<commit_message>
neues modell erstellt + manuskript geupdatet
</commit_message>
<xml_diff>
--- a/02_paper/02_study/02_expertise_paper/word_versions/Manuscript_Expertisepaper_2025_03_17_MK_AD.docx
+++ b/02_paper/02_study/02_expertise_paper/word_versions/Manuscript_Expertisepaper_2025_03_17_MK_AD.docx
@@ -446,6 +446,102 @@
           <w:szCs w:val="22"/>
         </w:rPr>
       </w:pPr>
+      <w:r>
+        <w:rPr>
+          <w:rFonts w:ascii="Times New Roman" w:hAnsi="Times New Roman" w:cs="Times New Roman"/>
+          <w:sz w:val="24"/>
+          <w:szCs w:val="22"/>
+        </w:rPr>
+        <w:t xml:space="preserve">Classroom disruptions </w:t>
+      </w:r>
+      <w:r>
+        <w:rPr>
+          <w:rFonts w:ascii="Times New Roman" w:hAnsi="Times New Roman" w:cs="Times New Roman"/>
+          <w:sz w:val="24"/>
+          <w:szCs w:val="22"/>
+        </w:rPr>
+        <w:t xml:space="preserve">such as </w:t>
+      </w:r>
+      <w:r>
+        <w:rPr>
+          <w:rFonts w:ascii="Times New Roman" w:hAnsi="Times New Roman" w:cs="Times New Roman"/>
+          <w:sz w:val="24"/>
+          <w:szCs w:val="22"/>
+        </w:rPr>
+        <w:t xml:space="preserve">students </w:t>
+      </w:r>
+      <w:r>
+        <w:rPr>
+          <w:rFonts w:ascii="Times New Roman" w:hAnsi="Times New Roman" w:cs="Times New Roman"/>
+          <w:sz w:val="24"/>
+          <w:szCs w:val="22"/>
+        </w:rPr>
+        <w:t>chatting with the</w:t>
+      </w:r>
+      <w:r>
+        <w:rPr>
+          <w:rFonts w:ascii="Times New Roman" w:hAnsi="Times New Roman" w:cs="Times New Roman"/>
+          <w:sz w:val="24"/>
+          <w:szCs w:val="22"/>
+        </w:rPr>
+        <w:t>ir</w:t>
+      </w:r>
+      <w:r>
+        <w:rPr>
+          <w:rFonts w:ascii="Times New Roman" w:hAnsi="Times New Roman" w:cs="Times New Roman"/>
+          <w:sz w:val="24"/>
+          <w:szCs w:val="22"/>
+        </w:rPr>
+        <w:t xml:space="preserve"> </w:t>
+      </w:r>
+      <w:r>
+        <w:rPr>
+          <w:rFonts w:ascii="Times New Roman" w:hAnsi="Times New Roman" w:cs="Times New Roman"/>
+          <w:sz w:val="24"/>
+          <w:szCs w:val="22"/>
+        </w:rPr>
+        <w:t>neighbors</w:t>
+      </w:r>
+      <w:r>
+        <w:rPr>
+          <w:rFonts w:ascii="Times New Roman" w:hAnsi="Times New Roman" w:cs="Times New Roman"/>
+          <w:sz w:val="24"/>
+          <w:szCs w:val="22"/>
+        </w:rPr>
+        <w:t xml:space="preserve"> or </w:t>
+      </w:r>
+      <w:r>
+        <w:rPr>
+          <w:rFonts w:ascii="Times New Roman" w:hAnsi="Times New Roman" w:cs="Times New Roman"/>
+          <w:sz w:val="24"/>
+          <w:szCs w:val="22"/>
+        </w:rPr>
+        <w:t xml:space="preserve">clicking nervously with their pens </w:t>
+      </w:r>
+      <w:r>
+        <w:rPr>
+          <w:rFonts w:ascii="Times New Roman" w:hAnsi="Times New Roman" w:cs="Times New Roman"/>
+          <w:sz w:val="24"/>
+          <w:szCs w:val="22"/>
+        </w:rPr>
+        <w:t>significantly impact education by consuming instructional time and hindering student learning (Keller, 2014). Managing these disruptions is a core competence for teachers and essential for effective classroom management (Helmke, 2022)</w:t>
+      </w:r>
+      <w:r>
+        <w:rPr>
+          <w:rFonts w:ascii="Times New Roman" w:hAnsi="Times New Roman" w:cs="Times New Roman"/>
+          <w:sz w:val="24"/>
+          <w:szCs w:val="22"/>
+        </w:rPr>
+        <w:t>. However,</w:t>
+      </w:r>
+      <w:r>
+        <w:rPr>
+          <w:rFonts w:ascii="Times New Roman" w:hAnsi="Times New Roman" w:cs="Times New Roman"/>
+          <w:sz w:val="24"/>
+          <w:szCs w:val="22"/>
+        </w:rPr>
+        <w:t xml:space="preserve"> novice teachers often struggle </w:t>
+      </w:r>
       <w:commentRangeStart w:id="0"/>
       <w:r>
         <w:rPr>
@@ -453,7 +549,7 @@
           <w:sz w:val="24"/>
           <w:szCs w:val="22"/>
         </w:rPr>
-        <w:t xml:space="preserve">Classroom disruptions </w:t>
+        <w:t xml:space="preserve">to balance diverse student needs </w:t>
       </w:r>
       <w:commentRangeEnd w:id="0"/>
       <w:r>
@@ -468,15 +564,60 @@
           <w:sz w:val="24"/>
           <w:szCs w:val="22"/>
         </w:rPr>
-        <w:t xml:space="preserve">such as chatting with the neighbor or </w:t>
-      </w:r>
-      <w:r>
-        <w:rPr>
-          <w:rFonts w:ascii="Times New Roman" w:hAnsi="Times New Roman" w:cs="Times New Roman"/>
-          <w:sz w:val="24"/>
-          <w:szCs w:val="22"/>
-        </w:rPr>
-        <w:t>significantly impact education by consuming instructional time and hindering student learning (Keller, 2014). Managing these disruptions is a core competence for teachers and essential for effective classroom management (Helmke, 2022)</w:t>
+        <w:t>while minimizing disruptions (Wolff et al., 2017).</w:t>
+      </w:r>
+      <w:r>
+        <w:rPr>
+          <w:rFonts w:ascii="Times New Roman" w:hAnsi="Times New Roman" w:cs="Times New Roman"/>
+          <w:sz w:val="24"/>
+          <w:szCs w:val="22"/>
+        </w:rPr>
+        <w:t xml:space="preserve"> </w:t>
+      </w:r>
+      <w:commentRangeStart w:id="1"/>
+      <w:r>
+        <w:rPr>
+          <w:rFonts w:ascii="Times New Roman" w:hAnsi="Times New Roman" w:cs="Times New Roman"/>
+          <w:sz w:val="24"/>
+          <w:szCs w:val="22"/>
+        </w:rPr>
+        <w:t xml:space="preserve">Research highlights a strong correlation between effective classroom management and positive student outcomes (Hattie, 2012; </w:t>
+      </w:r>
+      <w:proofErr w:type="spellStart"/>
+      <w:r>
+        <w:rPr>
+          <w:rFonts w:ascii="Times New Roman" w:hAnsi="Times New Roman" w:cs="Times New Roman"/>
+          <w:sz w:val="24"/>
+          <w:szCs w:val="22"/>
+        </w:rPr>
+        <w:t>Stronge</w:t>
+      </w:r>
+      <w:proofErr w:type="spellEnd"/>
+      <w:r>
+        <w:rPr>
+          <w:rFonts w:ascii="Times New Roman" w:hAnsi="Times New Roman" w:cs="Times New Roman"/>
+          <w:sz w:val="24"/>
+          <w:szCs w:val="22"/>
+        </w:rPr>
+        <w:t xml:space="preserve"> et al., 2011). Key principles include withitness, overlapping, smoothness and momentum, and group alerting (</w:t>
+      </w:r>
+      <w:proofErr w:type="spellStart"/>
+      <w:r>
+        <w:rPr>
+          <w:rFonts w:ascii="Times New Roman" w:hAnsi="Times New Roman" w:cs="Times New Roman"/>
+          <w:sz w:val="24"/>
+          <w:szCs w:val="22"/>
+        </w:rPr>
+        <w:t>Evertson</w:t>
+      </w:r>
+      <w:proofErr w:type="spellEnd"/>
+      <w:r>
+        <w:rPr>
+          <w:rFonts w:ascii="Times New Roman" w:hAnsi="Times New Roman" w:cs="Times New Roman"/>
+          <w:sz w:val="24"/>
+          <w:szCs w:val="22"/>
+        </w:rPr>
+        <w:t xml:space="preserve"> &amp; Harris, 1992</w:t>
       </w:r>
       <w:r>
         <w:rPr>
@@ -486,22 +627,131 @@
         </w:rPr>
         <w:t xml:space="preserve">, </w:t>
       </w:r>
-      <w:r>
-        <w:rPr>
-          <w:rFonts w:ascii="Times New Roman" w:hAnsi="Times New Roman" w:cs="Times New Roman"/>
-          <w:sz w:val="24"/>
-          <w:szCs w:val="22"/>
-        </w:rPr>
-        <w:t xml:space="preserve">but novice teachers often struggle </w:t>
-      </w:r>
-      <w:commentRangeStart w:id="1"/>
-      <w:r>
-        <w:rPr>
-          <w:rFonts w:ascii="Times New Roman" w:hAnsi="Times New Roman" w:cs="Times New Roman"/>
-          <w:sz w:val="24"/>
-          <w:szCs w:val="22"/>
-        </w:rPr>
-        <w:t xml:space="preserve">to balance diverse student needs </w:t>
+      <w:proofErr w:type="spellStart"/>
+      <w:r>
+        <w:rPr>
+          <w:rFonts w:ascii="Times New Roman" w:hAnsi="Times New Roman" w:cs="Times New Roman"/>
+          <w:sz w:val="24"/>
+          <w:szCs w:val="22"/>
+        </w:rPr>
+        <w:t>Kounin</w:t>
+      </w:r>
+      <w:proofErr w:type="spellEnd"/>
+      <w:r>
+        <w:rPr>
+          <w:rFonts w:ascii="Times New Roman" w:hAnsi="Times New Roman" w:cs="Times New Roman"/>
+          <w:sz w:val="24"/>
+          <w:szCs w:val="22"/>
+        </w:rPr>
+        <w:t>, 2006</w:t>
+      </w:r>
+      <w:r>
+        <w:rPr>
+          <w:rFonts w:ascii="Times New Roman" w:hAnsi="Times New Roman" w:cs="Times New Roman"/>
+          <w:sz w:val="24"/>
+          <w:szCs w:val="22"/>
+        </w:rPr>
+        <w:t>). This study focuses on withitness</w:t>
+      </w:r>
+      <w:r>
+        <w:rPr>
+          <w:rFonts w:ascii="Times New Roman" w:hAnsi="Times New Roman" w:cs="Times New Roman"/>
+          <w:sz w:val="24"/>
+          <w:szCs w:val="22"/>
+        </w:rPr>
+        <w:t xml:space="preserve">, </w:t>
+      </w:r>
+      <w:r>
+        <w:rPr>
+          <w:rFonts w:ascii="Times New Roman" w:hAnsi="Times New Roman" w:cs="Times New Roman"/>
+          <w:sz w:val="24"/>
+          <w:szCs w:val="22"/>
+        </w:rPr>
+        <w:t>the teacher’s ability to be aware of and respond to classroom event</w:t>
+      </w:r>
+      <w:r>
+        <w:rPr>
+          <w:rFonts w:ascii="Times New Roman" w:hAnsi="Times New Roman" w:cs="Times New Roman"/>
+          <w:sz w:val="24"/>
+          <w:szCs w:val="22"/>
+        </w:rPr>
+        <w:t>s,</w:t>
+      </w:r>
+      <w:r>
+        <w:rPr>
+          <w:rFonts w:ascii="Times New Roman" w:hAnsi="Times New Roman" w:cs="Times New Roman"/>
+          <w:sz w:val="24"/>
+          <w:szCs w:val="22"/>
+        </w:rPr>
+        <w:t xml:space="preserve"> </w:t>
+      </w:r>
+      <w:r>
+        <w:rPr>
+          <w:rFonts w:ascii="Times New Roman" w:hAnsi="Times New Roman" w:cs="Times New Roman"/>
+          <w:sz w:val="24"/>
+          <w:szCs w:val="22"/>
+        </w:rPr>
+        <w:t xml:space="preserve">such as disruptions </w:t>
+      </w:r>
+      <w:r>
+        <w:rPr>
+          <w:rFonts w:ascii="Times New Roman" w:hAnsi="Times New Roman" w:cs="Times New Roman"/>
+          <w:sz w:val="24"/>
+          <w:szCs w:val="22"/>
+        </w:rPr>
+        <w:t xml:space="preserve">in </w:t>
+      </w:r>
+      <w:r>
+        <w:rPr>
+          <w:rFonts w:ascii="Times New Roman" w:hAnsi="Times New Roman" w:cs="Times New Roman"/>
+          <w:sz w:val="24"/>
+          <w:szCs w:val="22"/>
+        </w:rPr>
+        <w:t>real time</w:t>
+      </w:r>
+      <w:r>
+        <w:rPr>
+          <w:rFonts w:ascii="Times New Roman" w:hAnsi="Times New Roman" w:cs="Times New Roman"/>
+          <w:sz w:val="24"/>
+          <w:szCs w:val="22"/>
+        </w:rPr>
+        <w:t xml:space="preserve"> (</w:t>
+      </w:r>
+      <w:proofErr w:type="spellStart"/>
+      <w:r>
+        <w:rPr>
+          <w:rFonts w:ascii="Times New Roman" w:hAnsi="Times New Roman" w:cs="Times New Roman"/>
+          <w:sz w:val="24"/>
+          <w:szCs w:val="22"/>
+        </w:rPr>
+        <w:t>Kounin</w:t>
+      </w:r>
+      <w:proofErr w:type="spellEnd"/>
+      <w:r>
+        <w:rPr>
+          <w:rFonts w:ascii="Times New Roman" w:hAnsi="Times New Roman" w:cs="Times New Roman"/>
+          <w:sz w:val="24"/>
+          <w:szCs w:val="22"/>
+        </w:rPr>
+        <w:t>, 2006). This skill relies on visual attention, which is crucial for monitoring classroom dynamics and managing disruptions effectively (</w:t>
+      </w:r>
+      <w:proofErr w:type="spellStart"/>
+      <w:r>
+        <w:rPr>
+          <w:rFonts w:ascii="Times New Roman" w:hAnsi="Times New Roman" w:cs="Times New Roman"/>
+          <w:sz w:val="24"/>
+          <w:szCs w:val="22"/>
+        </w:rPr>
+        <w:t>Nolting</w:t>
+      </w:r>
+      <w:proofErr w:type="spellEnd"/>
+      <w:r>
+        <w:rPr>
+          <w:rFonts w:ascii="Times New Roman" w:hAnsi="Times New Roman" w:cs="Times New Roman"/>
+          <w:sz w:val="24"/>
+          <w:szCs w:val="22"/>
+        </w:rPr>
+        <w:t>, 2012; Marcum, 2017).</w:t>
       </w:r>
       <w:commentRangeEnd w:id="1"/>
       <w:r>
@@ -509,208 +759,6 @@
           <w:rStyle w:val="Kommentarzeichen"/>
         </w:rPr>
         <w:commentReference w:id="1"/>
-      </w:r>
-      <w:r>
-        <w:rPr>
-          <w:rFonts w:ascii="Times New Roman" w:hAnsi="Times New Roman" w:cs="Times New Roman"/>
-          <w:sz w:val="24"/>
-          <w:szCs w:val="22"/>
-        </w:rPr>
-        <w:t>while minimizing disruptions (Wolff et al., 2017).</w:t>
-      </w:r>
-      <w:r>
-        <w:rPr>
-          <w:rFonts w:ascii="Times New Roman" w:hAnsi="Times New Roman" w:cs="Times New Roman"/>
-          <w:sz w:val="24"/>
-          <w:szCs w:val="22"/>
-        </w:rPr>
-        <w:t xml:space="preserve"> </w:t>
-      </w:r>
-      <w:commentRangeStart w:id="2"/>
-      <w:r>
-        <w:rPr>
-          <w:rFonts w:ascii="Times New Roman" w:hAnsi="Times New Roman" w:cs="Times New Roman"/>
-          <w:sz w:val="24"/>
-          <w:szCs w:val="22"/>
-        </w:rPr>
-        <w:t xml:space="preserve">Research highlights a strong correlation between effective classroom management and positive student outcomes (Hattie, 2012; </w:t>
-      </w:r>
-      <w:proofErr w:type="spellStart"/>
-      <w:r>
-        <w:rPr>
-          <w:rFonts w:ascii="Times New Roman" w:hAnsi="Times New Roman" w:cs="Times New Roman"/>
-          <w:sz w:val="24"/>
-          <w:szCs w:val="22"/>
-        </w:rPr>
-        <w:t>Stronge</w:t>
-      </w:r>
-      <w:proofErr w:type="spellEnd"/>
-      <w:r>
-        <w:rPr>
-          <w:rFonts w:ascii="Times New Roman" w:hAnsi="Times New Roman" w:cs="Times New Roman"/>
-          <w:sz w:val="24"/>
-          <w:szCs w:val="22"/>
-        </w:rPr>
-        <w:t xml:space="preserve"> et al., 2011). Key principles include withitness, overlapping, smoothness and momentum, and group alerting (</w:t>
-      </w:r>
-      <w:proofErr w:type="spellStart"/>
-      <w:r>
-        <w:rPr>
-          <w:rFonts w:ascii="Times New Roman" w:hAnsi="Times New Roman" w:cs="Times New Roman"/>
-          <w:sz w:val="24"/>
-          <w:szCs w:val="22"/>
-        </w:rPr>
-        <w:t>Evertson</w:t>
-      </w:r>
-      <w:proofErr w:type="spellEnd"/>
-      <w:r>
-        <w:rPr>
-          <w:rFonts w:ascii="Times New Roman" w:hAnsi="Times New Roman" w:cs="Times New Roman"/>
-          <w:sz w:val="24"/>
-          <w:szCs w:val="22"/>
-        </w:rPr>
-        <w:t xml:space="preserve"> &amp; Harris, 1992</w:t>
-      </w:r>
-      <w:r>
-        <w:rPr>
-          <w:rFonts w:ascii="Times New Roman" w:hAnsi="Times New Roman" w:cs="Times New Roman"/>
-          <w:sz w:val="24"/>
-          <w:szCs w:val="22"/>
-        </w:rPr>
-        <w:t xml:space="preserve">, </w:t>
-      </w:r>
-      <w:proofErr w:type="spellStart"/>
-      <w:r>
-        <w:rPr>
-          <w:rFonts w:ascii="Times New Roman" w:hAnsi="Times New Roman" w:cs="Times New Roman"/>
-          <w:sz w:val="24"/>
-          <w:szCs w:val="22"/>
-        </w:rPr>
-        <w:t>Kounin</w:t>
-      </w:r>
-      <w:proofErr w:type="spellEnd"/>
-      <w:r>
-        <w:rPr>
-          <w:rFonts w:ascii="Times New Roman" w:hAnsi="Times New Roman" w:cs="Times New Roman"/>
-          <w:sz w:val="24"/>
-          <w:szCs w:val="22"/>
-        </w:rPr>
-        <w:t>, 2006</w:t>
-      </w:r>
-      <w:r>
-        <w:rPr>
-          <w:rFonts w:ascii="Times New Roman" w:hAnsi="Times New Roman" w:cs="Times New Roman"/>
-          <w:sz w:val="24"/>
-          <w:szCs w:val="22"/>
-        </w:rPr>
-        <w:t>). This study focuses on withitness</w:t>
-      </w:r>
-      <w:r>
-        <w:rPr>
-          <w:rFonts w:ascii="Times New Roman" w:hAnsi="Times New Roman" w:cs="Times New Roman"/>
-          <w:sz w:val="24"/>
-          <w:szCs w:val="22"/>
-        </w:rPr>
-        <w:t xml:space="preserve">, </w:t>
-      </w:r>
-      <w:r>
-        <w:rPr>
-          <w:rFonts w:ascii="Times New Roman" w:hAnsi="Times New Roman" w:cs="Times New Roman"/>
-          <w:sz w:val="24"/>
-          <w:szCs w:val="22"/>
-        </w:rPr>
-        <w:t>the teacher’s ability to be aware of and respond to classroom event</w:t>
-      </w:r>
-      <w:r>
-        <w:rPr>
-          <w:rFonts w:ascii="Times New Roman" w:hAnsi="Times New Roman" w:cs="Times New Roman"/>
-          <w:sz w:val="24"/>
-          <w:szCs w:val="22"/>
-        </w:rPr>
-        <w:t>s,</w:t>
-      </w:r>
-      <w:r>
-        <w:rPr>
-          <w:rFonts w:ascii="Times New Roman" w:hAnsi="Times New Roman" w:cs="Times New Roman"/>
-          <w:sz w:val="24"/>
-          <w:szCs w:val="22"/>
-        </w:rPr>
-        <w:t xml:space="preserve"> </w:t>
-      </w:r>
-      <w:r>
-        <w:rPr>
-          <w:rFonts w:ascii="Times New Roman" w:hAnsi="Times New Roman" w:cs="Times New Roman"/>
-          <w:sz w:val="24"/>
-          <w:szCs w:val="22"/>
-        </w:rPr>
-        <w:t xml:space="preserve">such as disruptions </w:t>
-      </w:r>
-      <w:r>
-        <w:rPr>
-          <w:rFonts w:ascii="Times New Roman" w:hAnsi="Times New Roman" w:cs="Times New Roman"/>
-          <w:sz w:val="24"/>
-          <w:szCs w:val="22"/>
-        </w:rPr>
-        <w:t xml:space="preserve">in </w:t>
-      </w:r>
-      <w:r>
-        <w:rPr>
-          <w:rFonts w:ascii="Times New Roman" w:hAnsi="Times New Roman" w:cs="Times New Roman"/>
-          <w:sz w:val="24"/>
-          <w:szCs w:val="22"/>
-        </w:rPr>
-        <w:t>real time</w:t>
-      </w:r>
-      <w:r>
-        <w:rPr>
-          <w:rFonts w:ascii="Times New Roman" w:hAnsi="Times New Roman" w:cs="Times New Roman"/>
-          <w:sz w:val="24"/>
-          <w:szCs w:val="22"/>
-        </w:rPr>
-        <w:t xml:space="preserve"> (</w:t>
-      </w:r>
-      <w:proofErr w:type="spellStart"/>
-      <w:r>
-        <w:rPr>
-          <w:rFonts w:ascii="Times New Roman" w:hAnsi="Times New Roman" w:cs="Times New Roman"/>
-          <w:sz w:val="24"/>
-          <w:szCs w:val="22"/>
-        </w:rPr>
-        <w:t>Kounin</w:t>
-      </w:r>
-      <w:proofErr w:type="spellEnd"/>
-      <w:r>
-        <w:rPr>
-          <w:rFonts w:ascii="Times New Roman" w:hAnsi="Times New Roman" w:cs="Times New Roman"/>
-          <w:sz w:val="24"/>
-          <w:szCs w:val="22"/>
-        </w:rPr>
-        <w:t>, 2006). This skill relies on visual attention, which is crucial for monitoring classroom dynamics and managing disruptions effectively (</w:t>
-      </w:r>
-      <w:proofErr w:type="spellStart"/>
-      <w:r>
-        <w:rPr>
-          <w:rFonts w:ascii="Times New Roman" w:hAnsi="Times New Roman" w:cs="Times New Roman"/>
-          <w:sz w:val="24"/>
-          <w:szCs w:val="22"/>
-        </w:rPr>
-        <w:t>Nolting</w:t>
-      </w:r>
-      <w:proofErr w:type="spellEnd"/>
-      <w:r>
-        <w:rPr>
-          <w:rFonts w:ascii="Times New Roman" w:hAnsi="Times New Roman" w:cs="Times New Roman"/>
-          <w:sz w:val="24"/>
-          <w:szCs w:val="22"/>
-        </w:rPr>
-        <w:t>, 2012; Marcum, 2017).</w:t>
-      </w:r>
-      <w:commentRangeEnd w:id="2"/>
-      <w:r>
-        <w:rPr>
-          <w:rStyle w:val="Kommentarzeichen"/>
-        </w:rPr>
-        <w:commentReference w:id="2"/>
       </w:r>
     </w:p>
     <w:p>
@@ -822,7 +870,7 @@
           <w:szCs w:val="22"/>
         </w:rPr>
       </w:pPr>
-      <w:commentRangeStart w:id="3"/>
+      <w:commentRangeStart w:id="2"/>
       <w:r>
         <w:rPr>
           <w:rFonts w:ascii="Times New Roman" w:hAnsi="Times New Roman" w:cs="Times New Roman"/>
@@ -831,12 +879,12 @@
         </w:rPr>
         <w:t xml:space="preserve">This study </w:t>
       </w:r>
-      <w:commentRangeEnd w:id="3"/>
+      <w:commentRangeEnd w:id="2"/>
       <w:r>
         <w:rPr>
           <w:rStyle w:val="Kommentarzeichen"/>
         </w:rPr>
-        <w:commentReference w:id="3"/>
+        <w:commentReference w:id="2"/>
       </w:r>
       <w:r>
         <w:rPr>
@@ -865,7 +913,7 @@
           <w:szCs w:val="24"/>
         </w:rPr>
       </w:pPr>
-      <w:commentRangeStart w:id="4"/>
+      <w:commentRangeStart w:id="3"/>
       <w:r>
         <w:rPr>
           <w:rFonts w:ascii="Times New Roman" w:hAnsi="Times New Roman" w:cs="Times New Roman"/>
@@ -898,14 +946,14 @@
         </w:rPr>
         <w:t xml:space="preserve"> </w:t>
       </w:r>
-      <w:commentRangeEnd w:id="4"/>
+      <w:commentRangeEnd w:id="3"/>
       <w:r>
         <w:rPr>
           <w:rStyle w:val="Kommentarzeichen"/>
           <w:rFonts w:ascii="Calibri" w:hAnsi="Calibri" w:cs="Arial"/>
           <w:b w:val="0"/>
         </w:rPr>
-        <w:commentReference w:id="4"/>
+        <w:commentReference w:id="3"/>
       </w:r>
     </w:p>
     <w:p>
@@ -1212,7 +1260,7 @@
         </w:rPr>
         <w:t xml:space="preserve"> implemented effectively, </w:t>
       </w:r>
-      <w:commentRangeStart w:id="5"/>
+      <w:commentRangeStart w:id="4"/>
       <w:r>
         <w:rPr>
           <w:rFonts w:ascii="Times New Roman" w:hAnsi="Times New Roman" w:cs="Times New Roman"/>
@@ -1222,12 +1270,12 @@
         </w:rPr>
         <w:t>it</w:t>
       </w:r>
-      <w:commentRangeEnd w:id="5"/>
+      <w:commentRangeEnd w:id="4"/>
       <w:r>
         <w:rPr>
           <w:rStyle w:val="Kommentarzeichen"/>
         </w:rPr>
-        <w:commentReference w:id="5"/>
+        <w:commentReference w:id="4"/>
       </w:r>
       <w:r>
         <w:rPr>
@@ -1828,7 +1876,7 @@
         </w:rPr>
         <w:t xml:space="preserve">, </w:t>
       </w:r>
-      <w:del w:id="6" w:author="Deiglmayr, Anne" w:date="2025-03-17T08:55:00Z">
+      <w:del w:id="5" w:author="Deiglmayr, Anne" w:date="2025-03-17T08:55:00Z">
         <w:r>
           <w:rPr>
             <w:rFonts w:ascii="Times New Roman" w:hAnsi="Times New Roman" w:cs="Times New Roman"/>
@@ -1846,7 +1894,7 @@
           <w:delText>disruption</w:delText>
         </w:r>
       </w:del>
-      <w:ins w:id="7" w:author="Deiglmayr, Anne" w:date="2025-03-17T08:55:00Z">
+      <w:ins w:id="6" w:author="Deiglmayr, Anne" w:date="2025-03-17T08:55:00Z">
         <w:r>
           <w:rPr>
             <w:rFonts w:ascii="Times New Roman" w:hAnsi="Times New Roman" w:cs="Times New Roman"/>
@@ -1856,7 +1904,7 @@
           <w:t>which</w:t>
         </w:r>
       </w:ins>
-      <w:del w:id="8" w:author="Deiglmayr, Anne" w:date="2025-03-17T08:55:00Z">
+      <w:del w:id="7" w:author="Deiglmayr, Anne" w:date="2025-03-17T08:55:00Z">
         <w:r>
           <w:rPr>
             <w:rFonts w:ascii="Times New Roman" w:hAnsi="Times New Roman" w:cs="Times New Roman"/>
@@ -2210,7 +2258,7 @@
         </w:rPr>
         <w:t xml:space="preserve">A crucial concept </w:t>
       </w:r>
-      <w:commentRangeStart w:id="9"/>
+      <w:commentRangeStart w:id="8"/>
       <w:r>
         <w:rPr>
           <w:rFonts w:ascii="Times New Roman" w:hAnsi="Times New Roman" w:cs="Times New Roman"/>
@@ -2219,12 +2267,12 @@
         </w:rPr>
         <w:t xml:space="preserve">in understanding these disruptions </w:t>
       </w:r>
-      <w:commentRangeEnd w:id="9"/>
+      <w:commentRangeEnd w:id="8"/>
       <w:r>
         <w:rPr>
           <w:rStyle w:val="Kommentarzeichen"/>
         </w:rPr>
-        <w:commentReference w:id="9"/>
+        <w:commentReference w:id="8"/>
       </w:r>
       <w:r>
         <w:rPr>
@@ -2463,7 +2511,7 @@
           <w:lang w:eastAsia="de-DE"/>
         </w:rPr>
       </w:pPr>
-      <w:commentRangeStart w:id="10"/>
+      <w:commentRangeStart w:id="9"/>
       <w:r>
         <w:rPr>
           <w:rFonts w:ascii="Times New Roman" w:hAnsi="Times New Roman" w:cs="Times New Roman"/>
@@ -2474,14 +2522,14 @@
         </w:rPr>
         <w:t>Theoretical Framework for Understanding Classroom Management Expertise</w:t>
       </w:r>
-      <w:commentRangeEnd w:id="10"/>
+      <w:commentRangeEnd w:id="9"/>
       <w:r>
         <w:rPr>
           <w:rStyle w:val="Kommentarzeichen"/>
           <w:rFonts w:ascii="Calibri" w:hAnsi="Calibri" w:cs="Arial"/>
           <w:b w:val="0"/>
         </w:rPr>
-        <w:commentReference w:id="10"/>
+        <w:commentReference w:id="9"/>
       </w:r>
     </w:p>
     <w:p>
@@ -2604,7 +2652,7 @@
         </w:rPr>
         <w:t xml:space="preserve">, </w:t>
       </w:r>
-      <w:commentRangeStart w:id="11"/>
+      <w:commentRangeStart w:id="10"/>
       <w:r>
         <w:rPr>
           <w:rFonts w:ascii="Times New Roman" w:hAnsi="Times New Roman" w:cs="Times New Roman"/>
@@ -2666,12 +2714,12 @@
         </w:rPr>
         <w:t xml:space="preserve"> p</w:t>
       </w:r>
-      <w:commentRangeEnd w:id="11"/>
+      <w:commentRangeEnd w:id="10"/>
       <w:r>
         <w:rPr>
           <w:rStyle w:val="Kommentarzeichen"/>
         </w:rPr>
-        <w:commentReference w:id="11"/>
+        <w:commentReference w:id="10"/>
       </w:r>
       <w:r>
         <w:rPr>
@@ -2745,8 +2793,8 @@
           <w:szCs w:val="22"/>
         </w:rPr>
       </w:pPr>
+      <w:commentRangeStart w:id="11"/>
       <w:commentRangeStart w:id="12"/>
-      <w:commentRangeStart w:id="13"/>
       <w:r>
         <w:rPr>
           <w:rFonts w:ascii="Times New Roman" w:hAnsi="Times New Roman" w:cs="Times New Roman"/>
@@ -2805,19 +2853,19 @@
         </w:rPr>
         <w:fldChar w:fldCharType="end"/>
       </w:r>
+      <w:commentRangeEnd w:id="11"/>
+      <w:r>
+        <w:rPr>
+          <w:rStyle w:val="Kommentarzeichen"/>
+        </w:rPr>
+        <w:commentReference w:id="11"/>
+      </w:r>
       <w:commentRangeEnd w:id="12"/>
       <w:r>
         <w:rPr>
           <w:rStyle w:val="Kommentarzeichen"/>
         </w:rPr>
         <w:commentReference w:id="12"/>
-      </w:r>
-      <w:commentRangeEnd w:id="13"/>
-      <w:r>
-        <w:rPr>
-          <w:rStyle w:val="Kommentarzeichen"/>
-        </w:rPr>
-        <w:commentReference w:id="13"/>
       </w:r>
     </w:p>
     <w:p>
@@ -2928,7 +2976,7 @@
         </w:rPr>
         <w:t xml:space="preserve">eachers require </w:t>
       </w:r>
-      <w:commentRangeStart w:id="14"/>
+      <w:commentRangeStart w:id="13"/>
       <w:r>
         <w:rPr>
           <w:rFonts w:ascii="Times New Roman" w:hAnsi="Times New Roman" w:cs="Times New Roman"/>
@@ -2937,12 +2985,12 @@
         </w:rPr>
         <w:t>professional competencies</w:t>
       </w:r>
-      <w:commentRangeEnd w:id="14"/>
+      <w:commentRangeEnd w:id="13"/>
       <w:r>
         <w:rPr>
           <w:rStyle w:val="Kommentarzeichen"/>
         </w:rPr>
-        <w:commentReference w:id="14"/>
+        <w:commentReference w:id="13"/>
       </w:r>
       <w:r>
         <w:rPr>
@@ -3135,7 +3183,7 @@
         </w:rPr>
         <w:fldChar w:fldCharType="end"/>
       </w:r>
-      <w:commentRangeStart w:id="15"/>
+      <w:commentRangeStart w:id="14"/>
       <w:r>
         <w:rPr>
           <w:rFonts w:ascii="Times New Roman" w:hAnsi="Times New Roman" w:cs="Times New Roman"/>
@@ -3144,12 +3192,12 @@
         </w:rPr>
         <w:t>.</w:t>
       </w:r>
-      <w:commentRangeEnd w:id="15"/>
+      <w:commentRangeEnd w:id="14"/>
       <w:r>
         <w:rPr>
           <w:rStyle w:val="Kommentarzeichen"/>
         </w:rPr>
-        <w:commentReference w:id="15"/>
+        <w:commentReference w:id="14"/>
       </w:r>
     </w:p>
     <w:p>
@@ -3160,7 +3208,7 @@
           <w:szCs w:val="22"/>
         </w:rPr>
       </w:pPr>
-      <w:commentRangeStart w:id="16"/>
+      <w:commentRangeStart w:id="15"/>
       <w:r>
         <w:rPr>
           <w:rFonts w:ascii="Times New Roman" w:hAnsi="Times New Roman" w:cs="Times New Roman"/>
@@ -3187,12 +3235,12 @@
         </w:rPr>
         <w:t xml:space="preserve"> in classroom management</w:t>
       </w:r>
-      <w:commentRangeEnd w:id="16"/>
+      <w:commentRangeEnd w:id="15"/>
       <w:r>
         <w:rPr>
           <w:rStyle w:val="Kommentarzeichen"/>
         </w:rPr>
-        <w:commentReference w:id="16"/>
+        <w:commentReference w:id="15"/>
       </w:r>
       <w:r>
         <w:rPr>
@@ -3864,7 +3912,7 @@
         </w:rPr>
         <w:t>, 1992)</w:t>
       </w:r>
-      <w:commentRangeStart w:id="17"/>
+      <w:commentRangeStart w:id="16"/>
       <w:r>
         <w:rPr>
           <w:rFonts w:ascii="Times New Roman" w:hAnsi="Times New Roman" w:cs="Times New Roman"/>
@@ -3873,12 +3921,12 @@
         </w:rPr>
         <w:t>.</w:t>
       </w:r>
-      <w:commentRangeEnd w:id="17"/>
+      <w:commentRangeEnd w:id="16"/>
       <w:r>
         <w:rPr>
           <w:rStyle w:val="Kommentarzeichen"/>
         </w:rPr>
-        <w:commentReference w:id="17"/>
+        <w:commentReference w:id="16"/>
       </w:r>
     </w:p>
     <w:p>
@@ -3890,7 +3938,7 @@
           <w:szCs w:val="24"/>
         </w:rPr>
       </w:pPr>
-      <w:commentRangeStart w:id="18"/>
+      <w:commentRangeStart w:id="17"/>
       <w:r>
         <w:rPr>
           <w:rFonts w:ascii="Times New Roman" w:hAnsi="Times New Roman" w:cs="Times New Roman"/>
@@ -3907,14 +3955,14 @@
         </w:rPr>
         <w:t xml:space="preserve"> </w:t>
       </w:r>
-      <w:commentRangeEnd w:id="18"/>
+      <w:commentRangeEnd w:id="17"/>
       <w:r>
         <w:rPr>
           <w:rStyle w:val="Kommentarzeichen"/>
           <w:rFonts w:ascii="Calibri" w:hAnsi="Calibri" w:cs="Arial"/>
           <w:b w:val="0"/>
         </w:rPr>
-        <w:commentReference w:id="18"/>
+        <w:commentReference w:id="17"/>
       </w:r>
     </w:p>
     <w:p>
@@ -4460,7 +4508,7 @@
         </w:rPr>
         <w:t xml:space="preserve">This distinction is particularly evident in classroom management </w:t>
       </w:r>
-      <w:del w:id="19" w:author="Deiglmayr, Anne" w:date="2025-03-17T09:07:00Z">
+      <w:del w:id="18" w:author="Deiglmayr, Anne" w:date="2025-03-17T09:07:00Z">
         <w:r>
           <w:rPr>
             <w:rFonts w:ascii="Times New Roman" w:hAnsi="Times New Roman" w:cs="Times New Roman"/>
@@ -4470,7 +4518,7 @@
           <w:delText>approaches</w:delText>
         </w:r>
       </w:del>
-      <w:ins w:id="20" w:author="Deiglmayr, Anne" w:date="2025-03-17T09:07:00Z">
+      <w:ins w:id="19" w:author="Deiglmayr, Anne" w:date="2025-03-17T09:07:00Z">
         <w:r>
           <w:rPr>
             <w:rFonts w:ascii="Times New Roman" w:hAnsi="Times New Roman" w:cs="Times New Roman"/>
@@ -4697,7 +4745,7 @@
           <w:szCs w:val="24"/>
         </w:rPr>
       </w:pPr>
-      <w:del w:id="21" w:author="Deiglmayr, Anne" w:date="2025-03-17T09:09:00Z">
+      <w:del w:id="20" w:author="Deiglmayr, Anne" w:date="2025-03-17T09:09:00Z">
         <w:r>
           <w:rPr>
             <w:rFonts w:ascii="Times New Roman" w:hAnsi="Times New Roman" w:cs="Times New Roman"/>
@@ -4707,8 +4755,8 @@
           <w:delText xml:space="preserve">Eye-Tracking to </w:delText>
         </w:r>
       </w:del>
+      <w:commentRangeStart w:id="21"/>
       <w:commentRangeStart w:id="22"/>
-      <w:commentRangeStart w:id="23"/>
       <w:r>
         <w:rPr>
           <w:rFonts w:ascii="Times New Roman" w:hAnsi="Times New Roman" w:cs="Times New Roman"/>
@@ -4717,7 +4765,7 @@
         </w:rPr>
         <w:t>Assess</w:t>
       </w:r>
-      <w:ins w:id="24" w:author="Deiglmayr, Anne" w:date="2025-03-17T09:09:00Z">
+      <w:ins w:id="23" w:author="Deiglmayr, Anne" w:date="2025-03-17T09:09:00Z">
         <w:r>
           <w:rPr>
             <w:rFonts w:ascii="Times New Roman" w:hAnsi="Times New Roman" w:cs="Times New Roman"/>
@@ -4735,7 +4783,7 @@
         </w:rPr>
         <w:t xml:space="preserve"> Teachers’ Professional Vision </w:t>
       </w:r>
-      <w:ins w:id="25" w:author="Deiglmayr, Anne" w:date="2025-03-17T09:09:00Z">
+      <w:ins w:id="24" w:author="Deiglmayr, Anne" w:date="2025-03-17T09:09:00Z">
         <w:r>
           <w:rPr>
             <w:rFonts w:ascii="Times New Roman" w:hAnsi="Times New Roman" w:cs="Times New Roman"/>
@@ -4745,8 +4793,19 @@
           <w:t>with Eye-Tracking</w:t>
         </w:r>
       </w:ins>
+      <w:commentRangeEnd w:id="21"/>
+      <w:ins w:id="25" w:author="Deiglmayr, Anne" w:date="2025-03-17T09:10:00Z">
+        <w:r>
+          <w:rPr>
+            <w:rStyle w:val="Kommentarzeichen"/>
+            <w:rFonts w:ascii="Calibri" w:hAnsi="Calibri" w:cs="Arial"/>
+            <w:b w:val="0"/>
+          </w:rPr>
+          <w:commentReference w:id="21"/>
+        </w:r>
+      </w:ins>
       <w:commentRangeEnd w:id="22"/>
-      <w:ins w:id="26" w:author="Deiglmayr, Anne" w:date="2025-03-17T09:10:00Z">
+      <w:ins w:id="26" w:author="Deiglmayr, Anne" w:date="2025-03-17T09:11:00Z">
         <w:r>
           <w:rPr>
             <w:rStyle w:val="Kommentarzeichen"/>
@@ -4756,17 +4815,6 @@
           <w:commentReference w:id="22"/>
         </w:r>
       </w:ins>
-      <w:commentRangeEnd w:id="23"/>
-      <w:ins w:id="27" w:author="Deiglmayr, Anne" w:date="2025-03-17T09:11:00Z">
-        <w:r>
-          <w:rPr>
-            <w:rStyle w:val="Kommentarzeichen"/>
-            <w:rFonts w:ascii="Calibri" w:hAnsi="Calibri" w:cs="Arial"/>
-            <w:b w:val="0"/>
-          </w:rPr>
-          <w:commentReference w:id="23"/>
-        </w:r>
-      </w:ins>
     </w:p>
     <w:p>
       <w:pPr>
@@ -5232,7 +5280,7 @@
           <w:szCs w:val="24"/>
         </w:rPr>
       </w:pPr>
-      <w:commentRangeStart w:id="28"/>
+      <w:commentRangeStart w:id="27"/>
       <w:r>
         <w:rPr>
           <w:rFonts w:ascii="Times New Roman" w:hAnsi="Times New Roman" w:cs="Times New Roman"/>
@@ -5242,14 +5290,14 @@
         </w:rPr>
         <w:t>Research on Teachers’ Professional Vision Using Eye-Tracking</w:t>
       </w:r>
-      <w:commentRangeEnd w:id="28"/>
+      <w:commentRangeEnd w:id="27"/>
       <w:r>
         <w:rPr>
           <w:rStyle w:val="Kommentarzeichen"/>
           <w:rFonts w:ascii="Calibri" w:hAnsi="Calibri" w:cs="Arial"/>
           <w:b w:val="0"/>
         </w:rPr>
-        <w:commentReference w:id="28"/>
+        <w:commentReference w:id="27"/>
       </w:r>
     </w:p>
     <w:p>
@@ -6154,7 +6202,7 @@
         </w:rPr>
         <w:t xml:space="preserve">We recruited a total of 84 teachers from Germany (42 pre-service teachers and 42 in-service teachers) through personal contacts, email lists, and flyers. Pre-service teachers were required to be actively enrolled in a teacher education program and to have completed their first internship, while in-service teachers needed to </w:t>
       </w:r>
-      <w:ins w:id="29" w:author="Deiglmayr, Anne" w:date="2025-03-17T08:39:00Z">
+      <w:ins w:id="28" w:author="Deiglmayr, Anne" w:date="2025-03-17T08:39:00Z">
         <w:r>
           <w:rPr>
             <w:rFonts w:ascii="Times New Roman" w:eastAsia="Times New Roman" w:hAnsi="Times New Roman" w:cs="Times New Roman"/>
@@ -6176,7 +6224,7 @@
         </w:rPr>
         <w:t xml:space="preserve">have </w:t>
       </w:r>
-      <w:ins w:id="30" w:author="Deiglmayr, Anne" w:date="2025-03-17T08:39:00Z">
+      <w:ins w:id="29" w:author="Deiglmayr, Anne" w:date="2025-03-17T08:39:00Z">
         <w:r>
           <w:rPr>
             <w:rFonts w:ascii="Times New Roman" w:eastAsia="Times New Roman" w:hAnsi="Times New Roman" w:cs="Times New Roman"/>
@@ -6198,7 +6246,7 @@
         </w:rPr>
         <w:t xml:space="preserve">completed </w:t>
       </w:r>
-      <w:del w:id="31" w:author="Deiglmayr, Anne" w:date="2025-03-17T08:39:00Z">
+      <w:del w:id="30" w:author="Deiglmayr, Anne" w:date="2025-03-17T08:39:00Z">
         <w:r>
           <w:rPr>
             <w:rFonts w:ascii="Times New Roman" w:eastAsia="Times New Roman" w:hAnsi="Times New Roman" w:cs="Times New Roman"/>
@@ -6230,7 +6278,7 @@
           <w:delText xml:space="preserve"> </w:delText>
         </w:r>
       </w:del>
-      <w:ins w:id="32" w:author="Deiglmayr, Anne" w:date="2025-03-17T08:39:00Z">
+      <w:ins w:id="31" w:author="Deiglmayr, Anne" w:date="2025-03-17T08:39:00Z">
         <w:r>
           <w:rPr>
             <w:rFonts w:ascii="Times New Roman" w:eastAsia="Times New Roman" w:hAnsi="Times New Roman" w:cs="Times New Roman"/>
@@ -6252,7 +6300,7 @@
         </w:rPr>
         <w:t xml:space="preserve">teacher training </w:t>
       </w:r>
-      <w:ins w:id="33" w:author="Deiglmayr, Anne" w:date="2025-03-17T08:40:00Z">
+      <w:ins w:id="32" w:author="Deiglmayr, Anne" w:date="2025-03-17T08:40:00Z">
         <w:r>
           <w:rPr>
             <w:rFonts w:ascii="Times New Roman" w:eastAsia="Times New Roman" w:hAnsi="Times New Roman" w:cs="Times New Roman"/>
@@ -6286,7 +6334,7 @@
           <w:t>”)</w:t>
         </w:r>
       </w:ins>
-      <w:del w:id="34" w:author="Deiglmayr, Anne" w:date="2025-03-17T08:39:00Z">
+      <w:del w:id="33" w:author="Deiglmayr, Anne" w:date="2025-03-17T08:39:00Z">
         <w:r>
           <w:rPr>
             <w:rFonts w:ascii="Times New Roman" w:eastAsia="Times New Roman" w:hAnsi="Times New Roman" w:cs="Times New Roman"/>
@@ -6745,7 +6793,7 @@
         </w:rPr>
         <w:t xml:space="preserve">The study adhered to </w:t>
       </w:r>
-      <w:ins w:id="35" w:author="Deiglmayr, Anne" w:date="2025-03-17T08:41:00Z">
+      <w:ins w:id="34" w:author="Deiglmayr, Anne" w:date="2025-03-17T08:41:00Z">
         <w:r>
           <w:rPr>
             <w:rFonts w:ascii="Times New Roman" w:eastAsia="Times New Roman" w:hAnsi="Times New Roman" w:cs="Times New Roman"/>
@@ -6767,7 +6815,7 @@
         </w:rPr>
         <w:t xml:space="preserve">ethical guidelines </w:t>
       </w:r>
-      <w:ins w:id="36" w:author="Deiglmayr, Anne" w:date="2025-03-17T08:41:00Z">
+      <w:ins w:id="35" w:author="Deiglmayr, Anne" w:date="2025-03-17T08:41:00Z">
         <w:r>
           <w:rPr>
             <w:rFonts w:ascii="Times New Roman" w:eastAsia="Times New Roman" w:hAnsi="Times New Roman" w:cs="Times New Roman"/>
@@ -6809,7 +6857,7 @@
         </w:rPr>
         <w:t xml:space="preserve"> objectives before testing. Their participation was voluntary, </w:t>
       </w:r>
-      <w:del w:id="37" w:author="Deiglmayr, Anne" w:date="2025-03-17T08:41:00Z">
+      <w:del w:id="36" w:author="Deiglmayr, Anne" w:date="2025-03-17T08:41:00Z">
         <w:r>
           <w:rPr>
             <w:rFonts w:ascii="Times New Roman" w:eastAsia="Times New Roman" w:hAnsi="Times New Roman" w:cs="Times New Roman"/>
@@ -6821,7 +6869,7 @@
           <w:delText xml:space="preserve">without </w:delText>
         </w:r>
       </w:del>
-      <w:ins w:id="38" w:author="Deiglmayr, Anne" w:date="2025-03-17T08:41:00Z">
+      <w:ins w:id="37" w:author="Deiglmayr, Anne" w:date="2025-03-17T08:41:00Z">
         <w:r>
           <w:rPr>
             <w:rFonts w:ascii="Times New Roman" w:eastAsia="Times New Roman" w:hAnsi="Times New Roman" w:cs="Times New Roman"/>
@@ -6843,7 +6891,7 @@
           <w:t xml:space="preserve"> </w:t>
         </w:r>
       </w:ins>
-      <w:del w:id="39" w:author="Deiglmayr, Anne" w:date="2025-03-17T08:42:00Z">
+      <w:del w:id="38" w:author="Deiglmayr, Anne" w:date="2025-03-17T08:42:00Z">
         <w:r>
           <w:rPr>
             <w:rFonts w:ascii="Times New Roman" w:eastAsia="Times New Roman" w:hAnsi="Times New Roman" w:cs="Times New Roman"/>
@@ -6855,7 +6903,7 @@
           <w:delText>incentiv</w:delText>
         </w:r>
       </w:del>
-      <w:ins w:id="40" w:author="Deiglmayr, Anne" w:date="2025-03-17T08:42:00Z">
+      <w:ins w:id="39" w:author="Deiglmayr, Anne" w:date="2025-03-17T08:42:00Z">
         <w:r>
           <w:rPr>
             <w:rFonts w:ascii="Times New Roman" w:eastAsia="Times New Roman" w:hAnsi="Times New Roman" w:cs="Times New Roman"/>
@@ -6877,7 +6925,7 @@
           <w:t>ized</w:t>
         </w:r>
       </w:ins>
-      <w:del w:id="41" w:author="Deiglmayr, Anne" w:date="2025-03-17T08:42:00Z">
+      <w:del w:id="40" w:author="Deiglmayr, Anne" w:date="2025-03-17T08:42:00Z">
         <w:r>
           <w:rPr>
             <w:rFonts w:ascii="Times New Roman" w:eastAsia="Times New Roman" w:hAnsi="Times New Roman" w:cs="Times New Roman"/>
@@ -8185,8 +8233,8 @@
         </w:rPr>
         <w:t xml:space="preserve"> their visual attention during the micro-teaching unit</w:t>
       </w:r>
+      <w:commentRangeStart w:id="41"/>
       <w:commentRangeStart w:id="42"/>
-      <w:commentRangeStart w:id="43"/>
       <w:r>
         <w:rPr>
           <w:rStyle w:val="Funotenzeichen"/>
@@ -8198,19 +8246,19 @@
         </w:rPr>
         <w:footnoteReference w:id="2"/>
       </w:r>
+      <w:commentRangeEnd w:id="41"/>
+      <w:r>
+        <w:rPr>
+          <w:rStyle w:val="Kommentarzeichen"/>
+        </w:rPr>
+        <w:commentReference w:id="41"/>
+      </w:r>
       <w:commentRangeEnd w:id="42"/>
       <w:r>
         <w:rPr>
           <w:rStyle w:val="Kommentarzeichen"/>
         </w:rPr>
         <w:commentReference w:id="42"/>
-      </w:r>
-      <w:commentRangeEnd w:id="43"/>
-      <w:r>
-        <w:rPr>
-          <w:rStyle w:val="Kommentarzeichen"/>
-        </w:rPr>
-        <w:commentReference w:id="43"/>
       </w:r>
       <w:r>
         <w:rPr>
@@ -12251,7 +12299,7 @@
           <w:lang w:eastAsia="de-DE"/>
         </w:rPr>
       </w:pPr>
-      <w:bookmarkStart w:id="44" w:name="_Hlk189579835"/>
+      <w:bookmarkStart w:id="43" w:name="_Hlk189579835"/>
       <w:r>
         <w:rPr>
           <w:rFonts w:ascii="Times New Roman" w:hAnsi="Times New Roman" w:cs="Times New Roman"/>
@@ -12434,8 +12482,8 @@
                 <w:lang w:val="de-DE" w:eastAsia="de-DE"/>
               </w:rPr>
             </w:pPr>
-            <w:bookmarkStart w:id="45" w:name="_Hlk189575193"/>
-            <w:bookmarkEnd w:id="44"/>
+            <w:bookmarkStart w:id="44" w:name="_Hlk189575193"/>
+            <w:bookmarkEnd w:id="43"/>
             <w:r>
               <w:rPr>
                 <w:rFonts w:ascii="Times New Roman" w:hAnsi="Times New Roman" w:cs="Times New Roman"/>
@@ -13938,7 +13986,7 @@
         </w:tc>
       </w:tr>
     </w:tbl>
-    <w:bookmarkEnd w:id="45"/>
+    <w:bookmarkEnd w:id="44"/>
     <w:p>
       <w:pPr>
         <w:spacing w:before="120"/>
@@ -17014,8 +17062,8 @@
               </w:rPr>
               <w:t xml:space="preserve">), and range (minimum and maximum values), along with McDonald’s Omega (ω) coefficient, which indicates the internal consistency reliability for each measure. </w:t>
             </w:r>
+            <w:commentRangeStart w:id="45"/>
             <w:commentRangeStart w:id="46"/>
-            <w:commentRangeStart w:id="47"/>
             <w:r>
               <w:rPr>
                 <w:rFonts w:ascii="Times New Roman" w:hAnsi="Times New Roman" w:cs="Times New Roman"/>
@@ -17310,19 +17358,19 @@
               </w:rPr>
               <w:t xml:space="preserve">knowledge of classroom management strategies. </w:t>
             </w:r>
+            <w:commentRangeEnd w:id="45"/>
+            <w:r>
+              <w:rPr>
+                <w:rStyle w:val="Kommentarzeichen"/>
+              </w:rPr>
+              <w:commentReference w:id="45"/>
+            </w:r>
             <w:commentRangeEnd w:id="46"/>
             <w:r>
               <w:rPr>
                 <w:rStyle w:val="Kommentarzeichen"/>
               </w:rPr>
               <w:commentReference w:id="46"/>
-            </w:r>
-            <w:commentRangeEnd w:id="47"/>
-            <w:r>
-              <w:rPr>
-                <w:rStyle w:val="Kommentarzeichen"/>
-              </w:rPr>
-              <w:commentReference w:id="47"/>
             </w:r>
           </w:p>
         </w:tc>
@@ -17396,8 +17444,8 @@
         </w:rPr>
         <w:t xml:space="preserve">). </w:t>
       </w:r>
+      <w:commentRangeStart w:id="47"/>
       <w:commentRangeStart w:id="48"/>
-      <w:commentRangeStart w:id="49"/>
       <w:r>
         <w:rPr>
           <w:rFonts w:ascii="Times New Roman" w:hAnsi="Times New Roman" w:cs="Times New Roman"/>
@@ -17654,19 +17702,19 @@
         </w:rPr>
         <w:t xml:space="preserve"> </w:t>
       </w:r>
+      <w:commentRangeEnd w:id="47"/>
+      <w:r>
+        <w:rPr>
+          <w:rStyle w:val="Kommentarzeichen"/>
+        </w:rPr>
+        <w:commentReference w:id="47"/>
+      </w:r>
       <w:commentRangeEnd w:id="48"/>
       <w:r>
         <w:rPr>
           <w:rStyle w:val="Kommentarzeichen"/>
         </w:rPr>
         <w:commentReference w:id="48"/>
-      </w:r>
-      <w:commentRangeEnd w:id="49"/>
-      <w:r>
-        <w:rPr>
-          <w:rStyle w:val="Kommentarzeichen"/>
-        </w:rPr>
-        <w:commentReference w:id="49"/>
       </w:r>
       <w:r>
         <w:rPr>
@@ -17803,7 +17851,7 @@
           <w:lang w:eastAsia="de-DE"/>
         </w:rPr>
       </w:pPr>
-      <w:bookmarkStart w:id="50" w:name="_Hlk190096132"/>
+      <w:bookmarkStart w:id="49" w:name="_Hlk190096132"/>
       <w:r>
         <w:rPr>
           <w:rFonts w:ascii="Times New Roman" w:hAnsi="Times New Roman" w:cs="Times New Roman"/>
@@ -17887,7 +17935,7 @@
         <w:t>3</w:t>
       </w:r>
     </w:p>
-    <w:bookmarkEnd w:id="50"/>
+    <w:bookmarkEnd w:id="49"/>
     <w:p>
       <w:pPr>
         <w:ind w:firstLine="0"/>
@@ -30350,57 +30398,7 @@
 
 <file path=word/comments.xml><?xml version="1.0" encoding="utf-8"?>
 <w:comments xmlns:wpc="http://schemas.microsoft.com/office/word/2010/wordprocessingCanvas" xmlns:cx="http://schemas.microsoft.com/office/drawing/2014/chartex" xmlns:cx1="http://schemas.microsoft.com/office/drawing/2015/9/8/chartex" xmlns:cx2="http://schemas.microsoft.com/office/drawing/2015/10/21/chartex" xmlns:cx3="http://schemas.microsoft.com/office/drawing/2016/5/9/chartex" xmlns:cx4="http://schemas.microsoft.com/office/drawing/2016/5/10/chartex" xmlns:cx5="http://schemas.microsoft.com/office/drawing/2016/5/11/chartex" xmlns:cx6="http://schemas.microsoft.com/office/drawing/2016/5/12/chartex" xmlns:cx7="http://schemas.microsoft.com/office/drawing/2016/5/13/chartex" xmlns:cx8="http://schemas.microsoft.com/office/drawing/2016/5/14/chartex" xmlns:mc="http://schemas.openxmlformats.org/markup-compatibility/2006" xmlns:aink="http://schemas.microsoft.com/office/drawing/2016/ink" xmlns:am3d="http://schemas.microsoft.com/office/drawing/2017/model3d" xmlns:o="urn:schemas-microsoft-com:office:office" xmlns:r="http://schemas.openxmlformats.org/officeDocument/2006/relationships" xmlns:m="http://schemas.openxmlformats.org/officeDocument/2006/math" xmlns:v="urn:schemas-microsoft-com:vml" xmlns:wp14="http://schemas.microsoft.com/office/word/2010/wordprocessingDrawing" xmlns:wp="http://schemas.openxmlformats.org/drawingml/2006/wordprocessingDrawing" xmlns:w10="urn:schemas-microsoft-com:office:word" xmlns:w="http://schemas.openxmlformats.org/wordprocessingml/2006/main" xmlns:w14="http://schemas.microsoft.com/office/word/2010/wordml" xmlns:w15="http://schemas.microsoft.com/office/word/2012/wordml" xmlns:w16cex="http://schemas.microsoft.com/office/word/2018/wordml/cex" xmlns:w16cid="http://schemas.microsoft.com/office/word/2016/wordml/cid" xmlns:w16="http://schemas.microsoft.com/office/word/2018/wordml" xmlns:w16sdtdh="http://schemas.microsoft.com/office/word/2020/wordml/sdtdatahash" xmlns:w16se="http://schemas.microsoft.com/office/word/2015/wordml/symex" xmlns:wpg="http://schemas.microsoft.com/office/word/2010/wordprocessingGroup" xmlns:wpi="http://schemas.microsoft.com/office/word/2010/wordprocessingInk" xmlns:wne="http://schemas.microsoft.com/office/word/2006/wordml" xmlns:wps="http://schemas.microsoft.com/office/word/2010/wordprocessingShape" mc:Ignorable="w14 w15 w16se w16cid w16 w16cex w16sdtdh wp14">
-  <w:comment w:id="0" w:author="Deiglmayr, Anne" w:date="2025-03-17T08:47:00Z" w:initials="DA">
-    <w:p>
-      <w:pPr>
-        <w:pStyle w:val="Kommentartext"/>
-      </w:pPr>
-      <w:r>
-        <w:rPr>
-          <w:rStyle w:val="Kommentarzeichen"/>
-        </w:rPr>
-        <w:annotationRef/>
-      </w:r>
-      <w:r>
-        <w:rPr>
-          <w:lang w:val="de-DE"/>
-        </w:rPr>
-        <w:t>Bei der ersten Erwähnung w</w:t>
-      </w:r>
-      <w:r>
-        <w:rPr>
-          <w:lang w:val="de-DE"/>
-        </w:rPr>
-        <w:t xml:space="preserve">ürde ich ein paar kurze Beispiele geben, was gemeint ist. </w:t>
-      </w:r>
-      <w:r>
-        <w:t>Classroom disruptions, such</w:t>
-      </w:r>
-      <w:r>
-        <w:t xml:space="preserve"> </w:t>
-      </w:r>
-      <w:r>
-        <w:t xml:space="preserve">as students chatting with their </w:t>
-      </w:r>
-      <w:proofErr w:type="gramStart"/>
-      <w:r>
-        <w:t>neighbor,…</w:t>
-      </w:r>
-      <w:proofErr w:type="gramEnd"/>
-      <w:r>
-        <w:t xml:space="preserve"> </w:t>
-      </w:r>
-      <w:proofErr w:type="spellStart"/>
-      <w:r>
-        <w:t>o.ä</w:t>
-      </w:r>
-      <w:proofErr w:type="spellEnd"/>
-      <w:r>
-        <w:t>.</w:t>
-      </w:r>
-    </w:p>
-  </w:comment>
-  <w:comment w:id="1" w:author="Deiglmayr, Anne" w:date="2025-03-17T08:49:00Z" w:initials="DA">
+  <w:comment w:id="0" w:author="Deiglmayr, Anne" w:date="2025-03-17T08:49:00Z" w:initials="DA">
     <w:p>
       <w:pPr>
         <w:pStyle w:val="Kommentartext"/>
@@ -30462,7 +30460,7 @@
       <w:proofErr w:type="spellEnd"/>
     </w:p>
   </w:comment>
-  <w:comment w:id="2" w:author="Deiglmayr, Anne" w:date="2025-03-17T08:50:00Z" w:initials="DA">
+  <w:comment w:id="1" w:author="Deiglmayr, Anne" w:date="2025-03-17T08:50:00Z" w:initials="DA">
     <w:p>
       <w:pPr>
         <w:pStyle w:val="Kommentartext"/>
@@ -30544,6 +30542,42 @@
         </w:rPr>
         <w:t xml:space="preserve"> eher weg; später solltest du dann die Beziehung der beiden Konstrukte explizieren…</w:t>
       </w:r>
+    </w:p>
+  </w:comment>
+  <w:comment w:id="2" w:author="Deiglmayr, Anne" w:date="2025-03-17T08:52:00Z" w:initials="DA">
+    <w:p>
+      <w:pPr>
+        <w:pStyle w:val="Kommentartext"/>
+        <w:rPr>
+          <w:lang w:val="de-DE"/>
+        </w:rPr>
+      </w:pPr>
+      <w:r>
+        <w:rPr>
+          <w:rStyle w:val="Kommentarzeichen"/>
+        </w:rPr>
+        <w:annotationRef/>
+      </w:r>
+      <w:r>
+        <w:rPr>
+          <w:lang w:val="de-DE"/>
+        </w:rPr>
+        <w:t>Hier fehlt mir der F</w:t>
+      </w:r>
+      <w:r>
+        <w:rPr>
+          <w:lang w:val="de-DE"/>
+        </w:rPr>
+        <w:t xml:space="preserve">okus auf </w:t>
+      </w:r>
+      <w:proofErr w:type="spellStart"/>
+      <w:r>
+        <w:rPr>
+          <w:lang w:val="de-DE"/>
+        </w:rPr>
+        <w:t>Disruptions</w:t>
+      </w:r>
+      <w:proofErr w:type="spellEnd"/>
     </w:p>
   </w:comment>
   <w:comment w:id="3" w:author="Deiglmayr, Anne" w:date="2025-03-17T08:52:00Z" w:initials="DA">
@@ -30564,25 +30598,43 @@
         <w:rPr>
           <w:lang w:val="de-DE"/>
         </w:rPr>
-        <w:t>Hier fehlt mir der F</w:t>
+        <w:t xml:space="preserve">Gliederung </w:t>
       </w:r>
       <w:r>
         <w:rPr>
           <w:lang w:val="de-DE"/>
         </w:rPr>
-        <w:t xml:space="preserve">okus auf </w:t>
+        <w:t>Intro</w:t>
+      </w:r>
+      <w:r>
+        <w:rPr>
+          <w:lang w:val="de-DE"/>
+        </w:rPr>
+        <w:t xml:space="preserve"> und Gliederung T</w:t>
+      </w:r>
+      <w:r>
+        <w:rPr>
+          <w:lang w:val="de-DE"/>
+        </w:rPr>
+        <w:t xml:space="preserve">heorieteil sollten ähnlich sein – Einstieg über </w:t>
       </w:r>
       <w:proofErr w:type="spellStart"/>
       <w:r>
         <w:rPr>
           <w:lang w:val="de-DE"/>
         </w:rPr>
-        <w:t>Disruptions</w:t>
+        <w:t>disruptions</w:t>
       </w:r>
       <w:proofErr w:type="spellEnd"/>
+      <w:r>
+        <w:rPr>
+          <w:lang w:val="de-DE"/>
+        </w:rPr>
+        <w:t>, oder Einstieg über CM? Beides möglich, aber einheitlich verwenden. Außerdem: Beziehung der beiden Konstrukte klarstellen</w:t>
+      </w:r>
     </w:p>
   </w:comment>
-  <w:comment w:id="4" w:author="Deiglmayr, Anne" w:date="2025-03-17T08:52:00Z" w:initials="DA">
+  <w:comment w:id="4" w:author="Deiglmayr, Anne" w:date="2025-03-17T08:54:00Z" w:initials="DA">
     <w:p>
       <w:pPr>
         <w:pStyle w:val="Kommentartext"/>
@@ -30600,43 +30652,11 @@
         <w:rPr>
           <w:lang w:val="de-DE"/>
         </w:rPr>
-        <w:t xml:space="preserve">Gliederung </w:t>
-      </w:r>
-      <w:r>
-        <w:rPr>
-          <w:lang w:val="de-DE"/>
-        </w:rPr>
-        <w:t>Intro</w:t>
-      </w:r>
-      <w:r>
-        <w:rPr>
-          <w:lang w:val="de-DE"/>
-        </w:rPr>
-        <w:t xml:space="preserve"> und Gliederung T</w:t>
-      </w:r>
-      <w:r>
-        <w:rPr>
-          <w:lang w:val="de-DE"/>
-        </w:rPr>
-        <w:t xml:space="preserve">heorieteil sollten ähnlich sein – Einstieg über </w:t>
-      </w:r>
-      <w:proofErr w:type="spellStart"/>
-      <w:r>
-        <w:rPr>
-          <w:lang w:val="de-DE"/>
-        </w:rPr>
-        <w:t>disruptions</w:t>
-      </w:r>
-      <w:proofErr w:type="spellEnd"/>
-      <w:r>
-        <w:rPr>
-          <w:lang w:val="de-DE"/>
-        </w:rPr>
-        <w:t>, oder Einstieg über CM? Beides möglich, aber einheitlich verwenden. Außerdem: Beziehung der beiden Konstrukte klarstellen</w:t>
+        <w:t>Referent?</w:t>
       </w:r>
     </w:p>
   </w:comment>
-  <w:comment w:id="5" w:author="Deiglmayr, Anne" w:date="2025-03-17T08:54:00Z" w:initials="DA">
+  <w:comment w:id="8" w:author="Deiglmayr, Anne" w:date="2025-03-17T08:56:00Z" w:initials="DA">
     <w:p>
       <w:pPr>
         <w:pStyle w:val="Kommentartext"/>
@@ -30654,8 +30674,56 @@
         <w:rPr>
           <w:lang w:val="de-DE"/>
         </w:rPr>
-        <w:t>Referent?</w:t>
-      </w:r>
+        <w:t xml:space="preserve">Hier schon Bezug zu </w:t>
+      </w:r>
+      <w:proofErr w:type="spellStart"/>
+      <w:r>
+        <w:rPr>
+          <w:lang w:val="de-DE"/>
+        </w:rPr>
+        <w:t>n</w:t>
+      </w:r>
+      <w:r>
+        <w:rPr>
+          <w:lang w:val="de-DE"/>
+        </w:rPr>
+        <w:t>oticing</w:t>
+      </w:r>
+      <w:proofErr w:type="spellEnd"/>
+      <w:r>
+        <w:rPr>
+          <w:lang w:val="de-DE"/>
+        </w:rPr>
+        <w:t xml:space="preserve"> als</w:t>
+      </w:r>
+      <w:r>
+        <w:rPr>
+          <w:lang w:val="de-DE"/>
+        </w:rPr>
+        <w:t xml:space="preserve"> einem Aspekt von effektivem </w:t>
+      </w:r>
+      <w:proofErr w:type="spellStart"/>
+      <w:r>
+        <w:rPr>
+          <w:lang w:val="de-DE"/>
+        </w:rPr>
+        <w:t>disruption</w:t>
+      </w:r>
+      <w:proofErr w:type="spellEnd"/>
+      <w:r>
+        <w:rPr>
+          <w:lang w:val="de-DE"/>
+        </w:rPr>
+        <w:t xml:space="preserve"> </w:t>
+      </w:r>
+      <w:proofErr w:type="spellStart"/>
+      <w:r>
+        <w:rPr>
+          <w:lang w:val="de-DE"/>
+        </w:rPr>
+        <w:t>management</w:t>
+      </w:r>
+      <w:proofErr w:type="spellEnd"/>
     </w:p>
   </w:comment>
   <w:comment w:id="9" w:author="Deiglmayr, Anne" w:date="2025-03-17T08:56:00Z" w:initials="DA">
@@ -30676,59 +30744,29 @@
         <w:rPr>
           <w:lang w:val="de-DE"/>
         </w:rPr>
-        <w:t xml:space="preserve">Hier schon Bezug zu </w:t>
-      </w:r>
-      <w:proofErr w:type="spellStart"/>
+        <w:t xml:space="preserve">Hier “springt” </w:t>
+      </w:r>
       <w:r>
         <w:rPr>
           <w:lang w:val="de-DE"/>
         </w:rPr>
-        <w:t>n</w:t>
+        <w:t>der Text</w:t>
       </w:r>
       <w:r>
         <w:rPr>
           <w:lang w:val="de-DE"/>
         </w:rPr>
-        <w:t>oticing</w:t>
-      </w:r>
-      <w:proofErr w:type="spellEnd"/>
+        <w:t xml:space="preserve"> wieder z</w:t>
+      </w:r>
       <w:r>
         <w:rPr>
           <w:lang w:val="de-DE"/>
         </w:rPr>
-        <w:t xml:space="preserve"> als</w:t>
-      </w:r>
-      <w:r>
-        <w:rPr>
-          <w:lang w:val="de-DE"/>
-        </w:rPr>
-        <w:t xml:space="preserve"> einem Aspekt von effektivem </w:t>
-      </w:r>
-      <w:proofErr w:type="spellStart"/>
-      <w:r>
-        <w:rPr>
-          <w:lang w:val="de-DE"/>
-        </w:rPr>
-        <w:t>disruption</w:t>
-      </w:r>
-      <w:proofErr w:type="spellEnd"/>
-      <w:r>
-        <w:rPr>
-          <w:lang w:val="de-DE"/>
-        </w:rPr>
-        <w:t xml:space="preserve"> </w:t>
-      </w:r>
-      <w:proofErr w:type="spellStart"/>
-      <w:r>
-        <w:rPr>
-          <w:lang w:val="de-DE"/>
-        </w:rPr>
-        <w:t>management</w:t>
-      </w:r>
-      <w:proofErr w:type="spellEnd"/>
+        <w:t>urück zu CM…</w:t>
+      </w:r>
     </w:p>
   </w:comment>
-  <w:comment w:id="10" w:author="Deiglmayr, Anne" w:date="2025-03-17T08:56:00Z" w:initials="DA">
+  <w:comment w:id="10" w:author="Deiglmayr, Anne" w:date="2025-03-17T09:03:00Z" w:initials="DA">
     <w:p>
       <w:pPr>
         <w:pStyle w:val="Kommentartext"/>
@@ -30746,29 +30784,17 @@
         <w:rPr>
           <w:lang w:val="de-DE"/>
         </w:rPr>
-        <w:t xml:space="preserve">Hier “springt” </w:t>
+        <w:t>Von i</w:t>
       </w:r>
       <w:r>
         <w:rPr>
           <w:lang w:val="de-DE"/>
         </w:rPr>
-        <w:t>der Text</w:t>
-      </w:r>
-      <w:r>
-        <w:rPr>
-          <w:lang w:val="de-DE"/>
-        </w:rPr>
-        <w:t xml:space="preserve"> wieder z</w:t>
-      </w:r>
-      <w:r>
-        <w:rPr>
-          <w:lang w:val="de-DE"/>
-        </w:rPr>
-        <w:t>urück zu CM…</w:t>
+        <w:t>hr ist „nur“ die Grafik, die Theorie ist von Blömeke – diese Referenz (Blömeke) ist daher wichtiger</w:t>
       </w:r>
     </w:p>
   </w:comment>
-  <w:comment w:id="11" w:author="Deiglmayr, Anne" w:date="2025-03-17T09:03:00Z" w:initials="DA">
+  <w:comment w:id="11" w:author="Deiglmayr, Anne" w:date="2025-03-17T08:58:00Z" w:initials="DA">
     <w:p>
       <w:pPr>
         <w:pStyle w:val="Kommentartext"/>
@@ -30786,17 +30812,11 @@
         <w:rPr>
           <w:lang w:val="de-DE"/>
         </w:rPr>
-        <w:t>Von i</w:t>
-      </w:r>
-      <w:r>
-        <w:rPr>
-          <w:lang w:val="de-DE"/>
-        </w:rPr>
-        <w:t>hr ist „nur“ die Grafik, die Theorie ist von Blömeke – diese Referenz (Blömeke) ist daher wichtiger</w:t>
+        <w:t>Bitte inhaltlich aussagekräftigen Titel</w:t>
       </w:r>
     </w:p>
   </w:comment>
-  <w:comment w:id="12" w:author="Deiglmayr, Anne" w:date="2025-03-17T08:58:00Z" w:initials="DA">
+  <w:comment w:id="12" w:author="Deiglmayr, Anne" w:date="2025-03-17T09:04:00Z" w:initials="DA">
     <w:p>
       <w:pPr>
         <w:pStyle w:val="Kommentartext"/>
@@ -30814,11 +30834,17 @@
         <w:rPr>
           <w:lang w:val="de-DE"/>
         </w:rPr>
-        <w:t>Bitte inhaltlich aussagekräftigen Titel</w:t>
+        <w:t>Die Bedeutung der verschieden f</w:t>
+      </w:r>
+      <w:r>
+        <w:rPr>
+          <w:lang w:val="de-DE"/>
+        </w:rPr>
+        <w:t>arbigen Kästchen erschließt sich mir nicht, v.a. nicht das „weiße“ Kästchen – warum ist das weiß und nicht grau?</w:t>
       </w:r>
     </w:p>
   </w:comment>
-  <w:comment w:id="13" w:author="Deiglmayr, Anne" w:date="2025-03-17T09:04:00Z" w:initials="DA">
+  <w:comment w:id="13" w:author="Deiglmayr, Anne" w:date="2025-03-17T08:59:00Z" w:initials="DA">
     <w:p>
       <w:pPr>
         <w:pStyle w:val="Kommentartext"/>
@@ -30836,17 +30862,85 @@
         <w:rPr>
           <w:lang w:val="de-DE"/>
         </w:rPr>
-        <w:t>Die Bedeutung der verschieden f</w:t>
+        <w:t>Zu w</w:t>
       </w:r>
       <w:r>
         <w:rPr>
           <w:lang w:val="de-DE"/>
         </w:rPr>
-        <w:t>arbigen Kästchen erschließt sich mir nicht, v.a. nicht das „weiße“ Kästchen – warum ist das weiß und nicht grau?</w:t>
+        <w:t>eiter Bogen</w:t>
+      </w:r>
+      <w:r>
+        <w:rPr>
+          <w:lang w:val="de-DE"/>
+        </w:rPr>
+        <w:t xml:space="preserve"> bzw. zu hohes Abstraktionsniveau</w:t>
+      </w:r>
+      <w:r>
+        <w:rPr>
+          <w:lang w:val="de-DE"/>
+        </w:rPr>
+        <w:t xml:space="preserve">, auch in der Abb. bitte durch ein spezifischeres Konstrukt ersetzen (z.B. </w:t>
+      </w:r>
+      <w:proofErr w:type="spellStart"/>
+      <w:r>
+        <w:rPr>
+          <w:lang w:val="de-DE"/>
+        </w:rPr>
+        <w:t>managing</w:t>
+      </w:r>
+      <w:proofErr w:type="spellEnd"/>
+      <w:r>
+        <w:rPr>
+          <w:lang w:val="de-DE"/>
+        </w:rPr>
+        <w:t xml:space="preserve"> / </w:t>
+      </w:r>
+      <w:proofErr w:type="spellStart"/>
+      <w:r>
+        <w:rPr>
+          <w:lang w:val="de-DE"/>
+        </w:rPr>
+        <w:t>monitoring</w:t>
+      </w:r>
+      <w:proofErr w:type="spellEnd"/>
+      <w:r>
+        <w:rPr>
+          <w:lang w:val="de-DE"/>
+        </w:rPr>
+        <w:t xml:space="preserve"> </w:t>
+      </w:r>
+      <w:proofErr w:type="spellStart"/>
+      <w:r>
+        <w:rPr>
+          <w:lang w:val="de-DE"/>
+        </w:rPr>
+        <w:t>classroom</w:t>
+      </w:r>
+      <w:proofErr w:type="spellEnd"/>
+      <w:r>
+        <w:rPr>
+          <w:lang w:val="de-DE"/>
+        </w:rPr>
+        <w:t xml:space="preserve"> </w:t>
+      </w:r>
+      <w:proofErr w:type="spellStart"/>
+      <w:r>
+        <w:rPr>
+          <w:lang w:val="de-DE"/>
+        </w:rPr>
+        <w:t>disruptions</w:t>
+      </w:r>
+      <w:proofErr w:type="spellEnd"/>
+      <w:r>
+        <w:rPr>
+          <w:lang w:val="de-DE"/>
+        </w:rPr>
+        <w:t>)</w:t>
       </w:r>
     </w:p>
   </w:comment>
-  <w:comment w:id="14" w:author="Deiglmayr, Anne" w:date="2025-03-17T08:59:00Z" w:initials="DA">
+  <w:comment w:id="14" w:author="Deiglmayr, Anne" w:date="2025-03-17T09:02:00Z" w:initials="DA">
     <w:p>
       <w:pPr>
         <w:pStyle w:val="Kommentartext"/>
@@ -30864,52 +30958,82 @@
         <w:rPr>
           <w:lang w:val="de-DE"/>
         </w:rPr>
-        <w:t>Zu w</w:t>
+        <w:t>Im Folgenden solltest du d</w:t>
       </w:r>
       <w:r>
         <w:rPr>
           <w:lang w:val="de-DE"/>
         </w:rPr>
-        <w:t>eiter Bogen</w:t>
-      </w:r>
+        <w:t xml:space="preserve">as Modell Schritt für </w:t>
+      </w:r>
+      <w:proofErr w:type="spellStart"/>
       <w:r>
         <w:rPr>
           <w:lang w:val="de-DE"/>
         </w:rPr>
-        <w:t xml:space="preserve"> bzw. zu hohes Abstraktionsniveau</w:t>
-      </w:r>
+        <w:t>Schitt</w:t>
+      </w:r>
+      <w:proofErr w:type="spellEnd"/>
       <w:r>
         <w:rPr>
           <w:lang w:val="de-DE"/>
         </w:rPr>
-        <w:t xml:space="preserve">, auch in der Abb. bitte durch ein spezifischeres Konstrukt ersetzen (z.B. </w:t>
+        <w:t xml:space="preserve"> durchgehen und den </w:t>
       </w:r>
       <w:proofErr w:type="spellStart"/>
       <w:r>
         <w:rPr>
           <w:lang w:val="de-DE"/>
         </w:rPr>
-        <w:t>managing</w:t>
+        <w:t>bezug</w:t>
       </w:r>
       <w:proofErr w:type="spellEnd"/>
       <w:r>
         <w:rPr>
           <w:lang w:val="de-DE"/>
         </w:rPr>
-        <w:t xml:space="preserve"> / </w:t>
+        <w:t xml:space="preserve"> zur Abb. auch im </w:t>
       </w:r>
       <w:proofErr w:type="spellStart"/>
       <w:r>
         <w:rPr>
           <w:lang w:val="de-DE"/>
         </w:rPr>
-        <w:t>monitoring</w:t>
+        <w:t>text</w:t>
       </w:r>
       <w:proofErr w:type="spellEnd"/>
       <w:r>
         <w:rPr>
           <w:lang w:val="de-DE"/>
         </w:rPr>
+        <w:t xml:space="preserve"> deutlich machen, z.B. </w:t>
+      </w:r>
+      <w:proofErr w:type="spellStart"/>
+      <w:r>
+        <w:rPr>
+          <w:lang w:val="de-DE"/>
+        </w:rPr>
+        <w:t>According</w:t>
+      </w:r>
+      <w:proofErr w:type="spellEnd"/>
+      <w:r>
+        <w:rPr>
+          <w:lang w:val="de-DE"/>
+        </w:rPr>
+        <w:t xml:space="preserve"> tot he </w:t>
+      </w:r>
+      <w:proofErr w:type="spellStart"/>
+      <w:r>
+        <w:rPr>
+          <w:lang w:val="de-DE"/>
+        </w:rPr>
+        <w:t>model</w:t>
+      </w:r>
+      <w:proofErr w:type="spellEnd"/>
+      <w:r>
+        <w:rPr>
+          <w:lang w:val="de-DE"/>
+        </w:rPr>
         <w:t xml:space="preserve"> </w:t>
       </w:r>
       <w:proofErr w:type="spellStart"/>
@@ -30917,32 +31041,18 @@
         <w:rPr>
           <w:lang w:val="de-DE"/>
         </w:rPr>
-        <w:t>classroom</w:t>
+        <w:t>of</w:t>
       </w:r>
       <w:proofErr w:type="spellEnd"/>
       <w:r>
         <w:rPr>
           <w:lang w:val="de-DE"/>
         </w:rPr>
-        <w:t xml:space="preserve"> </w:t>
-      </w:r>
-      <w:proofErr w:type="spellStart"/>
-      <w:r>
-        <w:rPr>
-          <w:lang w:val="de-DE"/>
-        </w:rPr>
-        <w:t>disruptions</w:t>
-      </w:r>
-      <w:proofErr w:type="spellEnd"/>
-      <w:r>
-        <w:rPr>
-          <w:lang w:val="de-DE"/>
-        </w:rPr>
-        <w:t>)</w:t>
+        <w:t xml:space="preserve"> Blömeke (Fig. 1), ….</w:t>
       </w:r>
     </w:p>
   </w:comment>
-  <w:comment w:id="15" w:author="Deiglmayr, Anne" w:date="2025-03-17T09:02:00Z" w:initials="DA">
+  <w:comment w:id="15" w:author="Deiglmayr, Anne" w:date="2025-03-17T09:01:00Z" w:initials="DA">
     <w:p>
       <w:pPr>
         <w:pStyle w:val="Kommentartext"/>
@@ -30960,101 +31070,17 @@
         <w:rPr>
           <w:lang w:val="de-DE"/>
         </w:rPr>
-        <w:t>Im Folgenden solltest du d</w:t>
+        <w:t>Würde ich nicht sagen; d</w:t>
       </w:r>
       <w:r>
         <w:rPr>
           <w:lang w:val="de-DE"/>
         </w:rPr>
-        <w:t xml:space="preserve">as Modell Schritt für </w:t>
-      </w:r>
-      <w:proofErr w:type="spellStart"/>
-      <w:r>
-        <w:rPr>
-          <w:lang w:val="de-DE"/>
-        </w:rPr>
-        <w:t>Schitt</w:t>
-      </w:r>
-      <w:proofErr w:type="spellEnd"/>
-      <w:r>
-        <w:rPr>
-          <w:lang w:val="de-DE"/>
-        </w:rPr>
-        <w:t xml:space="preserve"> durchgehen und den </w:t>
-      </w:r>
-      <w:proofErr w:type="spellStart"/>
-      <w:r>
-        <w:rPr>
-          <w:lang w:val="de-DE"/>
-        </w:rPr>
-        <w:t>bezug</w:t>
-      </w:r>
-      <w:proofErr w:type="spellEnd"/>
-      <w:r>
-        <w:rPr>
-          <w:lang w:val="de-DE"/>
-        </w:rPr>
-        <w:t xml:space="preserve"> zur Abb. auch im </w:t>
-      </w:r>
-      <w:proofErr w:type="spellStart"/>
-      <w:r>
-        <w:rPr>
-          <w:lang w:val="de-DE"/>
-        </w:rPr>
-        <w:t>text</w:t>
-      </w:r>
-      <w:proofErr w:type="spellEnd"/>
-      <w:r>
-        <w:rPr>
-          <w:lang w:val="de-DE"/>
-        </w:rPr>
-        <w:t xml:space="preserve"> deutlich machen, z.B. </w:t>
-      </w:r>
-      <w:proofErr w:type="spellStart"/>
-      <w:r>
-        <w:rPr>
-          <w:lang w:val="de-DE"/>
-        </w:rPr>
-        <w:t>According</w:t>
-      </w:r>
-      <w:proofErr w:type="spellEnd"/>
-      <w:r>
-        <w:rPr>
-          <w:lang w:val="de-DE"/>
-        </w:rPr>
-        <w:t xml:space="preserve"> tot he </w:t>
-      </w:r>
-      <w:proofErr w:type="spellStart"/>
-      <w:r>
-        <w:rPr>
-          <w:lang w:val="de-DE"/>
-        </w:rPr>
-        <w:t>model</w:t>
-      </w:r>
-      <w:proofErr w:type="spellEnd"/>
-      <w:r>
-        <w:rPr>
-          <w:lang w:val="de-DE"/>
-        </w:rPr>
-        <w:t xml:space="preserve"> </w:t>
-      </w:r>
-      <w:proofErr w:type="spellStart"/>
-      <w:r>
-        <w:rPr>
-          <w:lang w:val="de-DE"/>
-        </w:rPr>
-        <w:t>of</w:t>
-      </w:r>
-      <w:proofErr w:type="spellEnd"/>
-      <w:r>
-        <w:rPr>
-          <w:lang w:val="de-DE"/>
-        </w:rPr>
-        <w:t xml:space="preserve"> Blömeke (Fig. 1), ….</w:t>
+        <w:t>u untersuchst doch alle Teilprozesse!</w:t>
       </w:r>
     </w:p>
   </w:comment>
-  <w:comment w:id="16" w:author="Deiglmayr, Anne" w:date="2025-03-17T09:01:00Z" w:initials="DA">
+  <w:comment w:id="16" w:author="Deiglmayr, Anne" w:date="2025-03-17T09:06:00Z" w:initials="DA">
     <w:p>
       <w:pPr>
         <w:pStyle w:val="Kommentartext"/>
@@ -31072,17 +31098,31 @@
         <w:rPr>
           <w:lang w:val="de-DE"/>
         </w:rPr>
-        <w:t>Würde ich nicht sagen; d</w:t>
+        <w:t>Du solltest auch noch, z</w:t>
       </w:r>
       <w:r>
         <w:rPr>
           <w:lang w:val="de-DE"/>
         </w:rPr>
-        <w:t>u untersuchst doch alle Teilprozesse!</w:t>
+        <w:t xml:space="preserve">umindest kurz, auf „observable </w:t>
+      </w:r>
+      <w:proofErr w:type="spellStart"/>
+      <w:r>
+        <w:rPr>
+          <w:lang w:val="de-DE"/>
+        </w:rPr>
+        <w:t>behaviour</w:t>
+      </w:r>
+      <w:proofErr w:type="spellEnd"/>
+      <w:r>
+        <w:rPr>
+          <w:lang w:val="de-DE"/>
+        </w:rPr>
+        <w:t>“ eingehen, die dritte Säule in Fig. 1</w:t>
       </w:r>
     </w:p>
   </w:comment>
-  <w:comment w:id="17" w:author="Deiglmayr, Anne" w:date="2025-03-17T09:06:00Z" w:initials="DA">
+  <w:comment w:id="17" w:author="Deiglmayr, Anne" w:date="2025-03-17T09:07:00Z" w:initials="DA">
     <w:p>
       <w:pPr>
         <w:pStyle w:val="Kommentartext"/>
@@ -31100,31 +31140,117 @@
         <w:rPr>
           <w:lang w:val="de-DE"/>
         </w:rPr>
-        <w:t>Du solltest auch noch, z</w:t>
+        <w:t>Kannst du diesen Abschnitt g</w:t>
       </w:r>
       <w:r>
         <w:rPr>
           <w:lang w:val="de-DE"/>
         </w:rPr>
-        <w:t xml:space="preserve">umindest kurz, auf „observable </w:t>
+        <w:t xml:space="preserve">gf. auch an den drei „Säulen“ in Fig 1 orientieren? </w:t>
+      </w:r>
+      <w:r>
+        <w:rPr>
+          <w:lang w:val="de-DE"/>
+        </w:rPr>
+        <w:t xml:space="preserve">Also: </w:t>
       </w:r>
       <w:proofErr w:type="spellStart"/>
       <w:r>
         <w:rPr>
           <w:lang w:val="de-DE"/>
         </w:rPr>
-        <w:t>behaviour</w:t>
+        <w:t>differences</w:t>
       </w:r>
       <w:proofErr w:type="spellEnd"/>
       <w:r>
         <w:rPr>
           <w:lang w:val="de-DE"/>
         </w:rPr>
-        <w:t>“ eingehen, die dritte Säule in Fig. 1</w:t>
+        <w:t xml:space="preserve"> in </w:t>
+      </w:r>
+      <w:proofErr w:type="spellStart"/>
+      <w:r>
+        <w:rPr>
+          <w:lang w:val="de-DE"/>
+        </w:rPr>
+        <w:t>k</w:t>
+      </w:r>
+      <w:r>
+        <w:rPr>
+          <w:lang w:val="de-DE"/>
+        </w:rPr>
+        <w:t>nowledge</w:t>
+      </w:r>
+      <w:proofErr w:type="spellEnd"/>
+      <w:r>
+        <w:rPr>
+          <w:lang w:val="de-DE"/>
+        </w:rPr>
+        <w:t xml:space="preserve">, </w:t>
+      </w:r>
+      <w:proofErr w:type="spellStart"/>
+      <w:r>
+        <w:rPr>
+          <w:lang w:val="de-DE"/>
+        </w:rPr>
+        <w:t>differences</w:t>
+      </w:r>
+      <w:proofErr w:type="spellEnd"/>
+      <w:r>
+        <w:rPr>
+          <w:lang w:val="de-DE"/>
+        </w:rPr>
+        <w:t xml:space="preserve"> in professional Vision, </w:t>
+      </w:r>
+      <w:proofErr w:type="spellStart"/>
+      <w:r>
+        <w:rPr>
+          <w:lang w:val="de-DE"/>
+        </w:rPr>
+        <w:t>differences</w:t>
+      </w:r>
+      <w:proofErr w:type="spellEnd"/>
+      <w:r>
+        <w:rPr>
+          <w:lang w:val="de-DE"/>
+        </w:rPr>
+        <w:t xml:space="preserve"> in observable </w:t>
+      </w:r>
+      <w:proofErr w:type="spellStart"/>
+      <w:r>
+        <w:rPr>
+          <w:lang w:val="de-DE"/>
+        </w:rPr>
+        <w:t>beha</w:t>
+      </w:r>
+      <w:r>
+        <w:rPr>
+          <w:lang w:val="de-DE"/>
+        </w:rPr>
+        <w:t>v</w:t>
+      </w:r>
+      <w:r>
+        <w:rPr>
+          <w:lang w:val="de-DE"/>
+        </w:rPr>
+        <w:t>iour</w:t>
+      </w:r>
+      <w:proofErr w:type="spellEnd"/>
+      <w:r>
+        <w:rPr>
+          <w:lang w:val="de-DE"/>
+        </w:rPr>
+        <w:t xml:space="preserve"> (nicht zwingend in diese Reihenfolge, aber mi</w:t>
+      </w:r>
+      <w:r>
+        <w:rPr>
+          <w:lang w:val="de-DE"/>
+        </w:rPr>
+        <w:t>t klarem Bezug zu oben)</w:t>
       </w:r>
     </w:p>
   </w:comment>
-  <w:comment w:id="18" w:author="Deiglmayr, Anne" w:date="2025-03-17T09:07:00Z" w:initials="DA">
+  <w:comment w:id="21" w:author="Deiglmayr, Anne" w:date="2025-03-17T09:10:00Z" w:initials="DA">
     <w:p>
       <w:pPr>
         <w:pStyle w:val="Kommentartext"/>
@@ -31142,117 +31268,87 @@
         <w:rPr>
           <w:lang w:val="de-DE"/>
         </w:rPr>
-        <w:t>Kannst du diesen Abschnitt g</w:t>
+        <w:t>Ggf. Kannst du auch a</w:t>
       </w:r>
       <w:r>
         <w:rPr>
           <w:lang w:val="de-DE"/>
         </w:rPr>
-        <w:t xml:space="preserve">gf. auch an den drei „Säulen“ in Fig 1 orientieren? </w:t>
-      </w:r>
+        <w:t>uf die anderen beiden „Säulen“ (</w:t>
+      </w:r>
+      <w:proofErr w:type="spellStart"/>
       <w:r>
         <w:rPr>
           <w:lang w:val="de-DE"/>
         </w:rPr>
-        <w:t xml:space="preserve">Also: </w:t>
+        <w:t>knowledge</w:t>
+      </w:r>
+      <w:proofErr w:type="spellEnd"/>
+      <w:r>
+        <w:rPr>
+          <w:lang w:val="de-DE"/>
+        </w:rPr>
+        <w:t xml:space="preserve">; observable </w:t>
       </w:r>
       <w:proofErr w:type="spellStart"/>
       <w:r>
         <w:rPr>
           <w:lang w:val="de-DE"/>
         </w:rPr>
-        <w:t>differences</w:t>
+        <w:t>behaviour</w:t>
       </w:r>
       <w:proofErr w:type="spellEnd"/>
       <w:r>
         <w:rPr>
           <w:lang w:val="de-DE"/>
         </w:rPr>
-        <w:t xml:space="preserve"> in </w:t>
+        <w:t xml:space="preserve">) eingehen und etwas zu deren </w:t>
       </w:r>
       <w:proofErr w:type="spellStart"/>
       <w:r>
         <w:rPr>
           <w:lang w:val="de-DE"/>
         </w:rPr>
-        <w:t>k</w:t>
-      </w:r>
+        <w:t>assessment</w:t>
+      </w:r>
+      <w:proofErr w:type="spellEnd"/>
       <w:r>
         <w:rPr>
           <w:lang w:val="de-DE"/>
         </w:rPr>
-        <w:t>nowledge</w:t>
+        <w:t xml:space="preserve"> sagen? Zumindest zum Assessment des CM </w:t>
+      </w:r>
+      <w:proofErr w:type="spellStart"/>
+      <w:r>
+        <w:rPr>
+          <w:lang w:val="de-DE"/>
+        </w:rPr>
+        <w:t>Kowledge</w:t>
       </w:r>
       <w:proofErr w:type="spellEnd"/>
       <w:r>
         <w:rPr>
           <w:lang w:val="de-DE"/>
         </w:rPr>
-        <w:t xml:space="preserve">, </w:t>
+        <w:t xml:space="preserve">, denn das </w:t>
       </w:r>
       <w:proofErr w:type="spellStart"/>
       <w:r>
         <w:rPr>
           <w:lang w:val="de-DE"/>
         </w:rPr>
-        <w:t>differences</w:t>
+        <w:t>berauchst</w:t>
       </w:r>
       <w:proofErr w:type="spellEnd"/>
       <w:r>
         <w:rPr>
           <w:lang w:val="de-DE"/>
         </w:rPr>
-        <w:t xml:space="preserve"> in professional Vision, </w:t>
-      </w:r>
-      <w:proofErr w:type="spellStart"/>
-      <w:r>
-        <w:rPr>
-          <w:lang w:val="de-DE"/>
-        </w:rPr>
-        <w:t>differences</w:t>
-      </w:r>
-      <w:proofErr w:type="spellEnd"/>
-      <w:r>
-        <w:rPr>
-          <w:lang w:val="de-DE"/>
-        </w:rPr>
-        <w:t xml:space="preserve"> in observable </w:t>
-      </w:r>
-      <w:proofErr w:type="spellStart"/>
-      <w:r>
-        <w:rPr>
-          <w:lang w:val="de-DE"/>
-        </w:rPr>
-        <w:t>beha</w:t>
-      </w:r>
-      <w:r>
-        <w:rPr>
-          <w:lang w:val="de-DE"/>
-        </w:rPr>
-        <w:t>v</w:t>
-      </w:r>
-      <w:r>
-        <w:rPr>
-          <w:lang w:val="de-DE"/>
-        </w:rPr>
-        <w:t>iour</w:t>
-      </w:r>
-      <w:proofErr w:type="spellEnd"/>
-      <w:r>
-        <w:rPr>
-          <w:lang w:val="de-DE"/>
-        </w:rPr>
-        <w:t xml:space="preserve"> (nicht zwingend in diese Reihenfolge, aber mi</w:t>
-      </w:r>
-      <w:r>
-        <w:rPr>
-          <w:lang w:val="de-DE"/>
-        </w:rPr>
-        <w:t>t klarem Bezug zu oben)</w:t>
+        <w:t xml:space="preserve"> du ja für deine Studie… </w:t>
       </w:r>
     </w:p>
   </w:comment>
-  <w:comment w:id="22" w:author="Deiglmayr, Anne" w:date="2025-03-17T09:10:00Z" w:initials="DA">
+  <w:comment w:id="22" w:author="Deiglmayr, Anne" w:date="2025-03-17T09:11:00Z" w:initials="DA">
     <w:p>
       <w:pPr>
         <w:pStyle w:val="Kommentartext"/>
@@ -31270,87 +31366,73 @@
         <w:rPr>
           <w:lang w:val="de-DE"/>
         </w:rPr>
-        <w:t>Ggf. Kannst du auch a</w:t>
-      </w:r>
+        <w:t xml:space="preserve">Zwei </w:t>
+      </w:r>
+      <w:proofErr w:type="spellStart"/>
       <w:r>
         <w:rPr>
           <w:lang w:val="de-DE"/>
         </w:rPr>
-        <w:t>uf die anderen beiden „Säulen“ (</w:t>
+        <w:t>Möglickeiten</w:t>
+      </w:r>
+      <w:proofErr w:type="spellEnd"/>
+      <w:r>
+        <w:rPr>
+          <w:lang w:val="de-DE"/>
+        </w:rPr>
+        <w:t>: Assessment in d</w:t>
+      </w:r>
+      <w:r>
+        <w:rPr>
+          <w:lang w:val="de-DE"/>
+        </w:rPr>
+        <w:t xml:space="preserve">as vorherige Teilkapitel integrieren ODER ein eigenes </w:t>
       </w:r>
       <w:proofErr w:type="spellStart"/>
       <w:r>
         <w:rPr>
           <w:lang w:val="de-DE"/>
         </w:rPr>
-        <w:t>knowledge</w:t>
+        <w:t>Assessing</w:t>
       </w:r>
       <w:proofErr w:type="spellEnd"/>
       <w:r>
         <w:rPr>
           <w:lang w:val="de-DE"/>
         </w:rPr>
-        <w:t xml:space="preserve">; observable </w:t>
+        <w:t xml:space="preserve"> cm </w:t>
       </w:r>
       <w:proofErr w:type="spellStart"/>
       <w:r>
         <w:rPr>
           <w:lang w:val="de-DE"/>
         </w:rPr>
-        <w:t>behaviour</w:t>
+        <w:t>competencies</w:t>
       </w:r>
       <w:proofErr w:type="spellEnd"/>
       <w:r>
         <w:rPr>
           <w:lang w:val="de-DE"/>
         </w:rPr>
-        <w:t xml:space="preserve">) eingehen und etwas zu deren </w:t>
+        <w:t xml:space="preserve"> Teilkapitel, in dem zumindest Knowledge und professional </w:t>
       </w:r>
       <w:proofErr w:type="spellStart"/>
       <w:r>
         <w:rPr>
           <w:lang w:val="de-DE"/>
         </w:rPr>
-        <w:t>assessment</w:t>
+        <w:t>vision</w:t>
       </w:r>
       <w:proofErr w:type="spellEnd"/>
       <w:r>
         <w:rPr>
           <w:lang w:val="de-DE"/>
         </w:rPr>
-        <w:t xml:space="preserve"> sagen? Zumindest zum Assessment des CM </w:t>
-      </w:r>
-      <w:proofErr w:type="spellStart"/>
-      <w:r>
-        <w:rPr>
-          <w:lang w:val="de-DE"/>
-        </w:rPr>
-        <w:t>Kowledge</w:t>
-      </w:r>
-      <w:proofErr w:type="spellEnd"/>
-      <w:r>
-        <w:rPr>
-          <w:lang w:val="de-DE"/>
-        </w:rPr>
-        <w:t xml:space="preserve">, denn das </w:t>
-      </w:r>
-      <w:proofErr w:type="spellStart"/>
-      <w:r>
-        <w:rPr>
-          <w:lang w:val="de-DE"/>
-        </w:rPr>
-        <w:t>berauchst</w:t>
-      </w:r>
-      <w:proofErr w:type="spellEnd"/>
-      <w:r>
-        <w:rPr>
-          <w:lang w:val="de-DE"/>
-        </w:rPr>
-        <w:t xml:space="preserve"> du ja für deine Studie… </w:t>
+        <w:t xml:space="preserve"> abgehandelt werden</w:t>
       </w:r>
     </w:p>
   </w:comment>
-  <w:comment w:id="23" w:author="Deiglmayr, Anne" w:date="2025-03-17T09:11:00Z" w:initials="DA">
+  <w:comment w:id="27" w:author="Deiglmayr, Anne" w:date="2025-03-17T09:12:00Z" w:initials="DA">
     <w:p>
       <w:pPr>
         <w:pStyle w:val="Kommentartext"/>
@@ -31368,73 +31450,23 @@
         <w:rPr>
           <w:lang w:val="de-DE"/>
         </w:rPr>
-        <w:t xml:space="preserve">Zwei </w:t>
-      </w:r>
-      <w:proofErr w:type="spellStart"/>
+        <w:t>Abgrenzung zum vorherigen Teilkapitel w</w:t>
+      </w:r>
       <w:r>
         <w:rPr>
           <w:lang w:val="de-DE"/>
         </w:rPr>
-        <w:t>Möglickeiten</w:t>
-      </w:r>
-      <w:proofErr w:type="spellEnd"/>
+        <w:t>ird nicht deutlich genug. Unterkapitel machen? Integrieren?</w:t>
+      </w:r>
       <w:r>
         <w:rPr>
           <w:lang w:val="de-DE"/>
         </w:rPr>
-        <w:t>: Assessment in d</w:t>
-      </w:r>
-      <w:r>
-        <w:rPr>
-          <w:lang w:val="de-DE"/>
-        </w:rPr>
-        <w:t xml:space="preserve">as vorherige Teilkapitel integrieren ODER ein eigenes </w:t>
-      </w:r>
-      <w:proofErr w:type="spellStart"/>
-      <w:r>
-        <w:rPr>
-          <w:lang w:val="de-DE"/>
-        </w:rPr>
-        <w:t>Assessing</w:t>
-      </w:r>
-      <w:proofErr w:type="spellEnd"/>
-      <w:r>
-        <w:rPr>
-          <w:lang w:val="de-DE"/>
-        </w:rPr>
-        <w:t xml:space="preserve"> cm </w:t>
-      </w:r>
-      <w:proofErr w:type="spellStart"/>
-      <w:r>
-        <w:rPr>
-          <w:lang w:val="de-DE"/>
-        </w:rPr>
-        <w:t>competencies</w:t>
-      </w:r>
-      <w:proofErr w:type="spellEnd"/>
-      <w:r>
-        <w:rPr>
-          <w:lang w:val="de-DE"/>
-        </w:rPr>
-        <w:t xml:space="preserve"> Teilkapitel, in dem zumindest Knowledge und professional </w:t>
-      </w:r>
-      <w:proofErr w:type="spellStart"/>
-      <w:r>
-        <w:rPr>
-          <w:lang w:val="de-DE"/>
-        </w:rPr>
-        <w:t>vision</w:t>
-      </w:r>
-      <w:proofErr w:type="spellEnd"/>
-      <w:r>
-        <w:rPr>
-          <w:lang w:val="de-DE"/>
-        </w:rPr>
-        <w:t xml:space="preserve"> abgehandelt werden</w:t>
+        <w:t xml:space="preserve">  Inhaltlich auf jeden Fall sehr wichtig!</w:t>
       </w:r>
     </w:p>
   </w:comment>
-  <w:comment w:id="28" w:author="Deiglmayr, Anne" w:date="2025-03-17T09:12:00Z" w:initials="DA">
+  <w:comment w:id="41" w:author="Mandy Klatt" w:date="2025-02-14T18:05:00Z" w:initials="MK">
     <w:p>
       <w:pPr>
         <w:pStyle w:val="Kommentartext"/>
@@ -31452,81 +31484,47 @@
         <w:rPr>
           <w:lang w:val="de-DE"/>
         </w:rPr>
-        <w:t>Abgrenzung zum vorherigen Teilkapitel w</w:t>
+        <w:t>Ich bin mir unsicher, wo</w:t>
       </w:r>
       <w:r>
         <w:rPr>
           <w:lang w:val="de-DE"/>
         </w:rPr>
-        <w:t>ird nicht deutlich genug. Unterkapitel machen? Integrieren?</w:t>
+        <w:t xml:space="preserve"> ich diese Info </w:t>
       </w:r>
       <w:r>
         <w:rPr>
           <w:lang w:val="de-DE"/>
         </w:rPr>
-        <w:t xml:space="preserve">  Inhaltlich auf jeden Fall sehr wichtig!</w:t>
+        <w:t>hingehört</w:t>
+      </w:r>
+      <w:r>
+        <w:rPr>
+          <w:lang w:val="de-DE"/>
+        </w:rPr>
+        <w:t xml:space="preserve">… </w:t>
+      </w:r>
+      <w:r>
+        <w:rPr>
+          <w:lang w:val="de-DE"/>
+        </w:rPr>
+        <w:t>Ich empfinde sie eigentlich als zu</w:t>
+      </w:r>
+      <w:r>
+        <w:rPr>
+          <w:lang w:val="de-DE"/>
+        </w:rPr>
+        <w:t xml:space="preserve"> wichtig, als dass sie in einer Fußnote erwähnt wird</w:t>
+      </w:r>
+      <w:r>
+        <w:rPr>
+          <w:lang w:val="de-DE"/>
+        </w:rPr>
+        <w:t>.</w:t>
       </w:r>
     </w:p>
   </w:comment>
-  <w:comment w:id="42" w:author="Mandy Klatt" w:date="2025-02-14T18:05:00Z" w:initials="MK">
-    <w:p>
-      <w:pPr>
-        <w:pStyle w:val="Kommentartext"/>
-        <w:rPr>
-          <w:lang w:val="de-DE"/>
-        </w:rPr>
-      </w:pPr>
-      <w:r>
-        <w:rPr>
-          <w:rStyle w:val="Kommentarzeichen"/>
-        </w:rPr>
-        <w:annotationRef/>
-      </w:r>
-      <w:r>
-        <w:rPr>
-          <w:lang w:val="de-DE"/>
-        </w:rPr>
-        <w:t>Ich bin mir unsicher, wo</w:t>
-      </w:r>
-      <w:r>
-        <w:rPr>
-          <w:lang w:val="de-DE"/>
-        </w:rPr>
-        <w:t xml:space="preserve"> ich diese Info </w:t>
-      </w:r>
-      <w:r>
-        <w:rPr>
-          <w:lang w:val="de-DE"/>
-        </w:rPr>
-        <w:t>hingehört</w:t>
-      </w:r>
-      <w:r>
-        <w:rPr>
-          <w:lang w:val="de-DE"/>
-        </w:rPr>
-        <w:t xml:space="preserve">… </w:t>
-      </w:r>
-      <w:r>
-        <w:rPr>
-          <w:lang w:val="de-DE"/>
-        </w:rPr>
-        <w:t>Ich empfinde sie eigentlich als zu</w:t>
-      </w:r>
-      <w:r>
-        <w:rPr>
-          <w:lang w:val="de-DE"/>
-        </w:rPr>
-        <w:t xml:space="preserve"> wichtig, als dass sie in einer Fußnote erwähnt wird</w:t>
-      </w:r>
-      <w:r>
-        <w:rPr>
-          <w:lang w:val="de-DE"/>
-        </w:rPr>
-        <w:t>.</w:t>
-      </w:r>
-    </w:p>
-  </w:comment>
-  <w:comment w:id="43" w:author="Deiglmayr, Anne" w:date="2025-03-17T08:43:00Z" w:initials="DA">
+  <w:comment w:id="42" w:author="Deiglmayr, Anne" w:date="2025-03-17T08:43:00Z" w:initials="DA">
     <w:p>
       <w:pPr>
         <w:pStyle w:val="Kommentartext"/>
@@ -31579,7 +31577,7 @@
       </w:r>
     </w:p>
   </w:comment>
-  <w:comment w:id="46" w:author="Mandy Klatt" w:date="2025-02-18T14:40:00Z" w:initials="MK">
+  <w:comment w:id="45" w:author="Mandy Klatt" w:date="2025-02-18T14:40:00Z" w:initials="MK">
     <w:p>
       <w:pPr>
         <w:pStyle w:val="Kommentartext"/>
@@ -31607,7 +31605,7 @@
       </w:r>
     </w:p>
   </w:comment>
-  <w:comment w:id="47" w:author="Deiglmayr, Anne" w:date="2025-03-17T08:45:00Z" w:initials="DA">
+  <w:comment w:id="46" w:author="Deiglmayr, Anne" w:date="2025-03-17T08:45:00Z" w:initials="DA">
     <w:p>
       <w:pPr>
         <w:pStyle w:val="Kommentartext"/>
@@ -31629,7 +31627,7 @@
       </w:r>
     </w:p>
   </w:comment>
-  <w:comment w:id="48" w:author="Mandy Klatt" w:date="2025-02-18T14:56:00Z" w:initials="MK">
+  <w:comment w:id="47" w:author="Mandy Klatt" w:date="2025-02-18T14:56:00Z" w:initials="MK">
     <w:p>
       <w:pPr>
         <w:pStyle w:val="Kommentartext"/>
@@ -31671,7 +31669,7 @@
       </w:r>
     </w:p>
   </w:comment>
-  <w:comment w:id="49" w:author="Deiglmayr, Anne" w:date="2025-03-17T08:45:00Z" w:initials="DA">
+  <w:comment w:id="48" w:author="Deiglmayr, Anne" w:date="2025-03-17T08:45:00Z" w:initials="DA">
     <w:p>
       <w:pPr>
         <w:pStyle w:val="Kommentartext"/>
@@ -31704,7 +31702,6 @@
 
 <file path=word/commentsExtended.xml><?xml version="1.0" encoding="utf-8"?>
 <w15:commentsEx xmlns:wpc="http://schemas.microsoft.com/office/word/2010/wordprocessingCanvas" xmlns:cx="http://schemas.microsoft.com/office/drawing/2014/chartex" xmlns:cx1="http://schemas.microsoft.com/office/drawing/2015/9/8/chartex" xmlns:cx2="http://schemas.microsoft.com/office/drawing/2015/10/21/chartex" xmlns:cx3="http://schemas.microsoft.com/office/drawing/2016/5/9/chartex" xmlns:cx4="http://schemas.microsoft.com/office/drawing/2016/5/10/chartex" xmlns:cx5="http://schemas.microsoft.com/office/drawing/2016/5/11/chartex" xmlns:cx6="http://schemas.microsoft.com/office/drawing/2016/5/12/chartex" xmlns:cx7="http://schemas.microsoft.com/office/drawing/2016/5/13/chartex" xmlns:cx8="http://schemas.microsoft.com/office/drawing/2016/5/14/chartex" xmlns:mc="http://schemas.openxmlformats.org/markup-compatibility/2006" xmlns:aink="http://schemas.microsoft.com/office/drawing/2016/ink" xmlns:am3d="http://schemas.microsoft.com/office/drawing/2017/model3d" xmlns:o="urn:schemas-microsoft-com:office:office" xmlns:r="http://schemas.openxmlformats.org/officeDocument/2006/relationships" xmlns:m="http://schemas.openxmlformats.org/officeDocument/2006/math" xmlns:v="urn:schemas-microsoft-com:vml" xmlns:wp14="http://schemas.microsoft.com/office/word/2010/wordprocessingDrawing" xmlns:wp="http://schemas.openxmlformats.org/drawingml/2006/wordprocessingDrawing" xmlns:w10="urn:schemas-microsoft-com:office:word" xmlns:w="http://schemas.openxmlformats.org/wordprocessingml/2006/main" xmlns:w14="http://schemas.microsoft.com/office/word/2010/wordml" xmlns:w15="http://schemas.microsoft.com/office/word/2012/wordml" xmlns:w16cex="http://schemas.microsoft.com/office/word/2018/wordml/cex" xmlns:w16cid="http://schemas.microsoft.com/office/word/2016/wordml/cid" xmlns:w16="http://schemas.microsoft.com/office/word/2018/wordml" xmlns:w16sdtdh="http://schemas.microsoft.com/office/word/2020/wordml/sdtdatahash" xmlns:w16se="http://schemas.microsoft.com/office/word/2015/wordml/symex" xmlns:wpg="http://schemas.microsoft.com/office/word/2010/wordprocessingGroup" xmlns:wpi="http://schemas.microsoft.com/office/word/2010/wordprocessingInk" xmlns:wne="http://schemas.microsoft.com/office/word/2006/wordml" xmlns:wps="http://schemas.microsoft.com/office/word/2010/wordprocessingShape" mc:Ignorable="w14 w15 w16se w16cid w16 w16cex w16sdtdh wp14">
-  <w15:commentEx w15:paraId="568D8458" w15:done="0"/>
   <w15:commentEx w15:paraId="06C0FC06" w15:done="0"/>
   <w15:commentEx w15:paraId="3A5E493C" w15:done="0"/>
   <w15:commentEx w15:paraId="3D1BAEAC" w15:done="0"/>
@@ -31734,7 +31731,6 @@
 
 <file path=word/commentsExtensible.xml><?xml version="1.0" encoding="utf-8"?>
 <w16cex:commentsExtensible xmlns:wpc="http://schemas.microsoft.com/office/word/2010/wordprocessingCanvas" xmlns:cx="http://schemas.microsoft.com/office/drawing/2014/chartex" xmlns:cx1="http://schemas.microsoft.com/office/drawing/2015/9/8/chartex" xmlns:cx2="http://schemas.microsoft.com/office/drawing/2015/10/21/chartex" xmlns:cx3="http://schemas.microsoft.com/office/drawing/2016/5/9/chartex" xmlns:cx4="http://schemas.microsoft.com/office/drawing/2016/5/10/chartex" xmlns:cx5="http://schemas.microsoft.com/office/drawing/2016/5/11/chartex" xmlns:cx6="http://schemas.microsoft.com/office/drawing/2016/5/12/chartex" xmlns:cx7="http://schemas.microsoft.com/office/drawing/2016/5/13/chartex" xmlns:cx8="http://schemas.microsoft.com/office/drawing/2016/5/14/chartex" xmlns:mc="http://schemas.openxmlformats.org/markup-compatibility/2006" xmlns:aink="http://schemas.microsoft.com/office/drawing/2016/ink" xmlns:am3d="http://schemas.microsoft.com/office/drawing/2017/model3d" xmlns:o="urn:schemas-microsoft-com:office:office" xmlns:r="http://schemas.openxmlformats.org/officeDocument/2006/relationships" xmlns:m="http://schemas.openxmlformats.org/officeDocument/2006/math" xmlns:v="urn:schemas-microsoft-com:vml" xmlns:wp14="http://schemas.microsoft.com/office/word/2010/wordprocessingDrawing" xmlns:wp="http://schemas.openxmlformats.org/drawingml/2006/wordprocessingDrawing" xmlns:w10="urn:schemas-microsoft-com:office:word" xmlns:w="http://schemas.openxmlformats.org/wordprocessingml/2006/main" xmlns:w14="http://schemas.microsoft.com/office/word/2010/wordml" xmlns:w15="http://schemas.microsoft.com/office/word/2012/wordml" xmlns:w16cex="http://schemas.microsoft.com/office/word/2018/wordml/cex" xmlns:w16cid="http://schemas.microsoft.com/office/word/2016/wordml/cid" xmlns:w16="http://schemas.microsoft.com/office/word/2018/wordml" xmlns:w16sdtdh="http://schemas.microsoft.com/office/word/2020/wordml/sdtdatahash" xmlns:w16se="http://schemas.microsoft.com/office/word/2015/wordml/symex" xmlns:wpg="http://schemas.microsoft.com/office/word/2010/wordprocessingGroup" xmlns:wpi="http://schemas.microsoft.com/office/word/2010/wordprocessingInk" xmlns:wne="http://schemas.microsoft.com/office/word/2006/wordml" xmlns:wps="http://schemas.microsoft.com/office/word/2010/wordprocessingShape" mc:Ignorable="w14 w15 w16se w16cid w16 w16cex w16sdtdh wp14">
-  <w16cex:commentExtensible w16cex:durableId="2B826028" w16cex:dateUtc="2025-03-17T07:47:00Z"/>
   <w16cex:commentExtensible w16cex:durableId="2B826091" w16cex:dateUtc="2025-03-17T07:49:00Z"/>
   <w16cex:commentExtensible w16cex:durableId="2B8260BD" w16cex:dateUtc="2025-03-17T07:50:00Z"/>
   <w16cex:commentExtensible w16cex:durableId="2B826133" w16cex:dateUtc="2025-03-17T07:52:00Z"/>
@@ -31764,7 +31760,6 @@
 
 <file path=word/commentsIds.xml><?xml version="1.0" encoding="utf-8"?>
 <w16cid:commentsIds xmlns:wpc="http://schemas.microsoft.com/office/word/2010/wordprocessingCanvas" xmlns:cx="http://schemas.microsoft.com/office/drawing/2014/chartex" xmlns:cx1="http://schemas.microsoft.com/office/drawing/2015/9/8/chartex" xmlns:cx2="http://schemas.microsoft.com/office/drawing/2015/10/21/chartex" xmlns:cx3="http://schemas.microsoft.com/office/drawing/2016/5/9/chartex" xmlns:cx4="http://schemas.microsoft.com/office/drawing/2016/5/10/chartex" xmlns:cx5="http://schemas.microsoft.com/office/drawing/2016/5/11/chartex" xmlns:cx6="http://schemas.microsoft.com/office/drawing/2016/5/12/chartex" xmlns:cx7="http://schemas.microsoft.com/office/drawing/2016/5/13/chartex" xmlns:cx8="http://schemas.microsoft.com/office/drawing/2016/5/14/chartex" xmlns:mc="http://schemas.openxmlformats.org/markup-compatibility/2006" xmlns:aink="http://schemas.microsoft.com/office/drawing/2016/ink" xmlns:am3d="http://schemas.microsoft.com/office/drawing/2017/model3d" xmlns:o="urn:schemas-microsoft-com:office:office" xmlns:r="http://schemas.openxmlformats.org/officeDocument/2006/relationships" xmlns:m="http://schemas.openxmlformats.org/officeDocument/2006/math" xmlns:v="urn:schemas-microsoft-com:vml" xmlns:wp14="http://schemas.microsoft.com/office/word/2010/wordprocessingDrawing" xmlns:wp="http://schemas.openxmlformats.org/drawingml/2006/wordprocessingDrawing" xmlns:w10="urn:schemas-microsoft-com:office:word" xmlns:w="http://schemas.openxmlformats.org/wordprocessingml/2006/main" xmlns:w14="http://schemas.microsoft.com/office/word/2010/wordml" xmlns:w15="http://schemas.microsoft.com/office/word/2012/wordml" xmlns:w16cex="http://schemas.microsoft.com/office/word/2018/wordml/cex" xmlns:w16cid="http://schemas.microsoft.com/office/word/2016/wordml/cid" xmlns:w16="http://schemas.microsoft.com/office/word/2018/wordml" xmlns:w16sdtdh="http://schemas.microsoft.com/office/word/2020/wordml/sdtdatahash" xmlns:w16se="http://schemas.microsoft.com/office/word/2015/wordml/symex" xmlns:wpg="http://schemas.microsoft.com/office/word/2010/wordprocessingGroup" xmlns:wpi="http://schemas.microsoft.com/office/word/2010/wordprocessingInk" xmlns:wne="http://schemas.microsoft.com/office/word/2006/wordml" xmlns:wps="http://schemas.microsoft.com/office/word/2010/wordprocessingShape" mc:Ignorable="w14 w15 w16se w16cid w16 w16cex w16sdtdh wp14">
-  <w16cid:commentId w16cid:paraId="568D8458" w16cid:durableId="2B826028"/>
   <w16cid:commentId w16cid:paraId="06C0FC06" w16cid:durableId="2B826091"/>
   <w16cid:commentId w16cid:paraId="3A5E493C" w16cid:durableId="2B8260BD"/>
   <w16cid:commentId w16cid:paraId="3D1BAEAC" w16cid:durableId="2B826133"/>

</xml_diff>

<commit_message>
modell überarbeitet, einzelnen schritte ausgeführt
</commit_message>
<xml_diff>
--- a/02_paper/02_study/02_expertise_paper/word_versions/Manuscript_Expertisepaper_2025_03_17_MK_AD.docx
+++ b/02_paper/02_study/02_expertise_paper/word_versions/Manuscript_Expertisepaper_2025_03_17_MK_AD.docx
@@ -1191,23 +1191,7 @@
           <w:rFonts w:ascii="Times New Roman" w:hAnsi="Times New Roman" w:cs="Times New Roman"/>
           <w:sz w:val="24"/>
         </w:rPr>
-        <w:t>(</w:t>
-      </w:r>
-      <w:proofErr w:type="spellStart"/>
-      <w:r>
-        <w:rPr>
-          <w:rFonts w:ascii="Times New Roman" w:hAnsi="Times New Roman" w:cs="Times New Roman"/>
-          <w:sz w:val="24"/>
-        </w:rPr>
-        <w:t>Kilbury</w:t>
-      </w:r>
-      <w:proofErr w:type="spellEnd"/>
-      <w:r>
-        <w:rPr>
-          <w:rFonts w:ascii="Times New Roman" w:hAnsi="Times New Roman" w:cs="Times New Roman"/>
-          <w:sz w:val="24"/>
-        </w:rPr>
-        <w:t xml:space="preserve"> et al., 2024)</w:t>
+        <w:t>(Kilbury et al., 2024)</w:t>
       </w:r>
       <w:r>
         <w:rPr>
@@ -1957,55 +1941,49 @@
           <w:sz w:val="24"/>
           <w:szCs w:val="22"/>
         </w:rPr>
-        <w:t>To effectively minimize classroom disruptions, teachers must remain vigilant by consistently monitoring their environment for behaviors that may hinder the learning process. Figure 1 illustrates, in a simplified manner, how cognitive dispositions</w:t>
-      </w:r>
-      <w:r>
-        <w:rPr>
-          <w:rFonts w:ascii="Times New Roman" w:hAnsi="Times New Roman" w:cs="Times New Roman"/>
-          <w:sz w:val="24"/>
-          <w:szCs w:val="22"/>
-        </w:rPr>
-        <w:t xml:space="preserve">, </w:t>
-      </w:r>
-      <w:r>
-        <w:rPr>
-          <w:rFonts w:ascii="Times New Roman" w:hAnsi="Times New Roman" w:cs="Times New Roman"/>
-          <w:sz w:val="24"/>
-          <w:szCs w:val="22"/>
-        </w:rPr>
-        <w:t>such as knowledge of classroom management strategies</w:t>
-      </w:r>
-      <w:r>
-        <w:rPr>
-          <w:rFonts w:ascii="Times New Roman" w:hAnsi="Times New Roman" w:cs="Times New Roman"/>
-          <w:sz w:val="24"/>
-          <w:szCs w:val="22"/>
-        </w:rPr>
-        <w:t xml:space="preserve">, </w:t>
-      </w:r>
-      <w:r>
-        <w:rPr>
-          <w:rFonts w:ascii="Times New Roman" w:hAnsi="Times New Roman" w:cs="Times New Roman"/>
-          <w:sz w:val="24"/>
-          <w:szCs w:val="22"/>
-        </w:rPr>
-        <w:t>interact with perception processes and lead to observable teacher behavior. This is based on an adaptation of the model of competence-to-performance transformation, which is mediated by situation-specific skills</w:t>
-      </w:r>
-      <w:r>
-        <w:rPr>
-          <w:rFonts w:ascii="Times New Roman" w:hAnsi="Times New Roman" w:cs="Times New Roman"/>
-          <w:sz w:val="24"/>
-          <w:szCs w:val="22"/>
-        </w:rPr>
-        <w:t xml:space="preserve"> such as perception</w:t>
-      </w:r>
-      <w:r>
-        <w:rPr>
-          <w:rFonts w:ascii="Times New Roman" w:hAnsi="Times New Roman" w:cs="Times New Roman"/>
-          <w:sz w:val="24"/>
-          <w:szCs w:val="22"/>
-        </w:rPr>
-        <w:t>, as proposed by</w:t>
+        <w:t>Effectively addressing classroom disruptions requires teachers to continuously monitor their environment for behaviors that may interfere with the learning process. Figure 1 presents a simplified model that illustrates how cognitive dispositions interact with perception processes</w:t>
+      </w:r>
+      <w:r>
+        <w:rPr>
+          <w:rFonts w:ascii="Times New Roman" w:hAnsi="Times New Roman" w:cs="Times New Roman"/>
+          <w:sz w:val="24"/>
+          <w:szCs w:val="22"/>
+        </w:rPr>
+        <w:t xml:space="preserve"> – </w:t>
+      </w:r>
+      <w:r>
+        <w:rPr>
+          <w:rFonts w:ascii="Times New Roman" w:hAnsi="Times New Roman" w:cs="Times New Roman"/>
+          <w:sz w:val="24"/>
+          <w:szCs w:val="22"/>
+        </w:rPr>
+        <w:t xml:space="preserve">conceptualized as </w:t>
+      </w:r>
+      <w:r>
+        <w:rPr>
+          <w:rFonts w:ascii="Times New Roman" w:hAnsi="Times New Roman" w:cs="Times New Roman"/>
+          <w:i/>
+          <w:iCs/>
+          <w:sz w:val="24"/>
+          <w:szCs w:val="22"/>
+        </w:rPr>
+        <w:t>professional vision</w:t>
+      </w:r>
+      <w:r>
+        <w:rPr>
+          <w:rFonts w:ascii="Times New Roman" w:hAnsi="Times New Roman" w:cs="Times New Roman"/>
+          <w:sz w:val="24"/>
+          <w:szCs w:val="22"/>
+        </w:rPr>
+        <w:t xml:space="preserve"> – </w:t>
+      </w:r>
+      <w:r>
+        <w:rPr>
+          <w:rFonts w:ascii="Times New Roman" w:hAnsi="Times New Roman" w:cs="Times New Roman"/>
+          <w:sz w:val="24"/>
+          <w:szCs w:val="22"/>
+        </w:rPr>
+        <w:t>and lead to observable teaching behavior. This model is adapted from the competence-to-performance transformation framework proposed by</w:t>
       </w:r>
       <w:r>
         <w:rPr>
@@ -2071,7 +2049,15 @@
           <w:sz w:val="24"/>
           <w:szCs w:val="22"/>
         </w:rPr>
-        <w:t xml:space="preserve"> and </w:t>
+        <w:t xml:space="preserve"> </w:t>
+      </w:r>
+      <w:r>
+        <w:rPr>
+          <w:rFonts w:ascii="Times New Roman" w:hAnsi="Times New Roman" w:cs="Times New Roman"/>
+          <w:sz w:val="24"/>
+          <w:szCs w:val="22"/>
+        </w:rPr>
+        <w:t xml:space="preserve">and further developed by </w:t>
       </w:r>
       <w:r>
         <w:rPr>
@@ -2268,7 +2254,6 @@
         </w:rPr>
         <w:fldChar w:fldCharType="separate"/>
       </w:r>
-      <w:proofErr w:type="spellStart"/>
       <w:r>
         <w:rPr>
           <w:rFonts w:ascii="Times New Roman" w:hAnsi="Times New Roman" w:cs="Times New Roman"/>
@@ -2277,18 +2262,7 @@
           <w:sz w:val="24"/>
           <w:szCs w:val="24"/>
         </w:rPr>
-        <w:t>Blömeke</w:t>
-      </w:r>
-      <w:proofErr w:type="spellEnd"/>
-      <w:r>
-        <w:rPr>
-          <w:rFonts w:ascii="Times New Roman" w:hAnsi="Times New Roman" w:cs="Times New Roman"/>
-          <w:i/>
-          <w:iCs/>
-          <w:sz w:val="24"/>
-          <w:szCs w:val="24"/>
-        </w:rPr>
-        <w:t xml:space="preserve"> et al. (2015)</w:t>
+        <w:t>Blömeke et al. (2015)</w:t>
       </w:r>
       <w:r>
         <w:rPr>
@@ -2459,47 +2433,49 @@
           <w:sz w:val="24"/>
           <w:szCs w:val="22"/>
         </w:rPr>
-        <w:t>As shown in Figure 1, w</w:t>
-      </w:r>
-      <w:r>
-        <w:rPr>
-          <w:rFonts w:ascii="Times New Roman" w:hAnsi="Times New Roman" w:cs="Times New Roman"/>
-          <w:sz w:val="24"/>
-          <w:szCs w:val="22"/>
-        </w:rPr>
-        <w:t xml:space="preserve">hen classroom disruptions occur and teachers aim to address them effectively, </w:t>
-      </w:r>
-      <w:r>
-        <w:rPr>
-          <w:rFonts w:ascii="Times New Roman" w:hAnsi="Times New Roman" w:cs="Times New Roman"/>
-          <w:sz w:val="24"/>
-          <w:szCs w:val="22"/>
-        </w:rPr>
-        <w:t xml:space="preserve">cognitive dispositions such as </w:t>
-      </w:r>
-      <w:r>
-        <w:rPr>
-          <w:rFonts w:ascii="Times New Roman" w:hAnsi="Times New Roman" w:cs="Times New Roman"/>
-          <w:sz w:val="24"/>
-          <w:szCs w:val="22"/>
-        </w:rPr>
-        <w:t xml:space="preserve">a solid and well-integrated knowledge base </w:t>
-      </w:r>
-      <w:r>
-        <w:rPr>
-          <w:rFonts w:ascii="Times New Roman" w:hAnsi="Times New Roman" w:cs="Times New Roman"/>
-          <w:sz w:val="24"/>
-          <w:szCs w:val="22"/>
-        </w:rPr>
-        <w:t>are</w:t>
-      </w:r>
-      <w:r>
-        <w:rPr>
-          <w:rFonts w:ascii="Times New Roman" w:hAnsi="Times New Roman" w:cs="Times New Roman"/>
-          <w:sz w:val="24"/>
-          <w:szCs w:val="22"/>
-        </w:rPr>
-        <w:t xml:space="preserve"> considered a prerequisite for professional teaching practice </w:t>
+        <w:t xml:space="preserve">As shown in Figure 1, </w:t>
+      </w:r>
+      <w:r>
+        <w:rPr>
+          <w:rFonts w:ascii="Times New Roman" w:hAnsi="Times New Roman" w:cs="Times New Roman"/>
+          <w:sz w:val="24"/>
+          <w:szCs w:val="22"/>
+        </w:rPr>
+        <w:t>a</w:t>
+      </w:r>
+      <w:r>
+        <w:rPr>
+          <w:rFonts w:ascii="Times New Roman" w:hAnsi="Times New Roman" w:cs="Times New Roman"/>
+          <w:sz w:val="24"/>
+          <w:szCs w:val="22"/>
+        </w:rPr>
+        <w:t xml:space="preserve">t the foundation of professional teaching practice lie </w:t>
+      </w:r>
+      <w:r>
+        <w:rPr>
+          <w:rFonts w:ascii="Times New Roman" w:hAnsi="Times New Roman" w:cs="Times New Roman"/>
+          <w:i/>
+          <w:iCs/>
+          <w:sz w:val="24"/>
+          <w:szCs w:val="22"/>
+        </w:rPr>
+        <w:t>cognitive dispositions</w:t>
+      </w:r>
+      <w:r>
+        <w:rPr>
+          <w:rFonts w:ascii="Times New Roman" w:hAnsi="Times New Roman" w:cs="Times New Roman"/>
+          <w:sz w:val="24"/>
+          <w:szCs w:val="22"/>
+        </w:rPr>
+        <w:t>, such as well-structured and integrated knowledge of classroom management strategies</w:t>
+      </w:r>
+      <w:r>
+        <w:rPr>
+          <w:rFonts w:ascii="Times New Roman" w:hAnsi="Times New Roman" w:cs="Times New Roman"/>
+          <w:sz w:val="24"/>
+          <w:szCs w:val="22"/>
+        </w:rPr>
+        <w:t xml:space="preserve"> </w:t>
       </w:r>
       <w:r>
         <w:rPr>
@@ -2554,404 +2530,157 @@
           <w:rFonts w:ascii="Times New Roman" w:hAnsi="Times New Roman" w:cs="Times New Roman"/>
           <w:sz w:val="24"/>
         </w:rPr>
-        <w:t xml:space="preserve"> et al., 2011; Voss et al., 2014; </w:t>
+        <w:t xml:space="preserve"> et al., 2011; Voss et al., 2014; Zierer, 2015)</w:t>
+      </w:r>
+      <w:r>
+        <w:rPr>
+          <w:rFonts w:ascii="Times New Roman" w:hAnsi="Times New Roman" w:cs="Times New Roman"/>
+          <w:sz w:val="24"/>
+          <w:szCs w:val="22"/>
+        </w:rPr>
+        <w:fldChar w:fldCharType="end"/>
+      </w:r>
+      <w:r>
+        <w:rPr>
+          <w:rFonts w:ascii="Times New Roman" w:hAnsi="Times New Roman" w:cs="Times New Roman"/>
+          <w:sz w:val="24"/>
+          <w:szCs w:val="22"/>
+        </w:rPr>
+        <w:t xml:space="preserve">. </w:t>
+      </w:r>
+      <w:r>
+        <w:rPr>
+          <w:rFonts w:ascii="Times New Roman" w:hAnsi="Times New Roman" w:cs="Times New Roman"/>
+          <w:sz w:val="24"/>
+          <w:szCs w:val="22"/>
+        </w:rPr>
+        <w:t>This strategic knowledge enables teachers to make informed, context-sensitive decisions in complex teaching situations (</w:t>
       </w:r>
       <w:proofErr w:type="spellStart"/>
       <w:r>
         <w:rPr>
           <w:rFonts w:ascii="Times New Roman" w:hAnsi="Times New Roman" w:cs="Times New Roman"/>
           <w:sz w:val="24"/>
-        </w:rPr>
-        <w:t>Zierer</w:t>
+          <w:szCs w:val="22"/>
+        </w:rPr>
+        <w:t>Borko</w:t>
       </w:r>
       <w:proofErr w:type="spellEnd"/>
       <w:r>
         <w:rPr>
           <w:rFonts w:ascii="Times New Roman" w:hAnsi="Times New Roman" w:cs="Times New Roman"/>
           <w:sz w:val="24"/>
-        </w:rPr>
-        <w:t>, 2015)</w:t>
-      </w:r>
-      <w:r>
-        <w:rPr>
-          <w:rFonts w:ascii="Times New Roman" w:hAnsi="Times New Roman" w:cs="Times New Roman"/>
-          <w:sz w:val="24"/>
-          <w:szCs w:val="22"/>
-        </w:rPr>
-        <w:fldChar w:fldCharType="end"/>
-      </w:r>
-      <w:r>
-        <w:rPr>
-          <w:rFonts w:ascii="Times New Roman" w:hAnsi="Times New Roman" w:cs="Times New Roman"/>
-          <w:sz w:val="24"/>
-          <w:szCs w:val="22"/>
-        </w:rPr>
-        <w:t xml:space="preserve">. Especially, </w:t>
-      </w:r>
-      <w:r>
-        <w:rPr>
-          <w:rFonts w:ascii="Times New Roman" w:hAnsi="Times New Roman" w:cs="Times New Roman"/>
-          <w:sz w:val="24"/>
-          <w:szCs w:val="22"/>
-        </w:rPr>
-        <w:t xml:space="preserve">the strategic knowledge of classroom management is essential </w:t>
-      </w:r>
-      <w:r>
-        <w:rPr>
-          <w:rFonts w:ascii="Times New Roman" w:hAnsi="Times New Roman" w:cs="Times New Roman"/>
-          <w:sz w:val="24"/>
-          <w:szCs w:val="22"/>
-        </w:rPr>
-        <w:t xml:space="preserve">as this </w:t>
-      </w:r>
-      <w:r>
-        <w:rPr>
-          <w:rFonts w:ascii="Times New Roman" w:hAnsi="Times New Roman" w:cs="Times New Roman"/>
-          <w:sz w:val="24"/>
-          <w:szCs w:val="22"/>
-        </w:rPr>
-        <w:t xml:space="preserve">knowledge is essential for selecting appropriate courses of action, such as responding to classroom disruptions </w:t>
-      </w:r>
-      <w:r>
-        <w:rPr>
-          <w:rFonts w:ascii="Times New Roman" w:hAnsi="Times New Roman" w:cs="Times New Roman"/>
-          <w:sz w:val="24"/>
-          <w:szCs w:val="22"/>
-        </w:rPr>
-        <w:fldChar w:fldCharType="begin"/>
-      </w:r>
-      <w:r>
-        <w:rPr>
-          <w:rFonts w:ascii="Times New Roman" w:hAnsi="Times New Roman" w:cs="Times New Roman"/>
-          <w:sz w:val="24"/>
-          <w:szCs w:val="22"/>
-        </w:rPr>
-        <w:instrText xml:space="preserve"> ADDIN ZOTERO_ITEM CSL_CITATION {"citationID":"My6SGw99","properties":{"formattedCitation":"(Gold &amp; Holodynski, 2015)","plainCitation":"(Gold &amp; Holodynski, 2015)","noteIndex":0},"citationItems":[{"id":919,"uris":["http://zotero.org/groups/5349517/items/ICIW6F5C"],"itemData":{"id":919,"type":"article-journal","abstract":"The current study describes the development and construct validation of a situational judgment test for assessing the strategic knowledge of classroom management in elementary schools. Classroom scenarios and accompanying courses of action were constructed, of which 17 experts confirmed the content validity. A pilot study and a cross-validation with preservice teachers and inservice teachers revealed the assumed factor structure and sensitivity of the test to differences in expertise. The results indicate that the situational judgment test for assessing strategic knowledge of classroom management in elementary schools is a valid assessment tool for investigating the acquisition and promotion of classroom management knowledge during teacher education.","container-title":"Educational Assessment","DOI":"10.1080/10627197.2015.1062087","ISSN":"1062-7197","issue":"3","note":"publisher: Routledge\n_eprint: https://doi.org/10.1080/10627197.2015.1062087","page":"226-248","source":"Taylor and Francis+NEJM","title":"Development and Construct Validation of a Situational Judgment Test of Strategic Knowledge of Classroom Management in Elementary Schools","volume":"20","author":[{"family":"Gold","given":"Bernadette"},{"family":"Holodynski","given":"Manfred"}],"issued":{"date-parts":[["2015",7,3]]}}}],"schema":"https://github.com/citation-style-language/schema/raw/master/csl-citation.json"} </w:instrText>
-      </w:r>
-      <w:r>
-        <w:rPr>
-          <w:rFonts w:ascii="Times New Roman" w:hAnsi="Times New Roman" w:cs="Times New Roman"/>
-          <w:sz w:val="24"/>
-          <w:szCs w:val="22"/>
-        </w:rPr>
-        <w:fldChar w:fldCharType="separate"/>
-      </w:r>
-      <w:r>
-        <w:rPr>
-          <w:rFonts w:ascii="Times New Roman" w:hAnsi="Times New Roman" w:cs="Times New Roman"/>
-          <w:sz w:val="24"/>
-        </w:rPr>
-        <w:t>(Gold &amp; Holodynski, 2015)</w:t>
-      </w:r>
-      <w:r>
-        <w:rPr>
-          <w:rFonts w:ascii="Times New Roman" w:hAnsi="Times New Roman" w:cs="Times New Roman"/>
-          <w:sz w:val="24"/>
-          <w:szCs w:val="22"/>
-        </w:rPr>
-        <w:fldChar w:fldCharType="end"/>
-      </w:r>
-      <w:r>
-        <w:rPr>
-          <w:rFonts w:ascii="Times New Roman" w:hAnsi="Times New Roman" w:cs="Times New Roman"/>
-          <w:sz w:val="24"/>
-          <w:szCs w:val="22"/>
-        </w:rPr>
-        <w:t xml:space="preserve">. </w:t>
-      </w:r>
-      <w:r>
-        <w:rPr>
-          <w:rFonts w:ascii="Times New Roman" w:hAnsi="Times New Roman" w:cs="Times New Roman"/>
-          <w:sz w:val="24"/>
-          <w:szCs w:val="22"/>
-        </w:rPr>
-        <w:t xml:space="preserve">It </w:t>
-      </w:r>
-      <w:r>
-        <w:rPr>
-          <w:rFonts w:ascii="Times New Roman" w:hAnsi="Times New Roman" w:cs="Times New Roman"/>
-          <w:sz w:val="24"/>
-          <w:szCs w:val="22"/>
-        </w:rPr>
-        <w:t xml:space="preserve">enables teachers to make informed decisions in complex teaching situations </w:t>
-      </w:r>
-      <w:r>
-        <w:rPr>
-          <w:rFonts w:ascii="Times New Roman" w:hAnsi="Times New Roman" w:cs="Times New Roman"/>
-          <w:sz w:val="24"/>
-          <w:szCs w:val="22"/>
-        </w:rPr>
-        <w:fldChar w:fldCharType="begin"/>
-      </w:r>
-      <w:r>
-        <w:rPr>
-          <w:rFonts w:ascii="Times New Roman" w:hAnsi="Times New Roman" w:cs="Times New Roman"/>
-          <w:sz w:val="24"/>
-          <w:szCs w:val="22"/>
-        </w:rPr>
-        <w:instrText xml:space="preserve"> ADDIN ZOTERO_ITEM CSL_CITATION {"citationID":"9iVlI7G8","properties":{"formattedCitation":"(Fenstermacher, 1994)","plainCitation":"(Fenstermacher, 1994)","noteIndex":0},"citationItems":[{"id":1093,"uris":["http://zotero.org/groups/5349517/items/IDKNEVKQ"],"itemData":{"id":1093,"type":"article-journal","container-title":"Review of Research in Education","DOI":"10.3102/0091732X020001003","ISSN":"0091-732X, 1935-1038","issue":"1","journalAbbreviation":"Review of Research in Education","language":"en","license":"https://journals.sagepub.com/page/policies/text-and-data-mining-license","page":"3-56","source":"DOI.org (Crossref)","title":"The Knower and the Known: The Nature of Knowledge in Research on Teaching","title-short":"Chapter 1","volume":"20","author":[{"family":"Fenstermacher","given":"Gary D."}],"issued":{"date-parts":[["1994",1]]}}}],"schema":"https://github.com/citation-style-language/schema/raw/master/csl-citation.json"} </w:instrText>
-      </w:r>
-      <w:r>
-        <w:rPr>
-          <w:rFonts w:ascii="Times New Roman" w:hAnsi="Times New Roman" w:cs="Times New Roman"/>
-          <w:sz w:val="24"/>
-          <w:szCs w:val="22"/>
-        </w:rPr>
-        <w:fldChar w:fldCharType="separate"/>
-      </w:r>
-      <w:r>
-        <w:rPr>
-          <w:rFonts w:ascii="Times New Roman" w:hAnsi="Times New Roman" w:cs="Times New Roman"/>
-          <w:sz w:val="24"/>
-        </w:rPr>
-        <w:t>(Fenstermacher, 1994)</w:t>
-      </w:r>
-      <w:r>
-        <w:rPr>
-          <w:rFonts w:ascii="Times New Roman" w:hAnsi="Times New Roman" w:cs="Times New Roman"/>
-          <w:sz w:val="24"/>
-          <w:szCs w:val="22"/>
-        </w:rPr>
-        <w:fldChar w:fldCharType="end"/>
-      </w:r>
-      <w:r>
-        <w:rPr>
-          <w:rFonts w:ascii="Times New Roman" w:hAnsi="Times New Roman" w:cs="Times New Roman"/>
-          <w:sz w:val="24"/>
-          <w:szCs w:val="22"/>
-        </w:rPr>
-        <w:t xml:space="preserve">. To address the diverse and dynamic challenges of the classroom, teachers must apply their strategic knowledge flexibly and adaptively </w:t>
-      </w:r>
-      <w:r>
-        <w:rPr>
-          <w:rFonts w:ascii="Times New Roman" w:hAnsi="Times New Roman" w:cs="Times New Roman"/>
-          <w:sz w:val="24"/>
-          <w:szCs w:val="22"/>
-        </w:rPr>
-        <w:fldChar w:fldCharType="begin"/>
-      </w:r>
-      <w:r>
-        <w:rPr>
-          <w:rFonts w:ascii="Times New Roman" w:hAnsi="Times New Roman" w:cs="Times New Roman"/>
-          <w:sz w:val="24"/>
-          <w:szCs w:val="22"/>
-        </w:rPr>
-        <w:instrText xml:space="preserve"> ADDIN ZOTERO_ITEM CSL_CITATION {"citationID":"qwUo3Bqj","properties":{"formattedCitation":"(Borko, 2004; Goldman, 2007)","plainCitation":"(Borko, 2004; Goldman, 2007)","noteIndex":0},"citationItems":[{"id":1098,"uris":["http://zotero.org/groups/5349517/items/S93B7VPA"],"itemData":{"id":1098,"type":"article-journal","abstract":"Teacher professional development is essential to efforts to improve our schools. This article maps the terrain of research on this important topic. It first provides an overview of what we have learned as a field, about effective professional development programs and their impact on teacher learning. It then suggests some important directions and strategies for extending our knowledge into new territory of questions not yet explored.","container-title":"Educational Researcher","DOI":"10.3102/0013189X033008003","ISSN":"0013-189X","issue":"8","language":"en","note":"publisher: American Educational Research Association","page":"3-15","source":"SAGE Journals","title":"Professional Development and Teacher Learning: Mapping the Terrain","title-short":"Professional Development and Teacher Learning","volume":"33","author":[{"family":"Borko","given":"Hilda"}],"issued":{"date-parts":[["2004",11,1]]}}},{"id":1101,"uris":["http://zotero.org/groups/5349517/items/ECR9X9CF"],"itemData":{"id":1101,"type":"book","event-place":"Mahwah, N.J.","ISBN":"978-1-135-60405-9","language":"eng","note":"OCLC: 879202716","publisher":"Lawrence Erlbaum Associates","publisher-place":"Mahwah, N.J.","source":"Open WorldCat","title":"Video research in the learning sciences","author":[{"family":"Goldman","given":"Ricki"}],"issued":{"date-parts":[["2007"]]}}}],"schema":"https://github.com/citation-style-language/schema/raw/master/csl-citation.json"} </w:instrText>
-      </w:r>
-      <w:r>
-        <w:rPr>
-          <w:rFonts w:ascii="Times New Roman" w:hAnsi="Times New Roman" w:cs="Times New Roman"/>
-          <w:sz w:val="24"/>
-          <w:szCs w:val="22"/>
-        </w:rPr>
-        <w:fldChar w:fldCharType="separate"/>
-      </w:r>
-      <w:r>
-        <w:rPr>
-          <w:rFonts w:ascii="Times New Roman" w:hAnsi="Times New Roman" w:cs="Times New Roman"/>
-          <w:sz w:val="24"/>
-        </w:rPr>
-        <w:t>(Borko, 2004; Goldman, 2007)</w:t>
-      </w:r>
-      <w:r>
-        <w:rPr>
-          <w:rFonts w:ascii="Times New Roman" w:hAnsi="Times New Roman" w:cs="Times New Roman"/>
-          <w:sz w:val="24"/>
-          <w:szCs w:val="22"/>
-        </w:rPr>
-        <w:fldChar w:fldCharType="end"/>
-      </w:r>
-      <w:r>
-        <w:rPr>
-          <w:rFonts w:ascii="Times New Roman" w:hAnsi="Times New Roman" w:cs="Times New Roman"/>
-          <w:sz w:val="24"/>
-          <w:szCs w:val="22"/>
-        </w:rPr>
-        <w:t xml:space="preserve">, which </w:t>
-      </w:r>
-      <w:r>
-        <w:rPr>
-          <w:rFonts w:ascii="Times New Roman" w:hAnsi="Times New Roman" w:cs="Times New Roman"/>
-          <w:sz w:val="24"/>
-          <w:szCs w:val="22"/>
-        </w:rPr>
-        <w:t xml:space="preserve">requires context-sensitive and responsive classroom management </w:t>
-      </w:r>
-      <w:r>
-        <w:rPr>
-          <w:rFonts w:ascii="Times New Roman" w:hAnsi="Times New Roman" w:cs="Times New Roman"/>
-          <w:sz w:val="24"/>
-          <w:szCs w:val="22"/>
-        </w:rPr>
-        <w:t xml:space="preserve">strategies </w:t>
-      </w:r>
-      <w:r>
-        <w:rPr>
-          <w:rFonts w:ascii="Times New Roman" w:hAnsi="Times New Roman" w:cs="Times New Roman"/>
-          <w:sz w:val="24"/>
-          <w:szCs w:val="22"/>
-        </w:rPr>
-        <w:fldChar w:fldCharType="begin"/>
-      </w:r>
-      <w:r>
-        <w:rPr>
-          <w:rFonts w:ascii="Times New Roman" w:hAnsi="Times New Roman" w:cs="Times New Roman"/>
-          <w:sz w:val="24"/>
-          <w:szCs w:val="22"/>
-        </w:rPr>
-        <w:instrText xml:space="preserve"> ADDIN ZOTERO_ITEM CSL_CITATION {"citationID":"NS3h4mM9","properties":{"formattedCitation":"(Barth, 2017; Kunter et al., 2011)","plainCitation":"(Barth, 2017; Kunter et al., 2011)","noteIndex":0},"citationItems":[{"id":1059,"uris":["http://zotero.org/groups/5349517/items/P6DBFI5T"],"itemData":{"id":1059,"type":"book","collection-title":"Research","event-place":"Wiesbaden","ISBN":"978-3-658-16371-6","language":"ger","note":"DOI: 10.1007/978-3-658-16371-6","number-of-pages":"1","publisher":"Springer VS","publisher-place":"Wiesbaden","source":"K10plus ISBN","title":"Professionelle Wahrnehmung von Störungen im Unterricht","author":[{"family":"Barth","given":"Victoria L."}],"issued":{"date-parts":[["2017"]]}}},{"id":1057,"uris":["http://zotero.org/groups/5349517/items/AEGH6JT4"],"itemData":{"id":1057,"type":"book","abstract":"Lehrkräfte sind die zentralen Akteure bei der Gestaltung des Unterrichts. Sie steuern, welche Ziele im Unterricht verfolgt werden, wie der Unterricht organisatorisch und inhaltlich angelegt ist und auf welche Weise Schülerinnen und Schüler in ihren Lernprozessen unterstützt werden. Welche Voraussetzungen benötigen Lehrkräfte, um qualitätsvollen Unterricht zu gestalten? Obwohl die Bedeutung verschiedener Kompetenzen von Lehrkräften für gelingenden Unterricht in theoretischen Arbeiten vielfach betont wird, liegen bisher nur wenige empirische Befunde dazu vor.Das Forschungsprogramm „Professionswissen von Lehrkräften, kognitiv aktivierender Mathematikunterricht und die Entwicklung mathematischer Kompetenz (COACTIV)“ hat erstmalig im deutschen Sprachraum einen umfassenden empirischen Zugang zur Erfassung der professionellen Kompetenz von Lehrkräften – exemplarisch für den Bereich der Mathematik – entwickelt. Der besondere Fokus lag dabei auf dem Fachwissen und dem fachdidaktischen Wissen der Mathematiklehrkräfte. Zusätzlich werden Überzeugungen, Motivationen sowie selbstregulative Fähigkeiten als Bereiche der professionellen Kompetenz konzipiert. Hauptanliegen war es, sowohl die Struktur der professionellen Kompetenz als auch die Determinanten und Konsequenzen von Kompetenzunterschieden empirisch zu prüfen.Mit der Zusammenstellung der zentralen Forschungsergebnisse sowie der Darstellung neuer, bisher unveröffentlichter Ergebnisse soll das Kompetenzkonzept des COACTIV-Projekts einem breiten Publikum zugänglich gemacht werden. Aufgrund des multidisziplinären Ansatzes des Projekts dürfte der Band nicht nur bei Forschenden in den Bereichen der Lehr-Lernforschung, Mathematikdidaktik und Kompetenzdiagnostik für Interesse sorgen, sondern auch Praktiker in der Lehrer- aus und Weiterbildung umfassend informieren.","ISBN":"978-3-8309-7433-8","language":"de","note":"Google-Books-ID: 4fr76oBuVxIC","number-of-pages":"355","publisher":"Waxmann Verlag","source":"Google Books","title":"Professionelle Kompetenz von Lehrkräften: Ergebnisse des Forschungsprogramms COACTIV","title-short":"Professionelle Kompetenz von Lehrkräften","author":[{"family":"Kunter","given":"Mareike"},{"family":"Baumert","given":"Jürgen"},{"family":"Blum","given":"Werner"}],"issued":{"date-parts":[["2011"]]}}}],"schema":"https://github.com/citation-style-language/schema/raw/master/csl-citation.json"} </w:instrText>
-      </w:r>
-      <w:r>
-        <w:rPr>
-          <w:rFonts w:ascii="Times New Roman" w:hAnsi="Times New Roman" w:cs="Times New Roman"/>
-          <w:sz w:val="24"/>
-          <w:szCs w:val="22"/>
-        </w:rPr>
-        <w:fldChar w:fldCharType="separate"/>
-      </w:r>
-      <w:r>
-        <w:rPr>
-          <w:rFonts w:ascii="Times New Roman" w:hAnsi="Times New Roman" w:cs="Times New Roman"/>
-          <w:sz w:val="24"/>
-        </w:rPr>
-        <w:t>(Barth, 2017; Kunter et al., 2011)</w:t>
-      </w:r>
-      <w:r>
-        <w:rPr>
-          <w:rFonts w:ascii="Times New Roman" w:hAnsi="Times New Roman" w:cs="Times New Roman"/>
-          <w:sz w:val="24"/>
-          <w:szCs w:val="22"/>
-        </w:rPr>
-        <w:fldChar w:fldCharType="end"/>
-      </w:r>
-      <w:r>
-        <w:rPr>
-          <w:rFonts w:ascii="Times New Roman" w:hAnsi="Times New Roman" w:cs="Times New Roman"/>
-          <w:sz w:val="24"/>
-          <w:szCs w:val="22"/>
-        </w:rPr>
-        <w:t>.</w:t>
-      </w:r>
-      <w:r>
-        <w:rPr>
-          <w:rFonts w:ascii="Times New Roman" w:hAnsi="Times New Roman" w:cs="Times New Roman"/>
-          <w:sz w:val="24"/>
-          <w:szCs w:val="22"/>
-        </w:rPr>
-        <w:t xml:space="preserve"> Further, s</w:t>
-      </w:r>
-      <w:r>
-        <w:rPr>
-          <w:rFonts w:ascii="Times New Roman" w:hAnsi="Times New Roman" w:cs="Times New Roman"/>
-          <w:sz w:val="24"/>
-          <w:szCs w:val="22"/>
-        </w:rPr>
-        <w:t xml:space="preserve">trategic knowledge is a key component of effective instruction </w:t>
-      </w:r>
-      <w:r>
-        <w:rPr>
-          <w:rFonts w:ascii="Times New Roman" w:hAnsi="Times New Roman" w:cs="Times New Roman"/>
-          <w:sz w:val="24"/>
-          <w:szCs w:val="22"/>
-        </w:rPr>
-        <w:fldChar w:fldCharType="begin"/>
-      </w:r>
-      <w:r>
-        <w:rPr>
-          <w:rFonts w:ascii="Times New Roman" w:hAnsi="Times New Roman" w:cs="Times New Roman"/>
-          <w:sz w:val="24"/>
-          <w:szCs w:val="22"/>
-        </w:rPr>
-        <w:instrText xml:space="preserve"> ADDIN ZOTERO_ITEM CSL_CITATION {"citationID":"hqHPWxZp","properties":{"formattedCitation":"(D\\uc0\\u8217{}Agostino &amp; VanWinkle, 2007)","plainCitation":"(D’Agostino &amp; VanWinkle, 2007)","noteIndex":0},"citationItems":[{"id":1100,"uris":["http://zotero.org/groups/5349517/items/LUN5JD7M"],"itemData":{"id":1100,"type":"article-journal","container-title":"Journal of Personnel Evaluation in Education","DOI":"10.1007/s11092-007-9047-2","ISSN":"0920-525X, 1573-0425","issue":"1-2","journalAbbreviation":"J Pers Eval Educ","language":"en","license":"http://www.springer.com/tdm","page":"65-84","source":"DOI.org (Crossref)","title":"Identifying Prepared and Competent Teachers with Professional Knowledge Tests","volume":"20","author":[{"family":"D’Agostino","given":"Jerome V."},{"family":"VanWinkle","given":"Waverely Hester"}],"issued":{"date-parts":[["2007",6]]}}}],"schema":"https://github.com/citation-style-language/schema/raw/master/csl-citation.json"} </w:instrText>
-      </w:r>
-      <w:r>
-        <w:rPr>
-          <w:rFonts w:ascii="Times New Roman" w:hAnsi="Times New Roman" w:cs="Times New Roman"/>
-          <w:sz w:val="24"/>
-          <w:szCs w:val="22"/>
-        </w:rPr>
-        <w:fldChar w:fldCharType="separate"/>
-      </w:r>
-      <w:r>
-        <w:rPr>
-          <w:rFonts w:ascii="Times New Roman" w:hAnsi="Times New Roman" w:cs="Times New Roman"/>
-          <w:sz w:val="24"/>
-          <w:szCs w:val="24"/>
-        </w:rPr>
-        <w:t>(D’Agostino &amp; VanWinkle, 2007)</w:t>
-      </w:r>
-      <w:r>
-        <w:rPr>
-          <w:rFonts w:ascii="Times New Roman" w:hAnsi="Times New Roman" w:cs="Times New Roman"/>
-          <w:sz w:val="24"/>
-          <w:szCs w:val="22"/>
-        </w:rPr>
-        <w:fldChar w:fldCharType="end"/>
-      </w:r>
-      <w:r>
-        <w:rPr>
-          <w:rFonts w:ascii="Times New Roman" w:hAnsi="Times New Roman" w:cs="Times New Roman"/>
-          <w:sz w:val="24"/>
-          <w:szCs w:val="22"/>
-        </w:rPr>
-        <w:t xml:space="preserve">. It develops through practical problem-solving experiences, where declarative knowledge </w:t>
-      </w:r>
-      <w:r>
-        <w:rPr>
-          <w:rFonts w:ascii="Times New Roman" w:hAnsi="Times New Roman" w:cs="Times New Roman"/>
-          <w:sz w:val="24"/>
-          <w:szCs w:val="22"/>
-        </w:rPr>
-        <w:lastRenderedPageBreak/>
-        <w:t xml:space="preserve">transforms into procedural knowledge, enabling teachers to act quickly and effectively </w:t>
-      </w:r>
-      <w:r>
-        <w:rPr>
-          <w:rFonts w:ascii="Times New Roman" w:hAnsi="Times New Roman" w:cs="Times New Roman"/>
-          <w:sz w:val="24"/>
-          <w:szCs w:val="22"/>
-        </w:rPr>
-        <w:fldChar w:fldCharType="begin"/>
-      </w:r>
-      <w:r>
-        <w:rPr>
-          <w:rFonts w:ascii="Times New Roman" w:hAnsi="Times New Roman" w:cs="Times New Roman"/>
-          <w:sz w:val="24"/>
-          <w:szCs w:val="22"/>
-        </w:rPr>
-        <w:instrText xml:space="preserve"> ADDIN ZOTERO_ITEM CSL_CITATION {"citationID":"km2TzJZM","properties":{"formattedCitation":"(Bl\\uc0\\u246{}meke et al., 2022; Gold &amp; Holodynski, 2015; Rauner, 2005)","plainCitation":"(Blömeke et al., 2022; Gold &amp; Holodynski, 2015; Rauner, 2005)","noteIndex":0},"citationItems":[{"id":1047,"uris":["http://zotero.org/groups/5349517/items/CZ7DKU2G"],"itemData":{"id":1047,"type":"article-journal","container-title":"Learning and Instruction","DOI":"10.1016/j.learninstruc.2022.101600","ISSN":"09594752","journalAbbreviation":"Learning and Instruction","language":"en","page":"101600","source":"DOI.org (Crossref)","title":"Opening up the black box: Teacher competence, instructional quality, and students’ learning progress","title-short":"Opening up the black box","volume":"79","author":[{"family":"Blömeke","given":"Sigrid"},{"family":"Jentsch","given":"Armin"},{"family":"Ross","given":"Natalie"},{"family":"Kaiser","given":"Gabriele"},{"family":"König","given":"Johannes"}],"issued":{"date-parts":[["2022",6]]}}},{"id":919,"uris":["http://zotero.org/groups/5349517/items/ICIW6F5C"],"itemData":{"id":919,"type":"article-journal","abstract":"The current study describes the development and construct validation of a situational judgment test for assessing the strategic knowledge of classroom management in elementary schools. Classroom scenarios and accompanying courses of action were constructed, of which 17 experts confirmed the content validity. A pilot study and a cross-validation with preservice teachers and inservice teachers revealed the assumed factor structure and sensitivity of the test to differences in expertise. The results indicate that the situational judgment test for assessing strategic knowledge of classroom management in elementary schools is a valid assessment tool for investigating the acquisition and promotion of classroom management knowledge during teacher education.","container-title":"Educational Assessment","DOI":"10.1080/10627197.2015.1062087","ISSN":"1062-7197","issue":"3","note":"publisher: Routledge\n_eprint: https://doi.org/10.1080/10627197.2015.1062087","page":"226-248","source":"Taylor and Francis+NEJM","title":"Development and Construct Validation of a Situational Judgment Test of Strategic Knowledge of Classroom Management in Elementary Schools","volume":"20","author":[{"family":"Gold","given":"Bernadette"},{"family":"Holodynski","given":"Manfred"}],"issued":{"date-parts":[["2015",7,3]]}}},{"id":1104,"uris":["http://zotero.org/groups/5349517/items/RUK7HXBT"],"itemData":{"id":1104,"type":"book","abstract":"Mit dem \"Handbuch Berufsbildungsforschung\" liegt erstmals ein Werk vor, das fuer alle Dimensionen der beruflichen Bildung den Stand der Erkenntnisse dokumentiert: sowohl fuer die Erforschung als auch fuer den Wissenstransfer in die Berufsbildungspraxis und -politik. Der Band beinhaltet 98 Beitraege zu den Fragestellungen, Ergebnissen und Methoden der Berufsbildungsforschung. Dieses Handbuch stellt besonders fuer die Planung und Durchfuehrung von Forschungs- und Entwicklungsvorhaben - Modellversuche und Pilotprojekte eingeschlossen - ein wichtiges Werkzeug dar. Die Artikel der insgesamt 86 Autoren sind nach folgenden Kapiteln gegliedert: Genese der Berufsbildungsforschung Berufsbildungsforschung im Spannungsverhaeltnis von BerufsbildungspolitikBerufsbildungsplanung und BerufsbildungspraxisFelder der Berufsbildungsforschung Fallbeispiele: BerufsbildungsforschungForschungsmethoden. (DJI/Abstract übernommen).","event-place":"Bielefeld","ISBN":"978-3-7639-3167-5","note":"type: gedruckt","number-of-pages":"828","publisher":"Bertelsmann","publisher-place":"Bielefeld","source":"Fachportal Pädagogik","title":"Handbuch Berufsbildungsforschung.","editor":[{"family":"Rauner","given":"Felix"}],"issued":{"date-parts":[["2005"]]}}}],"schema":"https://github.com/citation-style-language/schema/raw/master/csl-citation.json"} </w:instrText>
-      </w:r>
-      <w:r>
-        <w:rPr>
-          <w:rFonts w:ascii="Times New Roman" w:hAnsi="Times New Roman" w:cs="Times New Roman"/>
-          <w:sz w:val="24"/>
-          <w:szCs w:val="22"/>
-        </w:rPr>
-        <w:fldChar w:fldCharType="separate"/>
-      </w:r>
-      <w:r>
-        <w:rPr>
-          <w:rFonts w:ascii="Times New Roman" w:hAnsi="Times New Roman" w:cs="Times New Roman"/>
-          <w:sz w:val="24"/>
-          <w:szCs w:val="24"/>
-        </w:rPr>
-        <w:t>(Blömeke et al., 2022; Gold &amp; Holodynski, 2015; Rauner, 2005)</w:t>
-      </w:r>
-      <w:r>
-        <w:rPr>
-          <w:rFonts w:ascii="Times New Roman" w:hAnsi="Times New Roman" w:cs="Times New Roman"/>
-          <w:sz w:val="24"/>
-          <w:szCs w:val="22"/>
-        </w:rPr>
-        <w:fldChar w:fldCharType="end"/>
-      </w:r>
-      <w:r>
-        <w:rPr>
-          <w:rFonts w:ascii="Times New Roman" w:hAnsi="Times New Roman" w:cs="Times New Roman"/>
-          <w:sz w:val="24"/>
-          <w:szCs w:val="22"/>
-        </w:rPr>
-        <w:t>.</w:t>
+          <w:szCs w:val="22"/>
+        </w:rPr>
+        <w:t xml:space="preserve">, 2004; </w:t>
+      </w:r>
+      <w:proofErr w:type="spellStart"/>
+      <w:r>
+        <w:rPr>
+          <w:rFonts w:ascii="Times New Roman" w:hAnsi="Times New Roman" w:cs="Times New Roman"/>
+          <w:sz w:val="24"/>
+          <w:szCs w:val="22"/>
+        </w:rPr>
+        <w:t>Fenstermacher</w:t>
+      </w:r>
+      <w:proofErr w:type="spellEnd"/>
+      <w:r>
+        <w:rPr>
+          <w:rFonts w:ascii="Times New Roman" w:hAnsi="Times New Roman" w:cs="Times New Roman"/>
+          <w:sz w:val="24"/>
+          <w:szCs w:val="22"/>
+        </w:rPr>
+        <w:t xml:space="preserve">, 1994; Goldman, 2007). It is considered a core component of instructional competence (Barth, 2017; D’Agostino &amp; </w:t>
+      </w:r>
+      <w:proofErr w:type="spellStart"/>
+      <w:r>
+        <w:rPr>
+          <w:rFonts w:ascii="Times New Roman" w:hAnsi="Times New Roman" w:cs="Times New Roman"/>
+          <w:sz w:val="24"/>
+          <w:szCs w:val="22"/>
+        </w:rPr>
+        <w:t>VanWinkle</w:t>
+      </w:r>
+      <w:proofErr w:type="spellEnd"/>
+      <w:r>
+        <w:rPr>
+          <w:rFonts w:ascii="Times New Roman" w:hAnsi="Times New Roman" w:cs="Times New Roman"/>
+          <w:sz w:val="24"/>
+          <w:szCs w:val="22"/>
+        </w:rPr>
+        <w:t xml:space="preserve">, 2007; </w:t>
+      </w:r>
+      <w:proofErr w:type="spellStart"/>
+      <w:r>
+        <w:rPr>
+          <w:rFonts w:ascii="Times New Roman" w:hAnsi="Times New Roman" w:cs="Times New Roman"/>
+          <w:sz w:val="24"/>
+          <w:szCs w:val="22"/>
+        </w:rPr>
+        <w:t>Kunter</w:t>
+      </w:r>
+      <w:proofErr w:type="spellEnd"/>
+      <w:r>
+        <w:rPr>
+          <w:rFonts w:ascii="Times New Roman" w:hAnsi="Times New Roman" w:cs="Times New Roman"/>
+          <w:sz w:val="24"/>
+          <w:szCs w:val="22"/>
+        </w:rPr>
+        <w:t xml:space="preserve"> et al., 2011; Voss et al., 2014), evolving through practical problem-solving experiences where declarative knowledge transforms into procedural knowledge (</w:t>
+      </w:r>
+      <w:proofErr w:type="spellStart"/>
+      <w:r>
+        <w:rPr>
+          <w:rFonts w:ascii="Times New Roman" w:hAnsi="Times New Roman" w:cs="Times New Roman"/>
+          <w:sz w:val="24"/>
+          <w:szCs w:val="22"/>
+        </w:rPr>
+        <w:t>Blömeke</w:t>
+      </w:r>
+      <w:proofErr w:type="spellEnd"/>
+      <w:r>
+        <w:rPr>
+          <w:rFonts w:ascii="Times New Roman" w:hAnsi="Times New Roman" w:cs="Times New Roman"/>
+          <w:sz w:val="24"/>
+          <w:szCs w:val="22"/>
+        </w:rPr>
+        <w:t xml:space="preserve"> et al., 2022; Gold &amp; </w:t>
+      </w:r>
+      <w:proofErr w:type="spellStart"/>
+      <w:r>
+        <w:rPr>
+          <w:rFonts w:ascii="Times New Roman" w:hAnsi="Times New Roman" w:cs="Times New Roman"/>
+          <w:sz w:val="24"/>
+          <w:szCs w:val="22"/>
+        </w:rPr>
+        <w:t>Holodynski</w:t>
+      </w:r>
+      <w:proofErr w:type="spellEnd"/>
+      <w:r>
+        <w:rPr>
+          <w:rFonts w:ascii="Times New Roman" w:hAnsi="Times New Roman" w:cs="Times New Roman"/>
+          <w:sz w:val="24"/>
+          <w:szCs w:val="22"/>
+        </w:rPr>
+        <w:t xml:space="preserve">, 2015; </w:t>
+      </w:r>
+      <w:proofErr w:type="spellStart"/>
+      <w:r>
+        <w:rPr>
+          <w:rFonts w:ascii="Times New Roman" w:hAnsi="Times New Roman" w:cs="Times New Roman"/>
+          <w:sz w:val="24"/>
+          <w:szCs w:val="22"/>
+        </w:rPr>
+        <w:t>Rauner</w:t>
+      </w:r>
+      <w:proofErr w:type="spellEnd"/>
+      <w:r>
+        <w:rPr>
+          <w:rFonts w:ascii="Times New Roman" w:hAnsi="Times New Roman" w:cs="Times New Roman"/>
+          <w:sz w:val="24"/>
+          <w:szCs w:val="22"/>
+        </w:rPr>
+        <w:t>, 2005).</w:t>
       </w:r>
     </w:p>
     <w:p>
@@ -2965,10 +2694,243 @@
       <w:r>
         <w:rPr>
           <w:rFonts w:ascii="Times New Roman" w:hAnsi="Times New Roman" w:cs="Times New Roman"/>
-          <w:sz w:val="24"/>
-          <w:szCs w:val="22"/>
-        </w:rPr>
-        <w:t>Processes such as the perception may mediate between disposition and performance (see Figure 1).</w:t>
+          <w:i/>
+          <w:iCs/>
+          <w:sz w:val="24"/>
+          <w:szCs w:val="22"/>
+        </w:rPr>
+        <w:t>Professional vision</w:t>
+      </w:r>
+      <w:r>
+        <w:rPr>
+          <w:rFonts w:ascii="Times New Roman" w:hAnsi="Times New Roman" w:cs="Times New Roman"/>
+          <w:sz w:val="24"/>
+          <w:szCs w:val="22"/>
+        </w:rPr>
+        <w:t xml:space="preserve"> serves as a crucial mediating skill between teachers</w:t>
+      </w:r>
+      <w:r>
+        <w:rPr>
+          <w:rFonts w:ascii="Times New Roman" w:hAnsi="Times New Roman" w:cs="Times New Roman"/>
+          <w:sz w:val="24"/>
+          <w:szCs w:val="22"/>
+        </w:rPr>
+        <w:t>’</w:t>
+      </w:r>
+      <w:r>
+        <w:rPr>
+          <w:rFonts w:ascii="Times New Roman" w:hAnsi="Times New Roman" w:cs="Times New Roman"/>
+          <w:sz w:val="24"/>
+          <w:szCs w:val="22"/>
+        </w:rPr>
+        <w:t xml:space="preserve"> dispositions and their classroom behavior. Originally introduced by Goodwin (1994) and adapted to teacher education by </w:t>
+      </w:r>
+      <w:proofErr w:type="spellStart"/>
+      <w:r>
+        <w:rPr>
+          <w:rFonts w:ascii="Times New Roman" w:hAnsi="Times New Roman" w:cs="Times New Roman"/>
+          <w:sz w:val="24"/>
+          <w:szCs w:val="22"/>
+        </w:rPr>
+        <w:t>Sherin</w:t>
+      </w:r>
+      <w:proofErr w:type="spellEnd"/>
+      <w:r>
+        <w:rPr>
+          <w:rFonts w:ascii="Times New Roman" w:hAnsi="Times New Roman" w:cs="Times New Roman"/>
+          <w:sz w:val="24"/>
+          <w:szCs w:val="22"/>
+        </w:rPr>
+        <w:t xml:space="preserve"> (2007), professional vision encompasses the ability to selectively perceive </w:t>
+      </w:r>
+      <w:r>
+        <w:rPr>
+          <w:rFonts w:ascii="Times New Roman" w:hAnsi="Times New Roman" w:cs="Times New Roman"/>
+          <w:sz w:val="24"/>
+          <w:szCs w:val="22"/>
+        </w:rPr>
+        <w:lastRenderedPageBreak/>
+        <w:t xml:space="preserve">classroom events and interpret them based on pedagogical knowledge (Van Es &amp; </w:t>
+      </w:r>
+      <w:proofErr w:type="spellStart"/>
+      <w:r>
+        <w:rPr>
+          <w:rFonts w:ascii="Times New Roman" w:hAnsi="Times New Roman" w:cs="Times New Roman"/>
+          <w:sz w:val="24"/>
+          <w:szCs w:val="22"/>
+        </w:rPr>
+        <w:t>Sherin</w:t>
+      </w:r>
+      <w:proofErr w:type="spellEnd"/>
+      <w:r>
+        <w:rPr>
+          <w:rFonts w:ascii="Times New Roman" w:hAnsi="Times New Roman" w:cs="Times New Roman"/>
+          <w:sz w:val="24"/>
+          <w:szCs w:val="22"/>
+        </w:rPr>
+        <w:t>, 2002).</w:t>
+      </w:r>
+      <w:r>
+        <w:rPr>
+          <w:rFonts w:ascii="Times New Roman" w:hAnsi="Times New Roman" w:cs="Times New Roman"/>
+          <w:sz w:val="24"/>
+          <w:szCs w:val="22"/>
+        </w:rPr>
+        <w:t xml:space="preserve"> </w:t>
+      </w:r>
+      <w:r>
+        <w:rPr>
+          <w:rFonts w:ascii="Times New Roman" w:hAnsi="Times New Roman" w:cs="Times New Roman"/>
+          <w:sz w:val="24"/>
+          <w:szCs w:val="22"/>
+        </w:rPr>
+        <w:t>In the</w:t>
+      </w:r>
+      <w:r>
+        <w:rPr>
+          <w:rFonts w:ascii="Times New Roman" w:hAnsi="Times New Roman" w:cs="Times New Roman"/>
+          <w:sz w:val="24"/>
+          <w:szCs w:val="22"/>
+        </w:rPr>
+        <w:t xml:space="preserve"> initial stage</w:t>
+      </w:r>
+      <w:r>
+        <w:rPr>
+          <w:rFonts w:ascii="Times New Roman" w:hAnsi="Times New Roman" w:cs="Times New Roman"/>
+          <w:sz w:val="24"/>
+          <w:szCs w:val="22"/>
+        </w:rPr>
+        <w:t xml:space="preserve"> </w:t>
+      </w:r>
+      <w:r>
+        <w:rPr>
+          <w:rFonts w:ascii="Times New Roman" w:hAnsi="Times New Roman" w:cs="Times New Roman"/>
+          <w:sz w:val="24"/>
+          <w:szCs w:val="22"/>
+        </w:rPr>
+        <w:t xml:space="preserve">of </w:t>
+      </w:r>
+      <w:r>
+        <w:rPr>
+          <w:rFonts w:ascii="Times New Roman" w:hAnsi="Times New Roman" w:cs="Times New Roman"/>
+          <w:sz w:val="24"/>
+          <w:szCs w:val="22"/>
+        </w:rPr>
+        <w:t>professional vision</w:t>
+      </w:r>
+      <w:r>
+        <w:rPr>
+          <w:rFonts w:ascii="Times New Roman" w:hAnsi="Times New Roman" w:cs="Times New Roman"/>
+          <w:sz w:val="24"/>
+          <w:szCs w:val="22"/>
+        </w:rPr>
+        <w:t>,</w:t>
+      </w:r>
+      <w:r>
+        <w:rPr>
+          <w:rFonts w:ascii="Times New Roman" w:hAnsi="Times New Roman" w:cs="Times New Roman"/>
+          <w:sz w:val="24"/>
+          <w:szCs w:val="22"/>
+        </w:rPr>
+        <w:t xml:space="preserve"> </w:t>
+      </w:r>
+      <w:r>
+        <w:rPr>
+          <w:rFonts w:ascii="Times New Roman" w:hAnsi="Times New Roman" w:cs="Times New Roman"/>
+          <w:sz w:val="24"/>
+          <w:szCs w:val="22"/>
+        </w:rPr>
+        <w:t>g</w:t>
+      </w:r>
+      <w:r>
+        <w:rPr>
+          <w:rFonts w:ascii="Times New Roman" w:hAnsi="Times New Roman" w:cs="Times New Roman"/>
+          <w:sz w:val="24"/>
+          <w:szCs w:val="22"/>
+        </w:rPr>
+        <w:t>aze efficiency refers to the teacher’s ability to visually scan the classroom in a balanced and purposeful way. Eye-tracking studies show that expert teachers distribute their gaze more evenly across students, indicating greater situational awareness and attentional control. Cortina et al. (2015) demonstrated that mentors, compared to novices, had significantly lower GINI indices, reflecting a more uniform gaze distribution and frequent shifts of attention between students. Huang (2018) and McIntyre (2016) confirmed that experts focus more on learners and less on irrelevant stimuli, while novices are more easily distracted and tend to fixate longer on fewer, often non-instructional, areas. Dessus et al. (2016) further noted that novices exhibited less stable attention due to increased cognitive load.</w:t>
+      </w:r>
+      <w:r>
+        <w:rPr>
+          <w:rFonts w:ascii="Times New Roman" w:hAnsi="Times New Roman" w:cs="Times New Roman"/>
+          <w:sz w:val="24"/>
+          <w:szCs w:val="22"/>
+        </w:rPr>
+        <w:t xml:space="preserve"> </w:t>
+      </w:r>
+      <w:r>
+        <w:rPr>
+          <w:rFonts w:ascii="Times New Roman" w:hAnsi="Times New Roman" w:cs="Times New Roman"/>
+          <w:sz w:val="24"/>
+          <w:szCs w:val="22"/>
+        </w:rPr>
+        <w:t xml:space="preserve">Complementing these findings, </w:t>
+      </w:r>
+      <w:proofErr w:type="spellStart"/>
+      <w:r>
+        <w:rPr>
+          <w:rFonts w:ascii="Times New Roman" w:hAnsi="Times New Roman" w:cs="Times New Roman"/>
+          <w:sz w:val="24"/>
+          <w:szCs w:val="22"/>
+        </w:rPr>
+        <w:t>Gegenfurtner</w:t>
+      </w:r>
+      <w:proofErr w:type="spellEnd"/>
+      <w:r>
+        <w:rPr>
+          <w:rFonts w:ascii="Times New Roman" w:hAnsi="Times New Roman" w:cs="Times New Roman"/>
+          <w:sz w:val="24"/>
+          <w:szCs w:val="22"/>
+        </w:rPr>
+        <w:t xml:space="preserve"> et al. (2020) introduced the Gaze Relational Index (GRI) as a measure of visual expertise. Experts showed more exploratory, top-down gaze patterns</w:t>
+      </w:r>
+      <w:r>
+        <w:rPr>
+          <w:rFonts w:ascii="Times New Roman" w:hAnsi="Times New Roman" w:cs="Times New Roman"/>
+          <w:sz w:val="24"/>
+          <w:szCs w:val="22"/>
+        </w:rPr>
+        <w:t xml:space="preserve"> with </w:t>
+      </w:r>
+      <w:r>
+        <w:rPr>
+          <w:rFonts w:ascii="Times New Roman" w:hAnsi="Times New Roman" w:cs="Times New Roman"/>
+          <w:sz w:val="24"/>
+          <w:szCs w:val="22"/>
+        </w:rPr>
+        <w:t>shorter fixations and higher counts</w:t>
+      </w:r>
+      <w:r>
+        <w:rPr>
+          <w:rFonts w:ascii="Times New Roman" w:hAnsi="Times New Roman" w:cs="Times New Roman"/>
+          <w:sz w:val="24"/>
+          <w:szCs w:val="22"/>
+        </w:rPr>
+        <w:t xml:space="preserve">, </w:t>
+      </w:r>
+      <w:r>
+        <w:rPr>
+          <w:rFonts w:ascii="Times New Roman" w:hAnsi="Times New Roman" w:cs="Times New Roman"/>
+          <w:sz w:val="24"/>
+          <w:szCs w:val="22"/>
+        </w:rPr>
+        <w:t xml:space="preserve">suggesting a more efficient search behavior aligned with task relevance. </w:t>
+      </w:r>
+      <w:r>
+        <w:rPr>
+          <w:rFonts w:ascii="Times New Roman" w:hAnsi="Times New Roman" w:cs="Times New Roman"/>
+          <w:sz w:val="24"/>
+          <w:szCs w:val="22"/>
+        </w:rPr>
+        <w:t>Thus</w:t>
+      </w:r>
+      <w:r>
+        <w:rPr>
+          <w:rFonts w:ascii="Times New Roman" w:hAnsi="Times New Roman" w:cs="Times New Roman"/>
+          <w:sz w:val="24"/>
+          <w:szCs w:val="22"/>
+        </w:rPr>
+        <w:t>, gaze efficiency reflects an important facet of professional vision that enables teachers to perceive relevant classroom events early and broadly, supporting proactive classroom management.</w:t>
       </w:r>
     </w:p>
     <w:p>
@@ -2982,64 +2944,20 @@
       <w:r>
         <w:rPr>
           <w:rFonts w:ascii="Times New Roman" w:hAnsi="Times New Roman" w:cs="Times New Roman"/>
-          <w:sz w:val="24"/>
-          <w:szCs w:val="22"/>
-        </w:rPr>
-        <w:t xml:space="preserve">The ability to recognize disruptions early, perceive classroom management-relevant events, and maintain awareness of classroom dynamics depends on continuous visual information processing (Gold et al., 2016; </w:t>
-      </w:r>
-      <w:proofErr w:type="spellStart"/>
-      <w:r>
-        <w:rPr>
-          <w:rFonts w:ascii="Times New Roman" w:hAnsi="Times New Roman" w:cs="Times New Roman"/>
-          <w:sz w:val="24"/>
-          <w:szCs w:val="22"/>
-        </w:rPr>
-        <w:t>Kounin</w:t>
-      </w:r>
-      <w:proofErr w:type="spellEnd"/>
-      <w:r>
-        <w:rPr>
-          <w:rFonts w:ascii="Times New Roman" w:hAnsi="Times New Roman" w:cs="Times New Roman"/>
-          <w:sz w:val="24"/>
-          <w:szCs w:val="22"/>
-        </w:rPr>
-        <w:t xml:space="preserve">, 2006; van den </w:t>
-      </w:r>
-      <w:proofErr w:type="spellStart"/>
-      <w:r>
-        <w:rPr>
-          <w:rFonts w:ascii="Times New Roman" w:hAnsi="Times New Roman" w:cs="Times New Roman"/>
-          <w:sz w:val="24"/>
-          <w:szCs w:val="22"/>
-        </w:rPr>
-        <w:t>Bogert</w:t>
-      </w:r>
-      <w:proofErr w:type="spellEnd"/>
-      <w:r>
-        <w:rPr>
-          <w:rFonts w:ascii="Times New Roman" w:hAnsi="Times New Roman" w:cs="Times New Roman"/>
-          <w:sz w:val="24"/>
-          <w:szCs w:val="22"/>
-        </w:rPr>
-        <w:t xml:space="preserve"> et al., 2014). This process is guided by </w:t>
-      </w:r>
-      <w:r>
-        <w:rPr>
-          <w:rFonts w:ascii="Times New Roman" w:hAnsi="Times New Roman" w:cs="Times New Roman"/>
           <w:i/>
           <w:iCs/>
           <w:sz w:val="24"/>
           <w:szCs w:val="22"/>
         </w:rPr>
-        <w:t>professional vision</w:t>
-      </w:r>
-      <w:r>
-        <w:rPr>
-          <w:rFonts w:ascii="Times New Roman" w:hAnsi="Times New Roman" w:cs="Times New Roman"/>
-          <w:sz w:val="24"/>
-          <w:szCs w:val="22"/>
-        </w:rPr>
-        <w:t>, which enables teachers to interpret and process situations based on professional knowledge (</w:t>
+        <w:t>Knowledge-based noticing</w:t>
+      </w:r>
+      <w:r>
+        <w:rPr>
+          <w:rFonts w:ascii="Times New Roman" w:hAnsi="Times New Roman" w:cs="Times New Roman"/>
+          <w:sz w:val="24"/>
+          <w:szCs w:val="22"/>
+        </w:rPr>
+        <w:t xml:space="preserve"> refers to teachers’ ability to selectively attend to and interpret pedagogically meaningful events in the classroom (van Es &amp; </w:t>
       </w:r>
       <w:proofErr w:type="spellStart"/>
       <w:r>
@@ -3048,7 +2966,7 @@
           <w:sz w:val="24"/>
           <w:szCs w:val="22"/>
         </w:rPr>
-        <w:t>Borko</w:t>
+        <w:t>Sherin</w:t>
       </w:r>
       <w:proofErr w:type="spellEnd"/>
       <w:r>
@@ -3057,7 +2975,7 @@
           <w:sz w:val="24"/>
           <w:szCs w:val="22"/>
         </w:rPr>
-        <w:t xml:space="preserve">, 2004; Goodwin, 1994; </w:t>
+        <w:t>, 2002; König et al., 2022). Rather than merely observing, noticing involves making sense of what is seen, guided by prior knowledge and teaching experience (</w:t>
       </w:r>
       <w:proofErr w:type="spellStart"/>
       <w:r>
@@ -3075,163 +2993,48 @@
           <w:sz w:val="24"/>
           <w:szCs w:val="22"/>
         </w:rPr>
-        <w:t xml:space="preserve">, 2007; Van Es &amp; </w:t>
-      </w:r>
-      <w:proofErr w:type="spellStart"/>
-      <w:r>
-        <w:rPr>
-          <w:rFonts w:ascii="Times New Roman" w:hAnsi="Times New Roman" w:cs="Times New Roman"/>
-          <w:sz w:val="24"/>
-          <w:szCs w:val="22"/>
-        </w:rPr>
-        <w:t>Sherin</w:t>
-      </w:r>
-      <w:proofErr w:type="spellEnd"/>
-      <w:r>
-        <w:rPr>
-          <w:rFonts w:ascii="Times New Roman" w:hAnsi="Times New Roman" w:cs="Times New Roman"/>
-          <w:sz w:val="24"/>
-          <w:szCs w:val="22"/>
-        </w:rPr>
-        <w:t xml:space="preserve">, 2002). Professional vision, originally defined by Goodwin (1994) and later adapted to teaching by </w:t>
-      </w:r>
-      <w:proofErr w:type="spellStart"/>
-      <w:r>
-        <w:rPr>
-          <w:rFonts w:ascii="Times New Roman" w:hAnsi="Times New Roman" w:cs="Times New Roman"/>
-          <w:sz w:val="24"/>
-          <w:szCs w:val="22"/>
-        </w:rPr>
-        <w:t>Sherin</w:t>
-      </w:r>
-      <w:proofErr w:type="spellEnd"/>
-      <w:r>
-        <w:rPr>
-          <w:rFonts w:ascii="Times New Roman" w:hAnsi="Times New Roman" w:cs="Times New Roman"/>
-          <w:sz w:val="24"/>
-          <w:szCs w:val="22"/>
-        </w:rPr>
-        <w:t xml:space="preserve"> (2007), consists of two key processes: </w:t>
-      </w:r>
-      <w:r>
-        <w:rPr>
-          <w:rFonts w:ascii="Times New Roman" w:hAnsi="Times New Roman" w:cs="Times New Roman"/>
-          <w:sz w:val="24"/>
-          <w:szCs w:val="22"/>
-        </w:rPr>
-        <w:t>n</w:t>
-      </w:r>
-      <w:r>
-        <w:rPr>
-          <w:rFonts w:ascii="Times New Roman" w:hAnsi="Times New Roman" w:cs="Times New Roman"/>
-          <w:sz w:val="24"/>
-          <w:szCs w:val="22"/>
-        </w:rPr>
-        <w:t xml:space="preserve">oticing (identification) and </w:t>
-      </w:r>
-      <w:r>
-        <w:rPr>
-          <w:rFonts w:ascii="Times New Roman" w:hAnsi="Times New Roman" w:cs="Times New Roman"/>
-          <w:sz w:val="24"/>
-          <w:szCs w:val="22"/>
-        </w:rPr>
-        <w:t>k</w:t>
-      </w:r>
-      <w:r>
-        <w:rPr>
-          <w:rFonts w:ascii="Times New Roman" w:hAnsi="Times New Roman" w:cs="Times New Roman"/>
-          <w:sz w:val="24"/>
-          <w:szCs w:val="22"/>
-        </w:rPr>
-        <w:t xml:space="preserve">nowledge-based </w:t>
-      </w:r>
-      <w:r>
-        <w:rPr>
-          <w:rFonts w:ascii="Times New Roman" w:hAnsi="Times New Roman" w:cs="Times New Roman"/>
-          <w:sz w:val="24"/>
-          <w:szCs w:val="22"/>
-        </w:rPr>
-        <w:t>r</w:t>
-      </w:r>
-      <w:r>
-        <w:rPr>
-          <w:rFonts w:ascii="Times New Roman" w:hAnsi="Times New Roman" w:cs="Times New Roman"/>
-          <w:sz w:val="24"/>
-          <w:szCs w:val="22"/>
-        </w:rPr>
-        <w:t xml:space="preserve">easoning (applying knowledge to interpret and respond; Van Es &amp; </w:t>
-      </w:r>
-      <w:proofErr w:type="spellStart"/>
-      <w:r>
-        <w:rPr>
-          <w:rFonts w:ascii="Times New Roman" w:hAnsi="Times New Roman" w:cs="Times New Roman"/>
-          <w:sz w:val="24"/>
-          <w:szCs w:val="22"/>
-        </w:rPr>
-        <w:t>Sherin</w:t>
-      </w:r>
-      <w:proofErr w:type="spellEnd"/>
-      <w:r>
-        <w:rPr>
-          <w:rFonts w:ascii="Times New Roman" w:hAnsi="Times New Roman" w:cs="Times New Roman"/>
-          <w:sz w:val="24"/>
-          <w:szCs w:val="22"/>
-        </w:rPr>
-        <w:t>, 2002). Noticing involves identifying classroom events that are crucial for instructional success (Seidel et al., 2010) and analyzing them in terms of their learning impact (</w:t>
-      </w:r>
-      <w:proofErr w:type="spellStart"/>
-      <w:r>
-        <w:rPr>
-          <w:rFonts w:ascii="Times New Roman" w:hAnsi="Times New Roman" w:cs="Times New Roman"/>
-          <w:sz w:val="24"/>
-          <w:szCs w:val="22"/>
-        </w:rPr>
-        <w:t>Holodynski</w:t>
-      </w:r>
-      <w:proofErr w:type="spellEnd"/>
-      <w:r>
-        <w:rPr>
-          <w:rFonts w:ascii="Times New Roman" w:hAnsi="Times New Roman" w:cs="Times New Roman"/>
-          <w:sz w:val="24"/>
-          <w:szCs w:val="22"/>
-        </w:rPr>
-        <w:t xml:space="preserve"> et al., 2017). Given the complexity of classrooms, selective perception is necessary to distinguish relevant from irrelevant information and focus on key events (Seidel &amp; </w:t>
-      </w:r>
-      <w:proofErr w:type="spellStart"/>
-      <w:r>
-        <w:rPr>
-          <w:rFonts w:ascii="Times New Roman" w:hAnsi="Times New Roman" w:cs="Times New Roman"/>
-          <w:sz w:val="24"/>
-          <w:szCs w:val="22"/>
-        </w:rPr>
-        <w:t>Stürmer</w:t>
-      </w:r>
-      <w:proofErr w:type="spellEnd"/>
-      <w:r>
-        <w:rPr>
-          <w:rFonts w:ascii="Times New Roman" w:hAnsi="Times New Roman" w:cs="Times New Roman"/>
-          <w:sz w:val="24"/>
-          <w:szCs w:val="22"/>
-        </w:rPr>
-        <w:t xml:space="preserve">, 2014). Since professional vision is a knowledge-based process (Van Es &amp; </w:t>
-      </w:r>
-      <w:proofErr w:type="spellStart"/>
-      <w:r>
-        <w:rPr>
-          <w:rFonts w:ascii="Times New Roman" w:hAnsi="Times New Roman" w:cs="Times New Roman"/>
-          <w:sz w:val="24"/>
-          <w:szCs w:val="22"/>
-        </w:rPr>
-        <w:t>Sherin</w:t>
-      </w:r>
-      <w:proofErr w:type="spellEnd"/>
-      <w:r>
-        <w:rPr>
-          <w:rFonts w:ascii="Times New Roman" w:hAnsi="Times New Roman" w:cs="Times New Roman"/>
-          <w:sz w:val="24"/>
-          <w:szCs w:val="22"/>
-        </w:rPr>
-        <w:t>, 2002), it requires activating professional knowledge to guide perception and decision-making effectively.</w:t>
+        <w:t xml:space="preserve"> et al., 2011). Biermann et al. (2023) demonstrated that teachers who consciously noticed disruptions showed increased fixation patterns and deeper engagement, although expertise differences were subtle. </w:t>
+      </w:r>
+      <w:r>
+        <w:rPr>
+          <w:rFonts w:ascii="Times New Roman" w:hAnsi="Times New Roman" w:cs="Times New Roman"/>
+          <w:sz w:val="24"/>
+          <w:szCs w:val="22"/>
+        </w:rPr>
+        <w:t>Furthermore, r</w:t>
+      </w:r>
+      <w:r>
+        <w:rPr>
+          <w:rFonts w:ascii="Times New Roman" w:hAnsi="Times New Roman" w:cs="Times New Roman"/>
+          <w:sz w:val="24"/>
+          <w:szCs w:val="22"/>
+        </w:rPr>
+        <w:t xml:space="preserve">esearch shows that expert teachers recognize pivotal classroom moments more precisely and interpret them more deeply </w:t>
+      </w:r>
+      <w:r>
+        <w:rPr>
+          <w:rFonts w:ascii="Times New Roman" w:hAnsi="Times New Roman" w:cs="Times New Roman"/>
+          <w:sz w:val="24"/>
+          <w:szCs w:val="22"/>
+        </w:rPr>
+        <w:lastRenderedPageBreak/>
+        <w:t>than novices (Gibson &amp; Ross, 2016). Their noticing includes hypothesizing about students’ thinking and adjusting instruction accordingly</w:t>
+      </w:r>
+      <w:r>
+        <w:rPr>
+          <w:rFonts w:ascii="Times New Roman" w:hAnsi="Times New Roman" w:cs="Times New Roman"/>
+          <w:sz w:val="24"/>
+          <w:szCs w:val="22"/>
+        </w:rPr>
+        <w:t xml:space="preserve"> – </w:t>
+      </w:r>
+      <w:r>
+        <w:rPr>
+          <w:rFonts w:ascii="Times New Roman" w:hAnsi="Times New Roman" w:cs="Times New Roman"/>
+          <w:sz w:val="24"/>
+          <w:szCs w:val="22"/>
+        </w:rPr>
+        <w:t>an ability essential for adaptive classroom management. Notably, such noticing is not simply a result of teaching experience, but must be explicitly developed through targeted professional training (Gibson &amp; Ross, 2016). Thus, noticing functions as a central link between perception and informed teaching action.</w:t>
       </w:r>
       <w:r>
         <w:rPr>
@@ -3240,32 +3043,6 @@
           <w:szCs w:val="22"/>
         </w:rPr>
         <w:t xml:space="preserve"> </w:t>
-      </w:r>
-      <w:r>
-        <w:rPr>
-          <w:rFonts w:ascii="Times New Roman" w:hAnsi="Times New Roman" w:cs="Times New Roman"/>
-          <w:sz w:val="24"/>
-          <w:szCs w:val="22"/>
-        </w:rPr>
-        <w:t>Effective reasoning requires integrating observed events with existing mental models of teaching principles to generate meaningful interpretations and appropriate responses (</w:t>
-      </w:r>
-      <w:proofErr w:type="spellStart"/>
-      <w:r>
-        <w:rPr>
-          <w:rFonts w:ascii="Times New Roman" w:hAnsi="Times New Roman" w:cs="Times New Roman"/>
-          <w:sz w:val="24"/>
-          <w:szCs w:val="22"/>
-        </w:rPr>
-        <w:t>Bromme</w:t>
-      </w:r>
-      <w:proofErr w:type="spellEnd"/>
-      <w:r>
-        <w:rPr>
-          <w:rFonts w:ascii="Times New Roman" w:hAnsi="Times New Roman" w:cs="Times New Roman"/>
-          <w:sz w:val="24"/>
-          <w:szCs w:val="22"/>
-        </w:rPr>
-        <w:t>, 1992).</w:t>
       </w:r>
     </w:p>
     <w:p>
@@ -3281,57 +3058,38 @@
           <w:rFonts w:ascii="Times New Roman" w:hAnsi="Times New Roman" w:cs="Times New Roman"/>
           <w:sz w:val="24"/>
           <w:szCs w:val="22"/>
-        </w:rPr>
-        <w:t xml:space="preserve">The cognitive dispositions </w:t>
-      </w:r>
-      <w:r>
-        <w:rPr>
-          <w:rFonts w:ascii="Times New Roman" w:hAnsi="Times New Roman" w:cs="Times New Roman"/>
-          <w:sz w:val="24"/>
-          <w:szCs w:val="22"/>
-        </w:rPr>
-        <w:t xml:space="preserve">such as the strategic knowledge of classroom management </w:t>
-      </w:r>
-      <w:r>
-        <w:rPr>
-          <w:rFonts w:ascii="Times New Roman" w:hAnsi="Times New Roman" w:cs="Times New Roman"/>
-          <w:sz w:val="24"/>
-          <w:szCs w:val="22"/>
-        </w:rPr>
-        <w:t xml:space="preserve">and </w:t>
-      </w:r>
-      <w:r>
-        <w:rPr>
-          <w:rFonts w:ascii="Times New Roman" w:hAnsi="Times New Roman" w:cs="Times New Roman"/>
-          <w:sz w:val="24"/>
-          <w:szCs w:val="22"/>
-        </w:rPr>
-        <w:t xml:space="preserve">the situation-specific skills such the professional vision leads to observable behavior, meaning that teachers </w:t>
-      </w:r>
-      <w:r>
-        <w:rPr>
-          <w:rFonts w:ascii="Times New Roman" w:hAnsi="Times New Roman" w:cs="Times New Roman"/>
-          <w:sz w:val="24"/>
-          <w:szCs w:val="22"/>
-        </w:rPr>
-        <w:t>apply a classroom management strategy to manage an occurred disruption.</w:t>
-      </w:r>
-      <w:r>
-        <w:rPr>
-          <w:rFonts w:ascii="Times New Roman" w:hAnsi="Times New Roman" w:cs="Times New Roman"/>
-          <w:sz w:val="24"/>
-          <w:szCs w:val="22"/>
-        </w:rPr>
-        <w:t xml:space="preserve"> </w:t>
-      </w:r>
-      <w:r>
-        <w:rPr>
-          <w:rFonts w:ascii="Times New Roman" w:hAnsi="Times New Roman" w:cs="Times New Roman"/>
-          <w:sz w:val="24"/>
-          <w:szCs w:val="22"/>
-        </w:rPr>
-        <w:lastRenderedPageBreak/>
-        <w:t>Research has shown that novice teachers differ significantly from experienced teachers in their classroom management, particularly in handling disruptions (</w:t>
+          <w:highlight w:val="yellow"/>
+        </w:rPr>
+        <w:t xml:space="preserve">After noticing, teachers engage in </w:t>
+      </w:r>
+      <w:r>
+        <w:rPr>
+          <w:rFonts w:ascii="Times New Roman" w:hAnsi="Times New Roman" w:cs="Times New Roman"/>
+          <w:i/>
+          <w:iCs/>
+          <w:sz w:val="24"/>
+          <w:szCs w:val="22"/>
+          <w:highlight w:val="yellow"/>
+        </w:rPr>
+        <w:t>knowledge-based reasoning</w:t>
+      </w:r>
+      <w:r>
+        <w:rPr>
+          <w:rFonts w:ascii="Times New Roman" w:hAnsi="Times New Roman" w:cs="Times New Roman"/>
+          <w:sz w:val="24"/>
+          <w:szCs w:val="22"/>
+          <w:highlight w:val="yellow"/>
+        </w:rPr>
+        <w:t xml:space="preserve"> that </w:t>
+      </w:r>
+      <w:r>
+        <w:rPr>
+          <w:rFonts w:ascii="Times New Roman" w:hAnsi="Times New Roman" w:cs="Times New Roman"/>
+          <w:sz w:val="24"/>
+          <w:szCs w:val="22"/>
+          <w:highlight w:val="yellow"/>
+        </w:rPr>
+        <w:t xml:space="preserve">describes how teachers interpret what they notice and use their knowledge to decide how to act. Van Es and </w:t>
       </w:r>
       <w:proofErr w:type="spellStart"/>
       <w:r>
@@ -3339,8 +3097,9 @@
           <w:rFonts w:ascii="Times New Roman" w:hAnsi="Times New Roman" w:cs="Times New Roman"/>
           <w:sz w:val="24"/>
           <w:szCs w:val="22"/>
-        </w:rPr>
-        <w:t>Leinhardt</w:t>
+          <w:highlight w:val="yellow"/>
+        </w:rPr>
+        <w:t>Sherin</w:t>
       </w:r>
       <w:proofErr w:type="spellEnd"/>
       <w:r>
@@ -3348,80 +3107,9 @@
           <w:rFonts w:ascii="Times New Roman" w:hAnsi="Times New Roman" w:cs="Times New Roman"/>
           <w:sz w:val="24"/>
           <w:szCs w:val="22"/>
-        </w:rPr>
-        <w:t xml:space="preserve"> &amp; </w:t>
-      </w:r>
-      <w:proofErr w:type="spellStart"/>
-      <w:r>
-        <w:rPr>
-          <w:rFonts w:ascii="Times New Roman" w:hAnsi="Times New Roman" w:cs="Times New Roman"/>
-          <w:sz w:val="24"/>
-          <w:szCs w:val="22"/>
-        </w:rPr>
-        <w:t>Greeno</w:t>
-      </w:r>
-      <w:proofErr w:type="spellEnd"/>
-      <w:r>
-        <w:rPr>
-          <w:rFonts w:ascii="Times New Roman" w:hAnsi="Times New Roman" w:cs="Times New Roman"/>
-          <w:sz w:val="24"/>
-          <w:szCs w:val="22"/>
-        </w:rPr>
-        <w:t xml:space="preserve">, 1986; Berliner, 1987; </w:t>
-      </w:r>
-      <w:proofErr w:type="spellStart"/>
-      <w:r>
-        <w:rPr>
-          <w:rFonts w:ascii="Times New Roman" w:hAnsi="Times New Roman" w:cs="Times New Roman"/>
-          <w:sz w:val="24"/>
-          <w:szCs w:val="22"/>
-        </w:rPr>
-        <w:t>Bromme</w:t>
-      </w:r>
-      <w:proofErr w:type="spellEnd"/>
-      <w:r>
-        <w:rPr>
-          <w:rFonts w:ascii="Times New Roman" w:hAnsi="Times New Roman" w:cs="Times New Roman"/>
-          <w:sz w:val="24"/>
-          <w:szCs w:val="22"/>
-        </w:rPr>
-        <w:t xml:space="preserve">, 1992). While experienced teachers can rely on established routines and cognitive schemas that help them manage disruptions efficiently (Thiel et al., 2012; Berliner, 2004), novice teachers often struggle with complex student behavior and tend to lose sight of overall classroom dynamics (Barth, 2017; Thiel et al., 2012). Experts use their monitoring skills to detect disruptions early and intervene effectively (Emmer &amp; </w:t>
-      </w:r>
-      <w:proofErr w:type="spellStart"/>
-      <w:r>
-        <w:rPr>
-          <w:rFonts w:ascii="Times New Roman" w:hAnsi="Times New Roman" w:cs="Times New Roman"/>
-          <w:sz w:val="24"/>
-          <w:szCs w:val="22"/>
-        </w:rPr>
-        <w:t>Gerwels</w:t>
-      </w:r>
-      <w:proofErr w:type="spellEnd"/>
-      <w:r>
-        <w:rPr>
-          <w:rFonts w:ascii="Times New Roman" w:hAnsi="Times New Roman" w:cs="Times New Roman"/>
-          <w:sz w:val="24"/>
-          <w:szCs w:val="22"/>
-        </w:rPr>
-        <w:t>, 2006), whereas novices frequently overlook such signals or react too late. Novices also tend to rely on less effective reprimands, interrupting the lesson flow (</w:t>
-      </w:r>
-      <w:proofErr w:type="spellStart"/>
-      <w:r>
-        <w:rPr>
-          <w:rFonts w:ascii="Times New Roman" w:hAnsi="Times New Roman" w:cs="Times New Roman"/>
-          <w:sz w:val="24"/>
-          <w:szCs w:val="22"/>
-        </w:rPr>
-        <w:t>Westerman</w:t>
-      </w:r>
-      <w:proofErr w:type="spellEnd"/>
-      <w:r>
-        <w:rPr>
-          <w:rFonts w:ascii="Times New Roman" w:hAnsi="Times New Roman" w:cs="Times New Roman"/>
-          <w:sz w:val="24"/>
-          <w:szCs w:val="22"/>
-        </w:rPr>
-        <w:t>, 1991; Thiel et al., 2012), and focus on quick fixes (Swanson, O’Connor &amp; Cooney, 1990). Experienced teachers, by contrast, avoid escalating interactions and may employ techniques such as ostentatious ignoring – using paraverbal and nonverbal cues to signal that inappropriate behavior has been noticed but will not be addressed directly (Thiel et al., 2012).</w:t>
+          <w:highlight w:val="yellow"/>
+        </w:rPr>
+        <w:t xml:space="preserve"> (2002) define it as a key step in professional vision. Expert teachers reason more deeply about student thinking and adjust instruction accordingly (Gibson &amp; Ross, 2016).</w:t>
       </w:r>
     </w:p>
     <w:p>
@@ -3432,6 +3120,221 @@
           <w:szCs w:val="22"/>
         </w:rPr>
       </w:pPr>
+      <w:r>
+        <w:rPr>
+          <w:rFonts w:ascii="Times New Roman" w:hAnsi="Times New Roman" w:cs="Times New Roman"/>
+          <w:sz w:val="24"/>
+          <w:szCs w:val="22"/>
+        </w:rPr>
+        <w:t>Together, these three processes</w:t>
+      </w:r>
+      <w:r>
+        <w:rPr>
+          <w:rFonts w:ascii="Times New Roman" w:hAnsi="Times New Roman" w:cs="Times New Roman"/>
+          <w:sz w:val="24"/>
+          <w:szCs w:val="22"/>
+        </w:rPr>
+        <w:t xml:space="preserve"> – </w:t>
+      </w:r>
+      <w:r>
+        <w:rPr>
+          <w:rFonts w:ascii="Times New Roman" w:hAnsi="Times New Roman" w:cs="Times New Roman"/>
+          <w:sz w:val="24"/>
+          <w:szCs w:val="22"/>
+        </w:rPr>
+        <w:t>gaze efficiency, knowledge-based noticing, and knowledge-based reasoning</w:t>
+      </w:r>
+      <w:r>
+        <w:rPr>
+          <w:rFonts w:ascii="Times New Roman" w:hAnsi="Times New Roman" w:cs="Times New Roman"/>
+          <w:sz w:val="24"/>
+          <w:szCs w:val="22"/>
+        </w:rPr>
+        <w:t xml:space="preserve"> – </w:t>
+      </w:r>
+      <w:r>
+        <w:rPr>
+          <w:rFonts w:ascii="Times New Roman" w:hAnsi="Times New Roman" w:cs="Times New Roman"/>
+          <w:sz w:val="24"/>
+          <w:szCs w:val="22"/>
+        </w:rPr>
+        <w:t xml:space="preserve">constitute a situated, knowledge-driven perceptual cycle that enables teachers to detect, interpret, and respond to classroom disruptions effectively. They bridge the gap between </w:t>
+      </w:r>
+      <w:r>
+        <w:rPr>
+          <w:rFonts w:ascii="Times New Roman" w:hAnsi="Times New Roman" w:cs="Times New Roman"/>
+          <w:sz w:val="24"/>
+          <w:szCs w:val="22"/>
+        </w:rPr>
+        <w:t>(strategic)</w:t>
+      </w:r>
+      <w:r>
+        <w:rPr>
+          <w:rFonts w:ascii="Times New Roman" w:hAnsi="Times New Roman" w:cs="Times New Roman"/>
+          <w:sz w:val="24"/>
+          <w:szCs w:val="22"/>
+        </w:rPr>
+        <w:t xml:space="preserve"> knowledge and visible classroom action and are therefore pivotal for the development and demonstration of professional teaching competence.</w:t>
+      </w:r>
+    </w:p>
+    <w:p>
+      <w:pPr>
+        <w:rPr>
+          <w:rFonts w:ascii="Times New Roman" w:hAnsi="Times New Roman" w:cs="Times New Roman"/>
+          <w:sz w:val="24"/>
+          <w:szCs w:val="22"/>
+        </w:rPr>
+      </w:pPr>
+      <w:r>
+        <w:rPr>
+          <w:rFonts w:ascii="Times New Roman" w:hAnsi="Times New Roman" w:cs="Times New Roman"/>
+          <w:sz w:val="24"/>
+          <w:szCs w:val="22"/>
+        </w:rPr>
+        <w:t xml:space="preserve">The third component of the model, </w:t>
+      </w:r>
+      <w:r>
+        <w:rPr>
+          <w:rFonts w:ascii="Times New Roman" w:hAnsi="Times New Roman" w:cs="Times New Roman"/>
+          <w:i/>
+          <w:iCs/>
+          <w:sz w:val="24"/>
+          <w:szCs w:val="22"/>
+        </w:rPr>
+        <w:t>observable behavior</w:t>
+      </w:r>
+      <w:r>
+        <w:rPr>
+          <w:rFonts w:ascii="Times New Roman" w:hAnsi="Times New Roman" w:cs="Times New Roman"/>
+          <w:sz w:val="24"/>
+          <w:szCs w:val="22"/>
+        </w:rPr>
+        <w:t xml:space="preserve">, refers to the visible application of classroom management strategies. </w:t>
+      </w:r>
+      <w:r>
+        <w:rPr>
+          <w:rFonts w:ascii="Times New Roman" w:hAnsi="Times New Roman" w:cs="Times New Roman"/>
+          <w:sz w:val="24"/>
+          <w:szCs w:val="22"/>
+        </w:rPr>
+        <w:t>Research has shown that novice teachers differ significantly from experienced teachers in their classroom management, particularly in handling disruptions (</w:t>
+      </w:r>
+      <w:proofErr w:type="spellStart"/>
+      <w:r>
+        <w:rPr>
+          <w:rFonts w:ascii="Times New Roman" w:hAnsi="Times New Roman" w:cs="Times New Roman"/>
+          <w:sz w:val="24"/>
+          <w:szCs w:val="22"/>
+        </w:rPr>
+        <w:t>Leinhardt</w:t>
+      </w:r>
+      <w:proofErr w:type="spellEnd"/>
+      <w:r>
+        <w:rPr>
+          <w:rFonts w:ascii="Times New Roman" w:hAnsi="Times New Roman" w:cs="Times New Roman"/>
+          <w:sz w:val="24"/>
+          <w:szCs w:val="22"/>
+        </w:rPr>
+        <w:t xml:space="preserve"> &amp; </w:t>
+      </w:r>
+      <w:proofErr w:type="spellStart"/>
+      <w:r>
+        <w:rPr>
+          <w:rFonts w:ascii="Times New Roman" w:hAnsi="Times New Roman" w:cs="Times New Roman"/>
+          <w:sz w:val="24"/>
+          <w:szCs w:val="22"/>
+        </w:rPr>
+        <w:t>Greeno</w:t>
+      </w:r>
+      <w:proofErr w:type="spellEnd"/>
+      <w:r>
+        <w:rPr>
+          <w:rFonts w:ascii="Times New Roman" w:hAnsi="Times New Roman" w:cs="Times New Roman"/>
+          <w:sz w:val="24"/>
+          <w:szCs w:val="22"/>
+        </w:rPr>
+        <w:t xml:space="preserve">, 1986; Berliner, 1987; </w:t>
+      </w:r>
+      <w:proofErr w:type="spellStart"/>
+      <w:r>
+        <w:rPr>
+          <w:rFonts w:ascii="Times New Roman" w:hAnsi="Times New Roman" w:cs="Times New Roman"/>
+          <w:sz w:val="24"/>
+          <w:szCs w:val="22"/>
+        </w:rPr>
+        <w:t>Bromme</w:t>
+      </w:r>
+      <w:proofErr w:type="spellEnd"/>
+      <w:r>
+        <w:rPr>
+          <w:rFonts w:ascii="Times New Roman" w:hAnsi="Times New Roman" w:cs="Times New Roman"/>
+          <w:sz w:val="24"/>
+          <w:szCs w:val="22"/>
+        </w:rPr>
+        <w:t xml:space="preserve">, 1992). While experienced teachers can rely on established routines and cognitive schemas that help them manage disruptions efficiently (Thiel et al., 2012; Berliner, 2004), novice teachers often struggle with complex student behavior and tend to lose sight of overall classroom dynamics (Barth, 2017; Thiel et al., 2012). Experts use their monitoring skills to detect disruptions early and intervene effectively (Emmer &amp; </w:t>
+      </w:r>
+      <w:proofErr w:type="spellStart"/>
+      <w:r>
+        <w:rPr>
+          <w:rFonts w:ascii="Times New Roman" w:hAnsi="Times New Roman" w:cs="Times New Roman"/>
+          <w:sz w:val="24"/>
+          <w:szCs w:val="22"/>
+        </w:rPr>
+        <w:t>Gerwels</w:t>
+      </w:r>
+      <w:proofErr w:type="spellEnd"/>
+      <w:r>
+        <w:rPr>
+          <w:rFonts w:ascii="Times New Roman" w:hAnsi="Times New Roman" w:cs="Times New Roman"/>
+          <w:sz w:val="24"/>
+          <w:szCs w:val="22"/>
+        </w:rPr>
+        <w:t xml:space="preserve">, 2006), whereas novices frequently overlook such signals or react </w:t>
+      </w:r>
+      <w:r>
+        <w:rPr>
+          <w:rFonts w:ascii="Times New Roman" w:hAnsi="Times New Roman" w:cs="Times New Roman"/>
+          <w:sz w:val="24"/>
+          <w:szCs w:val="22"/>
+        </w:rPr>
+        <w:lastRenderedPageBreak/>
+        <w:t>too late. Novices also tend to rely on less effective reprimands, interrupting the lesson flow (</w:t>
+      </w:r>
+      <w:proofErr w:type="spellStart"/>
+      <w:r>
+        <w:rPr>
+          <w:rFonts w:ascii="Times New Roman" w:hAnsi="Times New Roman" w:cs="Times New Roman"/>
+          <w:sz w:val="24"/>
+          <w:szCs w:val="22"/>
+        </w:rPr>
+        <w:t>Westerman</w:t>
+      </w:r>
+      <w:proofErr w:type="spellEnd"/>
+      <w:r>
+        <w:rPr>
+          <w:rFonts w:ascii="Times New Roman" w:hAnsi="Times New Roman" w:cs="Times New Roman"/>
+          <w:sz w:val="24"/>
+          <w:szCs w:val="22"/>
+        </w:rPr>
+        <w:t>, 1991; Thiel et al., 2012), and focus on quick fixes (Swanson, O’Connor &amp; Cooney, 1990). Experienced teachers, by contrast, avoid escalating interactions and may employ techniques such as ostentatious ignoring – using paraverbal and nonverbal cues to signal that inappropriate behavior has been noticed but will not be addressed directly (Thiel et al., 2012).</w:t>
+      </w:r>
+    </w:p>
+    <w:p>
+      <w:pPr>
+        <w:rPr>
+          <w:rFonts w:ascii="Times New Roman" w:hAnsi="Times New Roman" w:cs="Times New Roman"/>
+          <w:sz w:val="24"/>
+          <w:szCs w:val="22"/>
+        </w:rPr>
+      </w:pPr>
+      <w:r>
+        <w:rPr>
+          <w:rFonts w:ascii="Times New Roman" w:hAnsi="Times New Roman" w:cs="Times New Roman"/>
+          <w:sz w:val="24"/>
+          <w:szCs w:val="22"/>
+        </w:rPr>
+        <w:t>In summary, the model illustrates that managing classroom disruptions effectively relies not solely on theoretical knowledge but significantly on the ability to perceive and interpret classroom dynamics in real-time. Integrating these components provides a comprehensive framework for describing and systematically enhancing teacher competence in classroom management.</w:t>
+      </w:r>
     </w:p>
     <w:p>
       <w:pPr>
@@ -3725,110 +3628,118 @@
           <w:sz w:val="24"/>
           <w:szCs w:val="22"/>
         </w:rPr>
+        <w:t>Experts possess highly structured and interconnected knowledge, allowing them to recognize patterns, anticipate challenges, and adapt their strategies efficiently</w:t>
+      </w:r>
+      <w:r>
+        <w:rPr>
+          <w:rFonts w:ascii="Times New Roman" w:hAnsi="Times New Roman" w:cs="Times New Roman"/>
+          <w:sz w:val="24"/>
+          <w:szCs w:val="22"/>
+        </w:rPr>
+        <w:t xml:space="preserve"> </w:t>
+      </w:r>
+      <w:r>
+        <w:rPr>
+          <w:rFonts w:ascii="Times New Roman" w:hAnsi="Times New Roman" w:cs="Times New Roman"/>
+          <w:sz w:val="24"/>
+          <w:szCs w:val="22"/>
+        </w:rPr>
+        <w:fldChar w:fldCharType="begin"/>
+      </w:r>
+      <w:r>
+        <w:rPr>
+          <w:rFonts w:ascii="Times New Roman" w:hAnsi="Times New Roman" w:cs="Times New Roman"/>
+          <w:sz w:val="24"/>
+          <w:szCs w:val="22"/>
+        </w:rPr>
+        <w:instrText xml:space="preserve"> ADDIN ZOTERO_ITEM CSL_CITATION {"citationID":"XmnhFlck","properties":{"formattedCitation":"(Baumert &amp; Kunter, 2013; Livingston &amp; Borko, 1989)","plainCitation":"(Baumert &amp; Kunter, 2013; Livingston &amp; Borko, 1989)","noteIndex":0},"citationItems":[{"id":1110,"uris":["http://zotero.org/groups/5349517/items/D4DSZIWQ"],"itemData":{"id":1110,"type":"chapter","container-title":"Stichwort: Zeitschrift für Erziehungswissenschaft","event-place":"Wiesbaden","ISBN":"978-3-658-00907-6","language":"de","note":"DOI: 10.1007/978-3-658-00908-3_13","page":"277-337","publisher":"Springer Fachmedien Wiesbaden","publisher-place":"Wiesbaden","source":"DOI.org (Crossref)","title":"Professionelle Kompetenz von Lehrkräften","URL":"https://link.springer.com/10.1007/978-3-658-00908-3_13","editor":[{"family":"Gogolin","given":"Ingrid"},{"family":"Kuper","given":"Harm"},{"family":"Krüger","given":"Heinz-Hermann"},{"family":"Baumert","given":"Jürgen"}],"author":[{"family":"Baumert","given":"Jürgen"},{"family":"Kunter","given":"Mareike"}],"accessed":{"date-parts":[["2025",3,3]]},"issued":{"date-parts":[["2013"]]}}},{"id":1115,"uris":["http://zotero.org/groups/5349517/items/UKY87DDZ"],"itemData":{"id":1115,"type":"article-journal","abstract":"Livingston and Borko examine the implications of theory and research on pedagogical expertise for teacher education. They describe an investigation of the thoughts and actions of a small number of expert and novice teachers. Differences among the teachers are analyzed from two perspectives: teach ing as a complex cognitive skill and improvisational perfor mance. They then offer recommendations for teacher educa tion practice.","container-title":"Journal of Teacher Education","DOI":"10.1177/002248718904000407","ISSN":"0022-4871, 1552-7816","issue":"4","journalAbbreviation":"Journal of Teacher Education","language":"en","license":"https://journals.sagepub.com/page/policies/text-and-data-mining-license","page":"36-42","source":"DOI.org (Crossref)","title":"Expert-Novice Differences in Teaching: A Cognitive Analysis and Implications for Teacher Education","title-short":"Expert-Novice Differences in Teaching","volume":"40","author":[{"family":"Livingston","given":"Carol"},{"family":"Borko","given":"Hilda"}],"issued":{"date-parts":[["1989",7]]}}}],"schema":"https://github.com/citation-style-language/schema/raw/master/csl-citation.json"} </w:instrText>
+      </w:r>
+      <w:r>
+        <w:rPr>
+          <w:rFonts w:ascii="Times New Roman" w:hAnsi="Times New Roman" w:cs="Times New Roman"/>
+          <w:sz w:val="24"/>
+          <w:szCs w:val="22"/>
+        </w:rPr>
+        <w:fldChar w:fldCharType="separate"/>
+      </w:r>
+      <w:r>
+        <w:rPr>
+          <w:rFonts w:ascii="Times New Roman" w:hAnsi="Times New Roman" w:cs="Times New Roman"/>
+          <w:sz w:val="24"/>
+        </w:rPr>
+        <w:t>(Baumert &amp; Kunter, 2013; Livingston &amp; Borko, 1989)</w:t>
+      </w:r>
+      <w:r>
+        <w:rPr>
+          <w:rFonts w:ascii="Times New Roman" w:hAnsi="Times New Roman" w:cs="Times New Roman"/>
+          <w:sz w:val="24"/>
+          <w:szCs w:val="22"/>
+        </w:rPr>
+        <w:fldChar w:fldCharType="end"/>
+      </w:r>
+      <w:r>
+        <w:rPr>
+          <w:rFonts w:ascii="Times New Roman" w:hAnsi="Times New Roman" w:cs="Times New Roman"/>
+          <w:sz w:val="24"/>
+          <w:szCs w:val="22"/>
+        </w:rPr>
+        <w:t xml:space="preserve">. Their long-term working memory facilitates faster knowledge retrieval, enabling them to process information rapidly and make precise decisions </w:t>
+      </w:r>
+      <w:r>
+        <w:rPr>
+          <w:rFonts w:ascii="Times New Roman" w:hAnsi="Times New Roman" w:cs="Times New Roman"/>
+          <w:sz w:val="24"/>
+          <w:szCs w:val="22"/>
+        </w:rPr>
+        <w:fldChar w:fldCharType="begin"/>
+      </w:r>
+      <w:r>
+        <w:rPr>
+          <w:rFonts w:ascii="Times New Roman" w:hAnsi="Times New Roman" w:cs="Times New Roman"/>
+          <w:sz w:val="24"/>
+          <w:szCs w:val="22"/>
+        </w:rPr>
+        <w:instrText xml:space="preserve"> ADDIN ZOTERO_ITEM CSL_CITATION {"citationID":"RV4YjkVS","properties":{"formattedCitation":"(Ericsson &amp; Kintsch, 1995; Kirchhof, 2007)","plainCitation":"(Ericsson &amp; Kintsch, 1995; Kirchhof, 2007)","noteIndex":0},"citationItems":[{"id":1123,"uris":["http://zotero.org/groups/5349517/items/Q5FSU5HC"],"itemData":{"id":1123,"type":"article-journal","container-title":"Psychological Review","DOI":"10.1037/0033-295X.102.2.211","ISSN":"1939-1471, 0033-295X","issue":"2","journalAbbreviation":"Psychological Review","language":"en","page":"211-245","source":"DOI.org (Crossref)","title":"Long-term working memory.","volume":"102","author":[{"family":"Ericsson","given":"K. Anders"},{"family":"Kintsch","given":"Walter"}],"issued":{"date-parts":[["1995"]]}}},{"id":1119,"uris":["http://zotero.org/groups/5349517/items/EI2F9RPE"],"itemData":{"id":1119,"type":"book","abstract":"Was ist informelles Lernen und was zeichnet informelle Lernprozesse im Vergleich zum formellen Lernen aus? Wie entwickeln sich Kompetenzen und welche Kompetenzen werden durch informelle Lernprozesse generiert? Die vorliegende qualitativ-explorative Studie geht diesen Fragen am Beispiel der Pflegeberufe nach.Hierbei werden die Bedingungen und Verläufe informeller Aneignungsprozesse für die berufliche Kompetenzentwicklung sowohl theoretisch ausgeleuchtet als auch durch die Auswertung von 14 narrativen Interviews bildungstheoretisch reflektiert und für weitere pädagogisch-didaktische Überlegungen bearbeitbar gemacht. So ist bei aller Forschung zum informellen Lernen bislang die Frage offen geblieben, welche pädagogischen und möglicherweise didaktischen Konsequenzen aus dem Zusammenhang von informellem Lernen und individueller Kompetenzentwicklung zu ziehen sind. Diese lern-, vermittlungs- und bildungstheoretischen sowie pädagogisch-ethischen Grundfragen der Aus- und Weiterbildung werden unter dem Aspekt pädagogisch-didaktischer Implikationen mit der Entwicklung einer Ermöglichungs-Triade weitergeführt.","ISBN":"978-3-8309-6824-5","language":"de","note":"Google-Books-ID: YkqKAwAAQBAJ","number-of-pages":"188","publisher":"Waxmann Verlag","source":"Google Books","title":"Informelles Lernen und Kompetenzentwicklung für und in beruflichen Werdegängen","author":[{"family":"Kirchhof","given":"Steffen"}],"issued":{"date-parts":[["2007"]]}}}],"schema":"https://github.com/citation-style-language/schema/raw/master/csl-citation.json"} </w:instrText>
+      </w:r>
+      <w:r>
+        <w:rPr>
+          <w:rFonts w:ascii="Times New Roman" w:hAnsi="Times New Roman" w:cs="Times New Roman"/>
+          <w:sz w:val="24"/>
+          <w:szCs w:val="22"/>
+        </w:rPr>
+        <w:fldChar w:fldCharType="separate"/>
+      </w:r>
+      <w:r>
+        <w:rPr>
+          <w:rFonts w:ascii="Times New Roman" w:hAnsi="Times New Roman" w:cs="Times New Roman"/>
+          <w:sz w:val="24"/>
+        </w:rPr>
+        <w:t>(Ericsson &amp; Kintsch, 1995; Kirchhof, 2007)</w:t>
+      </w:r>
+      <w:r>
+        <w:rPr>
+          <w:rFonts w:ascii="Times New Roman" w:hAnsi="Times New Roman" w:cs="Times New Roman"/>
+          <w:sz w:val="24"/>
+          <w:szCs w:val="22"/>
+        </w:rPr>
+        <w:fldChar w:fldCharType="end"/>
+      </w:r>
+      <w:r>
+        <w:rPr>
+          <w:rFonts w:ascii="Times New Roman" w:hAnsi="Times New Roman" w:cs="Times New Roman"/>
+          <w:sz w:val="24"/>
+          <w:szCs w:val="22"/>
+        </w:rPr>
+        <w:t xml:space="preserve">. This advanced cognitive organization allows </w:t>
+      </w:r>
+      <w:r>
+        <w:rPr>
+          <w:rFonts w:ascii="Times New Roman" w:hAnsi="Times New Roman" w:cs="Times New Roman"/>
+          <w:sz w:val="24"/>
+          <w:szCs w:val="22"/>
+        </w:rPr>
         <w:lastRenderedPageBreak/>
-        <w:t>Experts possess highly structured and interconnected knowledge, allowing them to recognize patterns, anticipate challenges, and adapt their strategies efficiently</w:t>
-      </w:r>
-      <w:r>
-        <w:rPr>
-          <w:rFonts w:ascii="Times New Roman" w:hAnsi="Times New Roman" w:cs="Times New Roman"/>
-          <w:sz w:val="24"/>
-          <w:szCs w:val="22"/>
-        </w:rPr>
-        <w:t xml:space="preserve"> </w:t>
-      </w:r>
-      <w:r>
-        <w:rPr>
-          <w:rFonts w:ascii="Times New Roman" w:hAnsi="Times New Roman" w:cs="Times New Roman"/>
-          <w:sz w:val="24"/>
-          <w:szCs w:val="22"/>
-        </w:rPr>
-        <w:fldChar w:fldCharType="begin"/>
-      </w:r>
-      <w:r>
-        <w:rPr>
-          <w:rFonts w:ascii="Times New Roman" w:hAnsi="Times New Roman" w:cs="Times New Roman"/>
-          <w:sz w:val="24"/>
-          <w:szCs w:val="22"/>
-        </w:rPr>
-        <w:instrText xml:space="preserve"> ADDIN ZOTERO_ITEM CSL_CITATION {"citationID":"XmnhFlck","properties":{"formattedCitation":"(Baumert &amp; Kunter, 2013; Livingston &amp; Borko, 1989)","plainCitation":"(Baumert &amp; Kunter, 2013; Livingston &amp; Borko, 1989)","noteIndex":0},"citationItems":[{"id":1110,"uris":["http://zotero.org/groups/5349517/items/D4DSZIWQ"],"itemData":{"id":1110,"type":"chapter","container-title":"Stichwort: Zeitschrift für Erziehungswissenschaft","event-place":"Wiesbaden","ISBN":"978-3-658-00907-6","language":"de","note":"DOI: 10.1007/978-3-658-00908-3_13","page":"277-337","publisher":"Springer Fachmedien Wiesbaden","publisher-place":"Wiesbaden","source":"DOI.org (Crossref)","title":"Professionelle Kompetenz von Lehrkräften","URL":"https://link.springer.com/10.1007/978-3-658-00908-3_13","editor":[{"family":"Gogolin","given":"Ingrid"},{"family":"Kuper","given":"Harm"},{"family":"Krüger","given":"Heinz-Hermann"},{"family":"Baumert","given":"Jürgen"}],"author":[{"family":"Baumert","given":"Jürgen"},{"family":"Kunter","given":"Mareike"}],"accessed":{"date-parts":[["2025",3,3]]},"issued":{"date-parts":[["2013"]]}}},{"id":1115,"uris":["http://zotero.org/groups/5349517/items/UKY87DDZ"],"itemData":{"id":1115,"type":"article-journal","abstract":"Livingston and Borko examine the implications of theory and research on pedagogical expertise for teacher education. They describe an investigation of the thoughts and actions of a small number of expert and novice teachers. Differences among the teachers are analyzed from two perspectives: teach ing as a complex cognitive skill and improvisational perfor mance. They then offer recommendations for teacher educa tion practice.","container-title":"Journal of Teacher Education","DOI":"10.1177/002248718904000407","ISSN":"0022-4871, 1552-7816","issue":"4","journalAbbreviation":"Journal of Teacher Education","language":"en","license":"https://journals.sagepub.com/page/policies/text-and-data-mining-license","page":"36-42","source":"DOI.org (Crossref)","title":"Expert-Novice Differences in Teaching: A Cognitive Analysis and Implications for Teacher Education","title-short":"Expert-Novice Differences in Teaching","volume":"40","author":[{"family":"Livingston","given":"Carol"},{"family":"Borko","given":"Hilda"}],"issued":{"date-parts":[["1989",7]]}}}],"schema":"https://github.com/citation-style-language/schema/raw/master/csl-citation.json"} </w:instrText>
-      </w:r>
-      <w:r>
-        <w:rPr>
-          <w:rFonts w:ascii="Times New Roman" w:hAnsi="Times New Roman" w:cs="Times New Roman"/>
-          <w:sz w:val="24"/>
-          <w:szCs w:val="22"/>
-        </w:rPr>
-        <w:fldChar w:fldCharType="separate"/>
-      </w:r>
-      <w:r>
-        <w:rPr>
-          <w:rFonts w:ascii="Times New Roman" w:hAnsi="Times New Roman" w:cs="Times New Roman"/>
-          <w:sz w:val="24"/>
-        </w:rPr>
-        <w:t>(Baumert &amp; Kunter, 2013; Livingston &amp; Borko, 1989)</w:t>
-      </w:r>
-      <w:r>
-        <w:rPr>
-          <w:rFonts w:ascii="Times New Roman" w:hAnsi="Times New Roman" w:cs="Times New Roman"/>
-          <w:sz w:val="24"/>
-          <w:szCs w:val="22"/>
-        </w:rPr>
-        <w:fldChar w:fldCharType="end"/>
-      </w:r>
-      <w:r>
-        <w:rPr>
-          <w:rFonts w:ascii="Times New Roman" w:hAnsi="Times New Roman" w:cs="Times New Roman"/>
-          <w:sz w:val="24"/>
-          <w:szCs w:val="22"/>
-        </w:rPr>
-        <w:t xml:space="preserve">. Their long-term working memory facilitates faster knowledge retrieval, enabling them to process information rapidly and make precise decisions </w:t>
-      </w:r>
-      <w:r>
-        <w:rPr>
-          <w:rFonts w:ascii="Times New Roman" w:hAnsi="Times New Roman" w:cs="Times New Roman"/>
-          <w:sz w:val="24"/>
-          <w:szCs w:val="22"/>
-        </w:rPr>
-        <w:fldChar w:fldCharType="begin"/>
-      </w:r>
-      <w:r>
-        <w:rPr>
-          <w:rFonts w:ascii="Times New Roman" w:hAnsi="Times New Roman" w:cs="Times New Roman"/>
-          <w:sz w:val="24"/>
-          <w:szCs w:val="22"/>
-        </w:rPr>
-        <w:instrText xml:space="preserve"> ADDIN ZOTERO_ITEM CSL_CITATION {"citationID":"RV4YjkVS","properties":{"formattedCitation":"(Ericsson &amp; Kintsch, 1995; Kirchhof, 2007)","plainCitation":"(Ericsson &amp; Kintsch, 1995; Kirchhof, 2007)","noteIndex":0},"citationItems":[{"id":1123,"uris":["http://zotero.org/groups/5349517/items/Q5FSU5HC"],"itemData":{"id":1123,"type":"article-journal","container-title":"Psychological Review","DOI":"10.1037/0033-295X.102.2.211","ISSN":"1939-1471, 0033-295X","issue":"2","journalAbbreviation":"Psychological Review","language":"en","page":"211-245","source":"DOI.org (Crossref)","title":"Long-term working memory.","volume":"102","author":[{"family":"Ericsson","given":"K. Anders"},{"family":"Kintsch","given":"Walter"}],"issued":{"date-parts":[["1995"]]}}},{"id":1119,"uris":["http://zotero.org/groups/5349517/items/EI2F9RPE"],"itemData":{"id":1119,"type":"book","abstract":"Was ist informelles Lernen und was zeichnet informelle Lernprozesse im Vergleich zum formellen Lernen aus? Wie entwickeln sich Kompetenzen und welche Kompetenzen werden durch informelle Lernprozesse generiert? Die vorliegende qualitativ-explorative Studie geht diesen Fragen am Beispiel der Pflegeberufe nach.Hierbei werden die Bedingungen und Verläufe informeller Aneignungsprozesse für die berufliche Kompetenzentwicklung sowohl theoretisch ausgeleuchtet als auch durch die Auswertung von 14 narrativen Interviews bildungstheoretisch reflektiert und für weitere pädagogisch-didaktische Überlegungen bearbeitbar gemacht. So ist bei aller Forschung zum informellen Lernen bislang die Frage offen geblieben, welche pädagogischen und möglicherweise didaktischen Konsequenzen aus dem Zusammenhang von informellem Lernen und individueller Kompetenzentwicklung zu ziehen sind. Diese lern-, vermittlungs- und bildungstheoretischen sowie pädagogisch-ethischen Grundfragen der Aus- und Weiterbildung werden unter dem Aspekt pädagogisch-didaktischer Implikationen mit der Entwicklung einer Ermöglichungs-Triade weitergeführt.","ISBN":"978-3-8309-6824-5","language":"de","note":"Google-Books-ID: YkqKAwAAQBAJ","number-of-pages":"188","publisher":"Waxmann Verlag","source":"Google Books","title":"Informelles Lernen und Kompetenzentwicklung für und in beruflichen Werdegängen","author":[{"family":"Kirchhof","given":"Steffen"}],"issued":{"date-parts":[["2007"]]}}}],"schema":"https://github.com/citation-style-language/schema/raw/master/csl-citation.json"} </w:instrText>
-      </w:r>
-      <w:r>
-        <w:rPr>
-          <w:rFonts w:ascii="Times New Roman" w:hAnsi="Times New Roman" w:cs="Times New Roman"/>
-          <w:sz w:val="24"/>
-          <w:szCs w:val="22"/>
-        </w:rPr>
-        <w:fldChar w:fldCharType="separate"/>
-      </w:r>
-      <w:r>
-        <w:rPr>
-          <w:rFonts w:ascii="Times New Roman" w:hAnsi="Times New Roman" w:cs="Times New Roman"/>
-          <w:sz w:val="24"/>
-        </w:rPr>
-        <w:t>(Ericsson &amp; Kintsch, 1995; Kirchhof, 2007)</w:t>
-      </w:r>
-      <w:r>
-        <w:rPr>
-          <w:rFonts w:ascii="Times New Roman" w:hAnsi="Times New Roman" w:cs="Times New Roman"/>
-          <w:sz w:val="24"/>
-          <w:szCs w:val="22"/>
-        </w:rPr>
-        <w:fldChar w:fldCharType="end"/>
-      </w:r>
-      <w:r>
-        <w:rPr>
-          <w:rFonts w:ascii="Times New Roman" w:hAnsi="Times New Roman" w:cs="Times New Roman"/>
-          <w:sz w:val="24"/>
-          <w:szCs w:val="22"/>
-        </w:rPr>
-        <w:t xml:space="preserve">. This advanced cognitive organization allows experts to integrate pedagogical knowledge with situational demands dynamically, leading to more flexible and effective classroom management </w:t>
+        <w:t xml:space="preserve">experts to integrate pedagogical knowledge with situational demands dynamically, leading to more flexible and effective classroom management </w:t>
       </w:r>
       <w:r>
         <w:rPr>
@@ -4069,16 +3980,7 @@
           <w:sz w:val="24"/>
           <w:szCs w:val="22"/>
         </w:rPr>
-        <w:t xml:space="preserve"> is closely tied to professionalism, characterized by advanced problem-solving skills that enable teachers to manage diverse classroom situations </w:t>
-      </w:r>
-      <w:r>
-        <w:rPr>
-          <w:rFonts w:ascii="Times New Roman" w:hAnsi="Times New Roman" w:cs="Times New Roman"/>
-          <w:sz w:val="24"/>
-          <w:szCs w:val="22"/>
-        </w:rPr>
-        <w:lastRenderedPageBreak/>
-        <w:t xml:space="preserve">while maintaining high instructional quality (Berliner, 2001). Research also highlights </w:t>
+        <w:t xml:space="preserve"> is closely tied to professionalism, characterized by advanced problem-solving skills that enable teachers to manage diverse classroom situations while maintaining high instructional quality (Berliner, 2001). Research also highlights </w:t>
       </w:r>
       <w:proofErr w:type="gramStart"/>
       <w:r>
@@ -4129,6 +4031,7 @@
           <w:sz w:val="24"/>
           <w:szCs w:val="22"/>
         </w:rPr>
+        <w:lastRenderedPageBreak/>
         <w:t>Another key difference between novices and experts lies in their cognitive processing mechanisms</w:t>
       </w:r>
       <w:r>
@@ -4349,7 +4252,7 @@
           <w:sz w:val="24"/>
           <w:szCs w:val="22"/>
         </w:rPr>
-        <w:t xml:space="preserve">Additionally, according to the Eye-Mind Hypothesis, it is assumed that visual stimuli from the environment are immediately processed cognitively, meaning that people generally </w:t>
+        <w:t xml:space="preserve">Additionally, according to the Eye-Mind Hypothesis, it is assumed that visual stimuli from the environment are immediately processed cognitively, meaning that people generally think about what they are looking at (Just &amp; Carpenter, 1976). Therefore, eye movements are used as behavioral indicators of cognitive processes, as fixation data reflect attention and shifts in attention (Grub et al., 2020). By recording eye movements using eye-tracking technology, conclusions can be drawn about fundamental cognitive processes such as selection and attention </w:t>
       </w:r>
       <w:r>
         <w:rPr>
@@ -4358,7 +4261,7 @@
           <w:szCs w:val="22"/>
         </w:rPr>
         <w:lastRenderedPageBreak/>
-        <w:t xml:space="preserve">think about what they are looking at (Just &amp; Carpenter, 1976). Therefore, eye movements are used as behavioral indicators of cognitive processes, as fixation data reflect attention and shifts in attention (Grub et al., 2020). By recording eye movements using eye-tracking technology, conclusions can be drawn about fundamental cognitive processes such as selection and attention patterns, also referred to as noticing and perception processes, which typically occur unconsciously and are therefore difficult to verbalize (Grub et al., 2020; Seidel &amp; </w:t>
+        <w:t xml:space="preserve">patterns, also referred to as noticing and perception processes, which typically occur unconsciously and are therefore difficult to verbalize (Grub et al., 2020; Seidel &amp; </w:t>
       </w:r>
       <w:proofErr w:type="spellStart"/>
       <w:r>
@@ -4762,7 +4665,6 @@
           <w:sz w:val="24"/>
           <w:szCs w:val="24"/>
         </w:rPr>
-        <w:lastRenderedPageBreak/>
         <w:t>Research on Teachers’ Professional Vision Using Eye-Tracking</w:t>
       </w:r>
       <w:commentRangeEnd w:id="4"/>
@@ -4932,6 +4834,7 @@
           <w:sz w:val="24"/>
           <w:szCs w:val="22"/>
         </w:rPr>
+        <w:lastRenderedPageBreak/>
         <w:t>investigated attention distribution among 12 mentor-mentee teacher pairs, finding that mentors distributed their gaze more evenly across students, while mentees focused on fewer individuals. This suggests that expert teachers maintain broader classroom awareness, though the study</w:t>
       </w:r>
       <w:r>
@@ -5235,8 +5138,16 @@
           <w:sz w:val="24"/>
           <w:szCs w:val="22"/>
         </w:rPr>
+        <w:t xml:space="preserve">This study addresses previous methodological limitations by employing mobile eye-tracking in micro-teaching units within a highly standardized learning environment, using a comparatively large sample. This approach balances authenticity and experimental control by </w:t>
+      </w:r>
+      <w:r>
+        <w:rPr>
+          <w:rFonts w:ascii="Times New Roman" w:hAnsi="Times New Roman" w:cs="Times New Roman"/>
+          <w:sz w:val="24"/>
+          <w:szCs w:val="22"/>
+        </w:rPr>
         <w:lastRenderedPageBreak/>
-        <w:t>This study addresses previous methodological limitations by employing mobile eye-tracking in micro-teaching units within a highly standardized learning environment, using a comparatively large sample. This approach balances authenticity and experimental control by capturing real teaching-learning interactions while enhancing standardization through scripted behavioral instructions.</w:t>
+        <w:t>capturing real teaching-learning interactions while enhancing standardization through scripted behavioral instructions.</w:t>
       </w:r>
     </w:p>
     <w:p>
@@ -5413,8 +5324,16 @@
           <w:sz w:val="24"/>
           <w:szCs w:val="22"/>
         </w:rPr>
+        <w:t xml:space="preserve">Another aim was to investigate differences in gaze behavior related to noticing abilities between experienced and inexperienced teachers. We hypothesized that, compared to inexperienced teachers, experienced teachers would demonstrate more efficient gaze patterns </w:t>
+      </w:r>
+      <w:r>
+        <w:rPr>
+          <w:rFonts w:ascii="Times New Roman" w:hAnsi="Times New Roman" w:cs="Times New Roman"/>
+          <w:sz w:val="24"/>
+          <w:szCs w:val="22"/>
+        </w:rPr>
         <w:lastRenderedPageBreak/>
-        <w:t>Another aim was to investigate differences in gaze behavior related to noticing abilities between experienced and inexperienced teachers. We hypothesized that, compared to inexperienced teachers, experienced teachers would demonstrate more efficient gaze patterns throughout the micro-teaching unit (</w:t>
+        <w:t>throughout the micro-teaching unit (</w:t>
       </w:r>
       <w:r>
         <w:rPr>
@@ -5650,18 +5569,7 @@
           <w:szCs w:val="24"/>
           <w:lang w:eastAsia="de-DE"/>
         </w:rPr>
-        <w:t xml:space="preserve">We recruited a total of 84 teachers from Germany (42 pre-service teachers and 42 in-service teachers) through personal contacts, email lists, and flyers. Pre-service teachers were required to be actively enrolled in a teacher education program and to have completed their first </w:t>
-      </w:r>
-      <w:r>
-        <w:rPr>
-          <w:rFonts w:ascii="Times New Roman" w:eastAsia="Times New Roman" w:hAnsi="Times New Roman" w:cs="Times New Roman"/>
-          <w:color w:val="000000" w:themeColor="text1"/>
-          <w:sz w:val="24"/>
-          <w:szCs w:val="24"/>
-          <w:lang w:eastAsia="de-DE"/>
-        </w:rPr>
-        <w:lastRenderedPageBreak/>
-        <w:t xml:space="preserve">internship, while in-service teachers needed to </w:t>
+        <w:t xml:space="preserve">We recruited a total of 84 teachers from Germany (42 pre-service teachers and 42 in-service teachers) through personal contacts, email lists, and flyers. Pre-service teachers were required to be actively enrolled in a teacher education program and to have completed their first internship, while in-service teachers needed to </w:t>
       </w:r>
       <w:ins w:id="5" w:author="Deiglmayr, Anne" w:date="2025-03-17T08:39:00Z">
         <w:r>
@@ -5835,7 +5743,18 @@
           <w:szCs w:val="24"/>
           <w:lang w:eastAsia="de-DE"/>
         </w:rPr>
-        <w:t>nd to be currently working in the teaching profession. Data from two in-service teachers were excluded due to low-quality eye-tracking data, resulting in a final sample of 82 teachers, comprising 42 pre-service teachers and 40 in-service teachers.</w:t>
+        <w:t xml:space="preserve">nd to be currently working in the teaching profession. Data from two in-service teachers were </w:t>
+      </w:r>
+      <w:r>
+        <w:rPr>
+          <w:rFonts w:ascii="Times New Roman" w:eastAsia="Times New Roman" w:hAnsi="Times New Roman" w:cs="Times New Roman"/>
+          <w:color w:val="000000" w:themeColor="text1"/>
+          <w:sz w:val="24"/>
+          <w:szCs w:val="24"/>
+          <w:lang w:eastAsia="de-DE"/>
+        </w:rPr>
+        <w:lastRenderedPageBreak/>
+        <w:t>excluded due to low-quality eye-tracking data, resulting in a final sample of 82 teachers, comprising 42 pre-service teachers and 40 in-service teachers.</w:t>
       </w:r>
     </w:p>
     <w:p>
@@ -6609,7 +6528,67 @@
           <w:szCs w:val="24"/>
           <w:lang w:eastAsia="de-DE"/>
         </w:rPr>
-        <w:t xml:space="preserve">, the experimenter activated </w:t>
+        <w:t>, the experimenter activated and synchronized the recording devices (</w:t>
+      </w:r>
+      <w:r>
+        <w:rPr>
+          <w:rFonts w:ascii="Times New Roman" w:eastAsia="Times New Roman" w:hAnsi="Times New Roman" w:cs="Times New Roman"/>
+          <w:color w:val="000000" w:themeColor="text1"/>
+          <w:sz w:val="24"/>
+          <w:szCs w:val="24"/>
+          <w:lang w:eastAsia="de-DE"/>
+        </w:rPr>
+        <w:t xml:space="preserve">eye-tracking glasses, </w:t>
+      </w:r>
+      <w:r>
+        <w:rPr>
+          <w:rFonts w:ascii="Times New Roman" w:eastAsia="Times New Roman" w:hAnsi="Times New Roman" w:cs="Times New Roman"/>
+          <w:color w:val="000000" w:themeColor="text1"/>
+          <w:sz w:val="24"/>
+          <w:szCs w:val="24"/>
+          <w:lang w:eastAsia="de-DE"/>
+        </w:rPr>
+        <w:t>four cameras</w:t>
+      </w:r>
+      <w:r>
+        <w:rPr>
+          <w:rFonts w:ascii="Times New Roman" w:eastAsia="Times New Roman" w:hAnsi="Times New Roman" w:cs="Times New Roman"/>
+          <w:color w:val="000000" w:themeColor="text1"/>
+          <w:sz w:val="24"/>
+          <w:szCs w:val="24"/>
+          <w:lang w:eastAsia="de-DE"/>
+        </w:rPr>
+        <w:t xml:space="preserve">, </w:t>
+      </w:r>
+      <w:r>
+        <w:rPr>
+          <w:rFonts w:ascii="Times New Roman" w:eastAsia="Times New Roman" w:hAnsi="Times New Roman" w:cs="Times New Roman"/>
+          <w:color w:val="000000" w:themeColor="text1"/>
+          <w:sz w:val="24"/>
+          <w:szCs w:val="24"/>
+          <w:lang w:eastAsia="de-DE"/>
+        </w:rPr>
+        <w:t>and an audio recorder) using an auditory signal. This setup phase included a brief introductory game</w:t>
+      </w:r>
+      <w:r>
+        <w:rPr>
+          <w:rFonts w:ascii="Times New Roman" w:eastAsia="Times New Roman" w:hAnsi="Times New Roman" w:cs="Times New Roman"/>
+          <w:color w:val="000000" w:themeColor="text1"/>
+          <w:sz w:val="24"/>
+          <w:szCs w:val="24"/>
+          <w:lang w:eastAsia="de-DE"/>
+        </w:rPr>
+        <w:t xml:space="preserve"> </w:t>
+      </w:r>
+      <w:r>
+        <w:rPr>
+          <w:rFonts w:ascii="Times New Roman" w:eastAsia="Times New Roman" w:hAnsi="Times New Roman" w:cs="Times New Roman"/>
+          <w:color w:val="000000" w:themeColor="text1"/>
+          <w:sz w:val="24"/>
+          <w:szCs w:val="24"/>
+          <w:lang w:eastAsia="de-DE"/>
+        </w:rPr>
+        <w:t xml:space="preserve">to </w:t>
       </w:r>
       <w:r>
         <w:rPr>
@@ -6620,67 +6599,7 @@
           <w:lang w:eastAsia="de-DE"/>
         </w:rPr>
         <w:lastRenderedPageBreak/>
-        <w:t>and synchronized the recording devices (</w:t>
-      </w:r>
-      <w:r>
-        <w:rPr>
-          <w:rFonts w:ascii="Times New Roman" w:eastAsia="Times New Roman" w:hAnsi="Times New Roman" w:cs="Times New Roman"/>
-          <w:color w:val="000000" w:themeColor="text1"/>
-          <w:sz w:val="24"/>
-          <w:szCs w:val="24"/>
-          <w:lang w:eastAsia="de-DE"/>
-        </w:rPr>
-        <w:t xml:space="preserve">eye-tracking glasses, </w:t>
-      </w:r>
-      <w:r>
-        <w:rPr>
-          <w:rFonts w:ascii="Times New Roman" w:eastAsia="Times New Roman" w:hAnsi="Times New Roman" w:cs="Times New Roman"/>
-          <w:color w:val="000000" w:themeColor="text1"/>
-          <w:sz w:val="24"/>
-          <w:szCs w:val="24"/>
-          <w:lang w:eastAsia="de-DE"/>
-        </w:rPr>
-        <w:t>four cameras</w:t>
-      </w:r>
-      <w:r>
-        <w:rPr>
-          <w:rFonts w:ascii="Times New Roman" w:eastAsia="Times New Roman" w:hAnsi="Times New Roman" w:cs="Times New Roman"/>
-          <w:color w:val="000000" w:themeColor="text1"/>
-          <w:sz w:val="24"/>
-          <w:szCs w:val="24"/>
-          <w:lang w:eastAsia="de-DE"/>
-        </w:rPr>
-        <w:t xml:space="preserve">, </w:t>
-      </w:r>
-      <w:r>
-        <w:rPr>
-          <w:rFonts w:ascii="Times New Roman" w:eastAsia="Times New Roman" w:hAnsi="Times New Roman" w:cs="Times New Roman"/>
-          <w:color w:val="000000" w:themeColor="text1"/>
-          <w:sz w:val="24"/>
-          <w:szCs w:val="24"/>
-          <w:lang w:eastAsia="de-DE"/>
-        </w:rPr>
-        <w:t>and an audio recorder) using an auditory signal. This setup phase included a brief introductory game</w:t>
-      </w:r>
-      <w:r>
-        <w:rPr>
-          <w:rFonts w:ascii="Times New Roman" w:eastAsia="Times New Roman" w:hAnsi="Times New Roman" w:cs="Times New Roman"/>
-          <w:color w:val="000000" w:themeColor="text1"/>
-          <w:sz w:val="24"/>
-          <w:szCs w:val="24"/>
-          <w:lang w:eastAsia="de-DE"/>
-        </w:rPr>
-        <w:t xml:space="preserve"> </w:t>
-      </w:r>
-      <w:r>
-        <w:rPr>
-          <w:rFonts w:ascii="Times New Roman" w:eastAsia="Times New Roman" w:hAnsi="Times New Roman" w:cs="Times New Roman"/>
-          <w:color w:val="000000" w:themeColor="text1"/>
-          <w:sz w:val="24"/>
-          <w:szCs w:val="24"/>
-          <w:lang w:eastAsia="de-DE"/>
-        </w:rPr>
-        <w:t>to acclimate participants to the eye-tracking equipment</w:t>
+        <w:t>acclimate participants to the eye-tracking equipment</w:t>
       </w:r>
       <w:r>
         <w:rPr>
@@ -7349,58 +7268,68 @@
           <w:szCs w:val="24"/>
           <w:lang w:eastAsia="de-DE"/>
         </w:rPr>
+        <w:t xml:space="preserve">In the </w:t>
+      </w:r>
+      <w:r>
+        <w:rPr>
+          <w:rFonts w:ascii="Times New Roman" w:eastAsia="Times New Roman" w:hAnsi="Times New Roman" w:cs="Times New Roman"/>
+          <w:color w:val="000000" w:themeColor="text1"/>
+          <w:sz w:val="24"/>
+          <w:szCs w:val="24"/>
+          <w:lang w:eastAsia="de-DE"/>
+        </w:rPr>
+        <w:t xml:space="preserve">study’s </w:t>
+      </w:r>
+      <w:r>
+        <w:rPr>
+          <w:rFonts w:ascii="Times New Roman" w:eastAsia="Times New Roman" w:hAnsi="Times New Roman" w:cs="Times New Roman"/>
+          <w:color w:val="000000" w:themeColor="text1"/>
+          <w:sz w:val="24"/>
+          <w:szCs w:val="24"/>
+          <w:lang w:eastAsia="de-DE"/>
+        </w:rPr>
+        <w:t xml:space="preserve">second </w:t>
+      </w:r>
+      <w:r>
+        <w:rPr>
+          <w:rFonts w:ascii="Times New Roman" w:eastAsia="Times New Roman" w:hAnsi="Times New Roman" w:cs="Times New Roman"/>
+          <w:color w:val="000000" w:themeColor="text1"/>
+          <w:sz w:val="24"/>
+          <w:szCs w:val="24"/>
+          <w:lang w:eastAsia="de-DE"/>
+        </w:rPr>
+        <w:t>part</w:t>
+      </w:r>
+      <w:r>
+        <w:rPr>
+          <w:rFonts w:ascii="Times New Roman" w:eastAsia="Times New Roman" w:hAnsi="Times New Roman" w:cs="Times New Roman"/>
+          <w:color w:val="000000" w:themeColor="text1"/>
+          <w:sz w:val="24"/>
+          <w:szCs w:val="24"/>
+          <w:lang w:eastAsia="de-DE"/>
+        </w:rPr>
+        <w:t xml:space="preserve">, participants engaged in a Stimulated Recall Interview (SRI). They watched a video of their own teaching session, recorded through the eye-tracking glasses, while the experimenter paused the video at each classroom disruption. </w:t>
+      </w:r>
+      <w:r>
+        <w:rPr>
+          <w:rFonts w:ascii="Times New Roman" w:eastAsia="Times New Roman" w:hAnsi="Times New Roman" w:cs="Times New Roman"/>
+          <w:color w:val="000000" w:themeColor="text1"/>
+          <w:sz w:val="24"/>
+          <w:szCs w:val="24"/>
+          <w:lang w:eastAsia="de-DE"/>
+        </w:rPr>
+        <w:t xml:space="preserve">Participants answered five </w:t>
+      </w:r>
+      <w:r>
+        <w:rPr>
+          <w:rFonts w:ascii="Times New Roman" w:eastAsia="Times New Roman" w:hAnsi="Times New Roman" w:cs="Times New Roman"/>
+          <w:color w:val="000000" w:themeColor="text1"/>
+          <w:sz w:val="24"/>
+          <w:szCs w:val="24"/>
+          <w:lang w:eastAsia="de-DE"/>
+        </w:rPr>
         <w:lastRenderedPageBreak/>
-        <w:t xml:space="preserve">In the </w:t>
-      </w:r>
-      <w:r>
-        <w:rPr>
-          <w:rFonts w:ascii="Times New Roman" w:eastAsia="Times New Roman" w:hAnsi="Times New Roman" w:cs="Times New Roman"/>
-          <w:color w:val="000000" w:themeColor="text1"/>
-          <w:sz w:val="24"/>
-          <w:szCs w:val="24"/>
-          <w:lang w:eastAsia="de-DE"/>
-        </w:rPr>
-        <w:t xml:space="preserve">study’s </w:t>
-      </w:r>
-      <w:r>
-        <w:rPr>
-          <w:rFonts w:ascii="Times New Roman" w:eastAsia="Times New Roman" w:hAnsi="Times New Roman" w:cs="Times New Roman"/>
-          <w:color w:val="000000" w:themeColor="text1"/>
-          <w:sz w:val="24"/>
-          <w:szCs w:val="24"/>
-          <w:lang w:eastAsia="de-DE"/>
-        </w:rPr>
-        <w:t xml:space="preserve">second </w:t>
-      </w:r>
-      <w:r>
-        <w:rPr>
-          <w:rFonts w:ascii="Times New Roman" w:eastAsia="Times New Roman" w:hAnsi="Times New Roman" w:cs="Times New Roman"/>
-          <w:color w:val="000000" w:themeColor="text1"/>
-          <w:sz w:val="24"/>
-          <w:szCs w:val="24"/>
-          <w:lang w:eastAsia="de-DE"/>
-        </w:rPr>
-        <w:t>part</w:t>
-      </w:r>
-      <w:r>
-        <w:rPr>
-          <w:rFonts w:ascii="Times New Roman" w:eastAsia="Times New Roman" w:hAnsi="Times New Roman" w:cs="Times New Roman"/>
-          <w:color w:val="000000" w:themeColor="text1"/>
-          <w:sz w:val="24"/>
-          <w:szCs w:val="24"/>
-          <w:lang w:eastAsia="de-DE"/>
-        </w:rPr>
-        <w:t xml:space="preserve">, participants engaged in a Stimulated Recall Interview (SRI). They watched a video of their own teaching session, recorded through the eye-tracking glasses, while the experimenter paused the video at each classroom disruption. </w:t>
-      </w:r>
-      <w:r>
-        <w:rPr>
-          <w:rFonts w:ascii="Times New Roman" w:eastAsia="Times New Roman" w:hAnsi="Times New Roman" w:cs="Times New Roman"/>
-          <w:color w:val="000000" w:themeColor="text1"/>
-          <w:sz w:val="24"/>
-          <w:szCs w:val="24"/>
-          <w:lang w:eastAsia="de-DE"/>
-        </w:rPr>
-        <w:t>Participants answered five open-ended questions and three rating questions for each disruption</w:t>
+        <w:t>open-ended questions and three rating questions for each disruption</w:t>
       </w:r>
       <w:r>
         <w:rPr>
@@ -8048,7 +7977,6 @@
           <w:szCs w:val="24"/>
           <w:lang w:eastAsia="de-DE"/>
         </w:rPr>
-        <w:lastRenderedPageBreak/>
         <w:t xml:space="preserve">disruptions caused by students. The AOI labeled </w:t>
       </w:r>
       <w:r>
@@ -8167,6 +8095,7 @@
           <w:szCs w:val="22"/>
           <w:lang w:eastAsia="de-DE"/>
         </w:rPr>
+        <w:lastRenderedPageBreak/>
         <w:t>The average fixation duration was</w:t>
       </w:r>
       <w:r>
@@ -8562,7 +8491,35 @@
           <w:szCs w:val="24"/>
           <w:lang w:eastAsia="de-DE"/>
         </w:rPr>
-        <w:t xml:space="preserve"> or </w:t>
+        <w:t xml:space="preserve"> or &gt;30s</w:t>
+      </w:r>
+      <w:r>
+        <w:rPr>
+          <w:rStyle w:val="Funotenzeichen"/>
+          <w:rFonts w:ascii="Times New Roman" w:eastAsia="Times New Roman" w:hAnsi="Times New Roman" w:cs="Times New Roman"/>
+          <w:sz w:val="24"/>
+          <w:szCs w:val="24"/>
+          <w:lang w:eastAsia="de-DE"/>
+        </w:rPr>
+        <w:footnoteReference w:id="6"/>
+      </w:r>
+      <w:r>
+        <w:rPr>
+          <w:rFonts w:ascii="Times New Roman" w:eastAsia="Times New Roman" w:hAnsi="Times New Roman" w:cs="Times New Roman"/>
+          <w:sz w:val="24"/>
+          <w:szCs w:val="24"/>
+          <w:lang w:eastAsia="de-DE"/>
+        </w:rPr>
+        <w:t xml:space="preserve">). </w:t>
+      </w:r>
+      <w:r>
+        <w:rPr>
+          <w:rFonts w:ascii="Times New Roman" w:eastAsia="Times New Roman" w:hAnsi="Times New Roman" w:cs="Times New Roman"/>
+          <w:sz w:val="24"/>
+          <w:szCs w:val="24"/>
+          <w:lang w:eastAsia="de-DE"/>
+        </w:rPr>
+        <w:t xml:space="preserve">Raw values were converted from milliseconds to seconds and log-transformed for normalization. To assess overall responsiveness to classroom disruptions, log-transformed TTFF </w:t>
       </w:r>
       <w:r>
         <w:rPr>
@@ -8572,35 +8529,7 @@
           <w:lang w:eastAsia="de-DE"/>
         </w:rPr>
         <w:lastRenderedPageBreak/>
-        <w:t>&gt;30s</w:t>
-      </w:r>
-      <w:r>
-        <w:rPr>
-          <w:rStyle w:val="Funotenzeichen"/>
-          <w:rFonts w:ascii="Times New Roman" w:eastAsia="Times New Roman" w:hAnsi="Times New Roman" w:cs="Times New Roman"/>
-          <w:sz w:val="24"/>
-          <w:szCs w:val="24"/>
-          <w:lang w:eastAsia="de-DE"/>
-        </w:rPr>
-        <w:footnoteReference w:id="6"/>
-      </w:r>
-      <w:r>
-        <w:rPr>
-          <w:rFonts w:ascii="Times New Roman" w:eastAsia="Times New Roman" w:hAnsi="Times New Roman" w:cs="Times New Roman"/>
-          <w:sz w:val="24"/>
-          <w:szCs w:val="24"/>
-          <w:lang w:eastAsia="de-DE"/>
-        </w:rPr>
-        <w:t xml:space="preserve">). </w:t>
-      </w:r>
-      <w:r>
-        <w:rPr>
-          <w:rFonts w:ascii="Times New Roman" w:eastAsia="Times New Roman" w:hAnsi="Times New Roman" w:cs="Times New Roman"/>
-          <w:sz w:val="24"/>
-          <w:szCs w:val="24"/>
-          <w:lang w:eastAsia="de-DE"/>
-        </w:rPr>
-        <w:t>Raw values were converted from milliseconds to seconds and log-transformed for normalization. To assess overall responsiveness to classroom disruptions, log-transformed TTFF values were averaged across all disruptions per participant</w:t>
+        <w:t>values were averaged across all disruptions per participant</w:t>
       </w:r>
       <w:r>
         <w:rPr>
@@ -9388,18 +9317,7 @@
           <w:szCs w:val="24"/>
           <w:lang w:eastAsia="de-DE"/>
         </w:rPr>
-        <w:t xml:space="preserve">SoSci </w:t>
-      </w:r>
-      <w:r>
-        <w:rPr>
-          <w:rFonts w:ascii="Times New Roman" w:eastAsia="Times New Roman" w:hAnsi="Times New Roman" w:cs="Times New Roman"/>
-          <w:color w:val="000000" w:themeColor="text1"/>
-          <w:sz w:val="24"/>
-          <w:szCs w:val="24"/>
-          <w:lang w:eastAsia="de-DE"/>
-        </w:rPr>
-        <w:lastRenderedPageBreak/>
-        <w:t>Survey</w:t>
+        <w:t>SoSci Survey</w:t>
       </w:r>
       <w:r>
         <w:rPr>
@@ -9635,7 +9553,18 @@
           <w:szCs w:val="24"/>
           <w:lang w:eastAsia="de-DE"/>
         </w:rPr>
-        <w:t xml:space="preserve">only the names of the class levels were removed from the questions - except </w:t>
+        <w:t xml:space="preserve">only the names </w:t>
+      </w:r>
+      <w:r>
+        <w:rPr>
+          <w:rFonts w:ascii="Times New Roman" w:eastAsia="Times New Roman" w:hAnsi="Times New Roman" w:cs="Times New Roman"/>
+          <w:color w:val="000000" w:themeColor="text1"/>
+          <w:sz w:val="24"/>
+          <w:szCs w:val="24"/>
+          <w:lang w:eastAsia="de-DE"/>
+        </w:rPr>
+        <w:lastRenderedPageBreak/>
+        <w:t xml:space="preserve">of the class levels were removed from the questions - except </w:t>
       </w:r>
       <w:r>
         <w:rPr>
@@ -10361,7 +10290,6 @@
           <w:szCs w:val="24"/>
           <w:lang w:eastAsia="de-DE"/>
         </w:rPr>
-        <w:lastRenderedPageBreak/>
         <w:t>To investigate how disruption type affects noticing speed (Aim 3), a 2 × 3 repeated-measures ANOVA was conducted, with expertise (experienced vs. inexperienced teachers) as a between-subject factor and disruption type (verbal, physical, lack of eagerness) as a within-subject factor. Bonferroni-adjusted post-hoc comparisons were performed for significant effects.</w:t>
       </w:r>
     </w:p>
@@ -10384,6 +10312,7 @@
           <w:szCs w:val="24"/>
           <w:lang w:eastAsia="de-DE"/>
         </w:rPr>
+        <w:lastRenderedPageBreak/>
         <w:t xml:space="preserve">To examine classroom management differences (Aim 4), independent-sample </w:t>
       </w:r>
       <w:r>
@@ -20324,21 +20253,12 @@
           <w:rFonts w:cs="Calibri"/>
         </w:rPr>
       </w:pPr>
-      <w:proofErr w:type="spellStart"/>
       <w:r>
         <w:rPr>
           <w:rFonts w:cs="Calibri"/>
           <w:lang w:val="de-DE"/>
         </w:rPr>
-        <w:t>Beaty-O’Ferrall</w:t>
-      </w:r>
-      <w:proofErr w:type="spellEnd"/>
-      <w:r>
-        <w:rPr>
-          <w:rFonts w:cs="Calibri"/>
-          <w:lang w:val="de-DE"/>
-        </w:rPr>
-        <w:t xml:space="preserve">, M. E., Green, A., &amp; Hanna, F. (2010). </w:t>
+        <w:t xml:space="preserve">Beaty-O’Ferrall, M. E., Green, A., &amp; Hanna, F. (2010). </w:t>
       </w:r>
       <w:r>
         <w:rPr>
@@ -20425,19 +20345,11 @@
           <w:lang w:val="de-DE"/>
         </w:rPr>
       </w:pPr>
-      <w:proofErr w:type="spellStart"/>
       <w:r>
         <w:rPr>
           <w:rFonts w:cs="Calibri"/>
         </w:rPr>
-        <w:t>Blömeke</w:t>
-      </w:r>
-      <w:proofErr w:type="spellEnd"/>
-      <w:r>
-        <w:rPr>
-          <w:rFonts w:cs="Calibri"/>
-        </w:rPr>
-        <w:t xml:space="preserve">, S., Gustafsson, J.-E., &amp; Shavelson, R. J. (2015). Beyond dichotomies: Competence viewed as a continuum. </w:t>
+        <w:t xml:space="preserve">Blömeke, S., Gustafsson, J.-E., &amp; Shavelson, R. J. (2015). Beyond dichotomies: Competence viewed as a continuum. </w:t>
       </w:r>
       <w:r>
         <w:rPr>
@@ -20528,19 +20440,11 @@
           <w:rFonts w:cs="Calibri"/>
         </w:rPr>
       </w:pPr>
-      <w:proofErr w:type="spellStart"/>
       <w:r>
         <w:rPr>
           <w:rFonts w:cs="Calibri"/>
         </w:rPr>
-        <w:t>Borko</w:t>
-      </w:r>
-      <w:proofErr w:type="spellEnd"/>
-      <w:r>
-        <w:rPr>
-          <w:rFonts w:cs="Calibri"/>
-        </w:rPr>
-        <w:t xml:space="preserve">, H. (2004). Professional Development and Teacher Learning: Mapping the Terrain. </w:t>
+        <w:t xml:space="preserve">Borko, H. (2004). Professional Development and Teacher Learning: Mapping the Terrain. </w:t>
       </w:r>
       <w:r>
         <w:rPr>
@@ -20624,21 +20528,7 @@
         <w:rPr>
           <w:rFonts w:cs="Calibri"/>
         </w:rPr>
-        <w:t xml:space="preserve">Chow, J. C., Sayers, R., Fu, Y., Granger, K. L., McCullough, S., </w:t>
-      </w:r>
-      <w:proofErr w:type="spellStart"/>
-      <w:r>
-        <w:rPr>
-          <w:rFonts w:cs="Calibri"/>
-        </w:rPr>
-        <w:t>Kingsbery</w:t>
-      </w:r>
-      <w:proofErr w:type="spellEnd"/>
-      <w:r>
-        <w:rPr>
-          <w:rFonts w:cs="Calibri"/>
-        </w:rPr>
-        <w:t xml:space="preserve">, C., &amp; Morse, A. (2024). A Systematic Meta-Review of Measures of Classroom Management in School Settings. </w:t>
+        <w:t xml:space="preserve">Chow, J. C., Sayers, R., Fu, Y., Granger, K. L., McCullough, S., Kingsbery, C., &amp; Morse, A. (2024). A Systematic Meta-Review of Measures of Classroom Management in School Settings. </w:t>
       </w:r>
       <w:r>
         <w:rPr>
@@ -20681,35 +20571,7 @@
           <w:rFonts w:cs="Calibri"/>
         </w:rPr>
         <w:lastRenderedPageBreak/>
-        <w:t xml:space="preserve">Cohen, J. (1988). Statistical power for the </w:t>
-      </w:r>
-      <w:proofErr w:type="spellStart"/>
-      <w:r>
-        <w:rPr>
-          <w:rFonts w:cs="Calibri"/>
-        </w:rPr>
-        <w:t>behavioural</w:t>
-      </w:r>
-      <w:proofErr w:type="spellEnd"/>
-      <w:r>
-        <w:rPr>
-          <w:rFonts w:cs="Calibri"/>
-        </w:rPr>
-        <w:t xml:space="preserve"> sciences. </w:t>
-      </w:r>
-      <w:proofErr w:type="spellStart"/>
-      <w:r>
-        <w:rPr>
-          <w:rFonts w:cs="Calibri"/>
-        </w:rPr>
-        <w:t>Hilsdale</w:t>
-      </w:r>
-      <w:proofErr w:type="spellEnd"/>
-      <w:r>
-        <w:rPr>
-          <w:rFonts w:cs="Calibri"/>
-        </w:rPr>
-        <w:t xml:space="preserve">. </w:t>
+        <w:t xml:space="preserve">Cohen, J. (1988). Statistical power for the behavioural sciences. Hilsdale. </w:t>
       </w:r>
       <w:r>
         <w:rPr>
@@ -20751,21 +20613,7 @@
         <w:rPr>
           <w:rFonts w:cs="Calibri"/>
         </w:rPr>
-        <w:t xml:space="preserve">D’Agostino, J. V., &amp; </w:t>
-      </w:r>
-      <w:proofErr w:type="spellStart"/>
-      <w:r>
-        <w:rPr>
-          <w:rFonts w:cs="Calibri"/>
-        </w:rPr>
-        <w:t>VanWinkle</w:t>
-      </w:r>
-      <w:proofErr w:type="spellEnd"/>
-      <w:r>
-        <w:rPr>
-          <w:rFonts w:cs="Calibri"/>
-        </w:rPr>
-        <w:t xml:space="preserve">, W. H. (2007). Identifying Prepared and Competent Teachers with Professional Knowledge Tests. </w:t>
+        <w:t xml:space="preserve">D’Agostino, J. V., &amp; VanWinkle, W. H. (2007). Identifying Prepared and Competent Teachers with Professional Knowledge Tests. </w:t>
       </w:r>
       <w:r>
         <w:rPr>
@@ -20809,23 +20657,7 @@
           <w:rFonts w:cs="Calibri"/>
           <w:lang w:val="de-DE"/>
         </w:rPr>
-        <w:t xml:space="preserve">Eckstein, B., Grob, U., &amp; </w:t>
-      </w:r>
-      <w:proofErr w:type="spellStart"/>
-      <w:r>
-        <w:rPr>
-          <w:rFonts w:cs="Calibri"/>
-          <w:lang w:val="de-DE"/>
-        </w:rPr>
-        <w:t>Reusser</w:t>
-      </w:r>
-      <w:proofErr w:type="spellEnd"/>
-      <w:r>
-        <w:rPr>
-          <w:rFonts w:cs="Calibri"/>
-          <w:lang w:val="de-DE"/>
-        </w:rPr>
-        <w:t xml:space="preserve">, K. (2016). Unterrichtliche Devianz und subjektives Störungsempfinden. Entwicklung eines Instrumentariums zur Erfassung von Unterrichtsstörungen. </w:t>
+        <w:t xml:space="preserve">Eckstein, B., Grob, U., &amp; Reusser, K. (2016). Unterrichtliche Devianz und subjektives Störungsempfinden. Entwicklung eines Instrumentariums zur Erfassung von Unterrichtsstörungen. </w:t>
       </w:r>
       <w:r>
         <w:rPr>
@@ -20857,23 +20689,7 @@
           <w:rFonts w:cs="Calibri"/>
           <w:lang w:val="de-DE"/>
         </w:rPr>
-        <w:t xml:space="preserve">(1), </w:t>
-      </w:r>
-      <w:proofErr w:type="spellStart"/>
-      <w:r>
-        <w:rPr>
-          <w:rFonts w:cs="Calibri"/>
-          <w:lang w:val="de-DE"/>
-        </w:rPr>
-        <w:t>Article</w:t>
-      </w:r>
-      <w:proofErr w:type="spellEnd"/>
-      <w:r>
-        <w:rPr>
-          <w:rFonts w:cs="Calibri"/>
-          <w:lang w:val="de-DE"/>
-        </w:rPr>
-        <w:t xml:space="preserve"> 1.</w:t>
+        <w:t>(1), Article 1.</w:t>
       </w:r>
     </w:p>
     <w:p>
@@ -20932,19 +20748,11 @@
           <w:rFonts w:cs="Calibri"/>
         </w:rPr>
       </w:pPr>
-      <w:proofErr w:type="spellStart"/>
       <w:r>
         <w:rPr>
           <w:rFonts w:cs="Calibri"/>
         </w:rPr>
-        <w:t>Fenstermacher</w:t>
-      </w:r>
-      <w:proofErr w:type="spellEnd"/>
-      <w:r>
-        <w:rPr>
-          <w:rFonts w:cs="Calibri"/>
-        </w:rPr>
-        <w:t xml:space="preserve">, G. D. (1994). The Knower and the Known: The Nature of Knowledge in Research on Teaching. </w:t>
+        <w:t xml:space="preserve">Fenstermacher, G. D. (1994). The Knower and the Known: The Nature of Knowledge in Research on Teaching. </w:t>
       </w:r>
       <w:r>
         <w:rPr>
@@ -20986,21 +20794,7 @@
         <w:rPr>
           <w:rFonts w:cs="Calibri"/>
         </w:rPr>
-        <w:t xml:space="preserve">Gold, B., &amp; </w:t>
-      </w:r>
-      <w:proofErr w:type="spellStart"/>
-      <w:r>
-        <w:rPr>
-          <w:rFonts w:cs="Calibri"/>
-        </w:rPr>
-        <w:t>Holodynski</w:t>
-      </w:r>
-      <w:proofErr w:type="spellEnd"/>
-      <w:r>
-        <w:rPr>
-          <w:rFonts w:cs="Calibri"/>
-        </w:rPr>
-        <w:t xml:space="preserve">, M. (2015). Development and Construct Validation of a Situational Judgment Test of Strategic Knowledge of Classroom Management in Elementary Schools. </w:t>
+        <w:t xml:space="preserve">Gold, B., &amp; Holodynski, M. (2015). Development and Construct Validation of a Situational Judgment Test of Strategic Knowledge of Classroom Management in Elementary Schools. </w:t>
       </w:r>
       <w:r>
         <w:rPr>
@@ -21084,63 +20878,7 @@
         <w:rPr>
           <w:rFonts w:cs="Calibri"/>
         </w:rPr>
-        <w:t xml:space="preserve"> [</w:t>
-      </w:r>
-      <w:proofErr w:type="spellStart"/>
-      <w:r>
-        <w:rPr>
-          <w:rFonts w:cs="Calibri"/>
-        </w:rPr>
-        <w:t>doctoralThesis</w:t>
-      </w:r>
-      <w:proofErr w:type="spellEnd"/>
-      <w:r>
-        <w:rPr>
-          <w:rFonts w:cs="Calibri"/>
-        </w:rPr>
-        <w:t xml:space="preserve">, </w:t>
-      </w:r>
-      <w:proofErr w:type="spellStart"/>
-      <w:r>
-        <w:rPr>
-          <w:rFonts w:cs="Calibri"/>
-        </w:rPr>
-        <w:t>Saarländische</w:t>
-      </w:r>
-      <w:proofErr w:type="spellEnd"/>
-      <w:r>
-        <w:rPr>
-          <w:rFonts w:cs="Calibri"/>
-        </w:rPr>
-        <w:t xml:space="preserve"> </w:t>
-      </w:r>
-      <w:proofErr w:type="spellStart"/>
-      <w:r>
-        <w:rPr>
-          <w:rFonts w:cs="Calibri"/>
-        </w:rPr>
-        <w:t>Universitäts</w:t>
-      </w:r>
-      <w:proofErr w:type="spellEnd"/>
-      <w:r>
-        <w:rPr>
-          <w:rFonts w:cs="Calibri"/>
-        </w:rPr>
-        <w:t xml:space="preserve">- und </w:t>
-      </w:r>
-      <w:proofErr w:type="spellStart"/>
-      <w:r>
-        <w:rPr>
-          <w:rFonts w:cs="Calibri"/>
-        </w:rPr>
-        <w:t>Landesbibliothek</w:t>
-      </w:r>
-      <w:proofErr w:type="spellEnd"/>
-      <w:r>
-        <w:rPr>
-          <w:rFonts w:cs="Calibri"/>
-        </w:rPr>
-        <w:t>]. https://doi.org/10.22028/D291-39788</w:t>
+        <w:t xml:space="preserve"> [doctoralThesis, Saarländische Universitäts- und Landesbibliothek]. https://doi.org/10.22028/D291-39788</w:t>
       </w:r>
     </w:p>
     <w:p>
@@ -21155,21 +20893,7 @@
         <w:rPr>
           <w:rFonts w:cs="Calibri"/>
         </w:rPr>
-        <w:t xml:space="preserve">Grub, A.-S., Biermann, A., &amp; </w:t>
-      </w:r>
-      <w:proofErr w:type="spellStart"/>
-      <w:r>
-        <w:rPr>
-          <w:rFonts w:cs="Calibri"/>
-        </w:rPr>
-        <w:t>Brünken</w:t>
-      </w:r>
-      <w:proofErr w:type="spellEnd"/>
-      <w:r>
-        <w:rPr>
-          <w:rFonts w:cs="Calibri"/>
-        </w:rPr>
-        <w:t xml:space="preserve">, R. (2020). </w:t>
+        <w:t xml:space="preserve">Grub, A.-S., Biermann, A., &amp; Brünken, R. (2020). </w:t>
       </w:r>
       <w:r>
         <w:rPr>
@@ -21186,9 +20910,31 @@
           <w:iCs/>
           <w:lang w:val="de-DE"/>
         </w:rPr>
-        <w:t xml:space="preserve">A </w:t>
-      </w:r>
-      <w:proofErr w:type="spellStart"/>
+        <w:t>A systematic review</w:t>
+      </w:r>
+      <w:r>
+        <w:rPr>
+          <w:rFonts w:cs="Calibri"/>
+          <w:lang w:val="de-DE"/>
+        </w:rPr>
+        <w:t>. https://doi.org/10.25656/01:21187</w:t>
+      </w:r>
+    </w:p>
+    <w:p>
+      <w:pPr>
+        <w:pStyle w:val="Literaturverzeichnis"/>
+        <w:rPr>
+          <w:rFonts w:cs="Calibri"/>
+          <w:lang w:val="de-DE"/>
+        </w:rPr>
+      </w:pPr>
+      <w:r>
+        <w:rPr>
+          <w:rFonts w:cs="Calibri"/>
+          <w:lang w:val="de-DE"/>
+        </w:rPr>
+        <w:t xml:space="preserve">Helmke, A. (2022). </w:t>
+      </w:r>
       <w:r>
         <w:rPr>
           <w:rFonts w:cs="Calibri"/>
@@ -21196,9 +20942,32 @@
           <w:iCs/>
           <w:lang w:val="de-DE"/>
         </w:rPr>
-        <w:t>systematic</w:t>
-      </w:r>
-      <w:proofErr w:type="spellEnd"/>
+        <w:t>Unterrichtsqualität und Professionalisierung: Diagnostik von Lehr-Lern-Prozessen und evidenzbasierte Unterrichtsentwicklung</w:t>
+      </w:r>
+      <w:r>
+        <w:rPr>
+          <w:rFonts w:cs="Calibri"/>
+          <w:lang w:val="de-DE"/>
+        </w:rPr>
+        <w:t xml:space="preserve"> (1. Auflage). Klett Kallmeyer.</w:t>
+      </w:r>
+    </w:p>
+    <w:p>
+      <w:pPr>
+        <w:pStyle w:val="Literaturverzeichnis"/>
+        <w:rPr>
+          <w:rFonts w:cs="Calibri"/>
+          <w:lang w:val="de-DE"/>
+        </w:rPr>
+      </w:pPr>
+      <w:r>
+        <w:rPr>
+          <w:rFonts w:cs="Calibri"/>
+          <w:lang w:val="de-DE"/>
+        </w:rPr>
+        <w:lastRenderedPageBreak/>
+        <w:t xml:space="preserve">Helmke, A., Schrader, F.-W., Helmke, T., Lenske, G., Pham, G., Praetorius, A.-K., &amp; Ade-Thurow, M. (2013). </w:t>
+      </w:r>
       <w:r>
         <w:rPr>
           <w:rFonts w:cs="Calibri"/>
@@ -21206,14 +20975,14 @@
           <w:iCs/>
           <w:lang w:val="de-DE"/>
         </w:rPr>
-        <w:t xml:space="preserve"> review</w:t>
+        <w:t>Basisfragebogen EMU - Evidenzbasierte Methoden der Unterrichtsentwicklung</w:t>
       </w:r>
       <w:r>
         <w:rPr>
           <w:rFonts w:cs="Calibri"/>
           <w:lang w:val="de-DE"/>
         </w:rPr>
-        <w:t>. https://doi.org/10.25656/01:21187</w:t>
+        <w:t>. Unterrichtsdiagnostik. http://www.unterrichtsdiagnostik.info/downloads/fragebogen/</w:t>
       </w:r>
     </w:p>
     <w:p>
@@ -21221,7 +20990,6 @@
         <w:pStyle w:val="Literaturverzeichnis"/>
         <w:rPr>
           <w:rFonts w:cs="Calibri"/>
-          <w:lang w:val="de-DE"/>
         </w:rPr>
       </w:pPr>
       <w:r>
@@ -21229,7 +20997,56 @@
           <w:rFonts w:cs="Calibri"/>
           <w:lang w:val="de-DE"/>
         </w:rPr>
-        <w:t xml:space="preserve">Helmke, A. (2022). </w:t>
+        <w:t xml:space="preserve">Keskin, Ö., Seidel, T., Stürmer, K., &amp; Gegenfurtner, A. (2024). </w:t>
+      </w:r>
+      <w:r>
+        <w:rPr>
+          <w:rFonts w:cs="Calibri"/>
+        </w:rPr>
+        <w:t xml:space="preserve">Eye-tracking research on teacher professional vision: A meta-analytic review. </w:t>
+      </w:r>
+      <w:r>
+        <w:rPr>
+          <w:rFonts w:cs="Calibri"/>
+          <w:i/>
+          <w:iCs/>
+        </w:rPr>
+        <w:t>Educational Research Review</w:t>
+      </w:r>
+      <w:r>
+        <w:rPr>
+          <w:rFonts w:cs="Calibri"/>
+        </w:rPr>
+        <w:t xml:space="preserve">, </w:t>
+      </w:r>
+      <w:r>
+        <w:rPr>
+          <w:rFonts w:cs="Calibri"/>
+          <w:i/>
+          <w:iCs/>
+        </w:rPr>
+        <w:t>42</w:t>
+      </w:r>
+      <w:r>
+        <w:rPr>
+          <w:rFonts w:cs="Calibri"/>
+        </w:rPr>
+        <w:t>, 100586. https://doi.org/10.1016/j.edurev.2023.100586</w:t>
+      </w:r>
+    </w:p>
+    <w:p>
+      <w:pPr>
+        <w:pStyle w:val="Literaturverzeichnis"/>
+        <w:rPr>
+          <w:rFonts w:cs="Calibri"/>
+          <w:lang w:val="de-DE"/>
+        </w:rPr>
+      </w:pPr>
+      <w:r>
+        <w:rPr>
+          <w:rFonts w:cs="Calibri"/>
+        </w:rPr>
+        <w:t xml:space="preserve">Kiel, E., Frey, A., &amp; Weiß, S. (2013). </w:t>
       </w:r>
       <w:r>
         <w:rPr>
@@ -21238,14 +21055,14 @@
           <w:iCs/>
           <w:lang w:val="de-DE"/>
         </w:rPr>
-        <w:t>Unterrichtsqualität und Professionalisierung: Diagnostik von Lehr-Lern-Prozessen und evidenzbasierte Unterrichtsentwicklung</w:t>
+        <w:t>Trainingsbuch Klassenführung</w:t>
       </w:r>
       <w:r>
         <w:rPr>
           <w:rFonts w:cs="Calibri"/>
           <w:lang w:val="de-DE"/>
         </w:rPr>
-        <w:t xml:space="preserve"> (1. Auflage). Klett Kallmeyer.</w:t>
+        <w:t>. Verlag Julius Klinkhardt.</w:t>
       </w:r>
     </w:p>
     <w:p>
@@ -21253,32 +21070,57 @@
         <w:pStyle w:val="Literaturverzeichnis"/>
         <w:rPr>
           <w:rFonts w:cs="Calibri"/>
-          <w:lang w:val="de-DE"/>
-        </w:rPr>
-      </w:pPr>
-      <w:r>
+        </w:rPr>
+      </w:pPr>
+      <w:r>
+        <w:rPr>
+          <w:rFonts w:cs="Calibri"/>
+        </w:rPr>
+        <w:t xml:space="preserve">Kilbury, M., Böhnke, A., Haase, S., &amp; Thiel, F. (2024). The development and validation of a video tool for capturing teachers’ noticing in salient and non-salient classroom disruptions. </w:t>
+      </w:r>
+      <w:r>
+        <w:rPr>
+          <w:rFonts w:cs="Calibri"/>
+          <w:i/>
+          <w:iCs/>
+        </w:rPr>
+        <w:t>Computers in Human Behavior Reports</w:t>
+      </w:r>
+      <w:r>
+        <w:rPr>
+          <w:rFonts w:cs="Calibri"/>
+        </w:rPr>
+        <w:t xml:space="preserve">, </w:t>
+      </w:r>
+      <w:r>
+        <w:rPr>
+          <w:rFonts w:cs="Calibri"/>
+          <w:i/>
+          <w:iCs/>
+        </w:rPr>
+        <w:t>16</w:t>
+      </w:r>
+      <w:r>
+        <w:rPr>
+          <w:rFonts w:cs="Calibri"/>
+        </w:rPr>
+        <w:t>, 100481. https://doi.org/10.1016/j.chbr.2024.100481</w:t>
+      </w:r>
+    </w:p>
+    <w:p>
+      <w:pPr>
+        <w:pStyle w:val="Literaturverzeichnis"/>
         <w:rPr>
           <w:rFonts w:cs="Calibri"/>
           <w:lang w:val="de-DE"/>
         </w:rPr>
-        <w:lastRenderedPageBreak/>
-        <w:t xml:space="preserve">Helmke, A., Schrader, F.-W., Helmke, T., </w:t>
-      </w:r>
-      <w:proofErr w:type="spellStart"/>
+      </w:pPr>
       <w:r>
         <w:rPr>
           <w:rFonts w:cs="Calibri"/>
           <w:lang w:val="de-DE"/>
         </w:rPr>
-        <w:t>Lenske</w:t>
-      </w:r>
-      <w:proofErr w:type="spellEnd"/>
-      <w:r>
-        <w:rPr>
-          <w:rFonts w:cs="Calibri"/>
-          <w:lang w:val="de-DE"/>
-        </w:rPr>
-        <w:t xml:space="preserve">, G., Pham, G., Praetorius, A.-K., &amp; Ade-Thurow, M. (2013). </w:t>
+        <w:t xml:space="preserve">Kirchhof, S. (2007). </w:t>
       </w:r>
       <w:r>
         <w:rPr>
@@ -21287,14 +21129,14 @@
           <w:iCs/>
           <w:lang w:val="de-DE"/>
         </w:rPr>
-        <w:t>Basisfragebogen EMU - Evidenzbasierte Methoden der Unterrichtsentwicklung</w:t>
+        <w:t>Informelles Lernen und Kompetenzentwicklung für und in beruflichen Werdegängen</w:t>
       </w:r>
       <w:r>
         <w:rPr>
           <w:rFonts w:cs="Calibri"/>
           <w:lang w:val="de-DE"/>
         </w:rPr>
-        <w:t>. Unterrichtsdiagnostik. http://www.unterrichtsdiagnostik.info/downloads/fragebogen/</w:t>
+        <w:t>. Waxmann Verlag.</w:t>
       </w:r>
     </w:p>
     <w:p>
@@ -21302,6 +21144,7 @@
         <w:pStyle w:val="Literaturverzeichnis"/>
         <w:rPr>
           <w:rFonts w:cs="Calibri"/>
+          <w:lang w:val="de-DE"/>
         </w:rPr>
       </w:pPr>
       <w:r>
@@ -21309,70 +21152,7 @@
           <w:rFonts w:cs="Calibri"/>
           <w:lang w:val="de-DE"/>
         </w:rPr>
-        <w:t xml:space="preserve">Keskin, Ö., Seidel, T., Stürmer, K., &amp; Gegenfurtner, A. (2024). </w:t>
-      </w:r>
-      <w:r>
-        <w:rPr>
-          <w:rFonts w:cs="Calibri"/>
-        </w:rPr>
-        <w:t xml:space="preserve">Eye-tracking research on teacher professional vision: A meta-analytic review. </w:t>
-      </w:r>
-      <w:r>
-        <w:rPr>
-          <w:rFonts w:cs="Calibri"/>
-          <w:i/>
-          <w:iCs/>
-        </w:rPr>
-        <w:t>Educational Research Review</w:t>
-      </w:r>
-      <w:r>
-        <w:rPr>
-          <w:rFonts w:cs="Calibri"/>
-        </w:rPr>
-        <w:t xml:space="preserve">, </w:t>
-      </w:r>
-      <w:r>
-        <w:rPr>
-          <w:rFonts w:cs="Calibri"/>
-          <w:i/>
-          <w:iCs/>
-        </w:rPr>
-        <w:t>42</w:t>
-      </w:r>
-      <w:r>
-        <w:rPr>
-          <w:rFonts w:cs="Calibri"/>
-        </w:rPr>
-        <w:t>, 100586. https://doi.org/10.1016/j.edurev.2023.100586</w:t>
-      </w:r>
-    </w:p>
-    <w:p>
-      <w:pPr>
-        <w:pStyle w:val="Literaturverzeichnis"/>
-        <w:rPr>
-          <w:rFonts w:cs="Calibri"/>
-          <w:lang w:val="de-DE"/>
-        </w:rPr>
-      </w:pPr>
-      <w:r>
-        <w:rPr>
-          <w:rFonts w:cs="Calibri"/>
-        </w:rPr>
-        <w:t xml:space="preserve">Kiel, E., Frey, A., &amp; </w:t>
-      </w:r>
-      <w:proofErr w:type="spellStart"/>
-      <w:r>
-        <w:rPr>
-          <w:rFonts w:cs="Calibri"/>
-        </w:rPr>
-        <w:t>Weiß</w:t>
-      </w:r>
-      <w:proofErr w:type="spellEnd"/>
-      <w:r>
-        <w:rPr>
-          <w:rFonts w:cs="Calibri"/>
-        </w:rPr>
-        <w:t xml:space="preserve">, S. (2013). </w:t>
+        <w:t xml:space="preserve">Kounin, J. S. (2006). </w:t>
       </w:r>
       <w:r>
         <w:rPr>
@@ -21381,14 +21161,14 @@
           <w:iCs/>
           <w:lang w:val="de-DE"/>
         </w:rPr>
-        <w:t>Trainingsbuch Klassenführung</w:t>
+        <w:t>Techniken der Klassenführung</w:t>
       </w:r>
       <w:r>
         <w:rPr>
           <w:rFonts w:cs="Calibri"/>
           <w:lang w:val="de-DE"/>
         </w:rPr>
-        <w:t>. Verlag Julius Klinkhardt.</w:t>
+        <w:t>. Waxmann Verlag.</w:t>
       </w:r>
     </w:p>
     <w:p>
@@ -21398,47 +21178,18 @@
           <w:rFonts w:cs="Calibri"/>
         </w:rPr>
       </w:pPr>
-      <w:proofErr w:type="spellStart"/>
       <w:r>
         <w:rPr>
           <w:rFonts w:cs="Calibri"/>
-        </w:rPr>
-        <w:t>Kilbury</w:t>
-      </w:r>
-      <w:proofErr w:type="spellEnd"/>
+          <w:lang w:val="de-DE"/>
+        </w:rPr>
+        <w:t xml:space="preserve">Kraft, M. A., &amp; Monti-Nussbaum, M. (2021). </w:t>
+      </w:r>
       <w:r>
         <w:rPr>
           <w:rFonts w:cs="Calibri"/>
         </w:rPr>
-        <w:t xml:space="preserve">, M., </w:t>
-      </w:r>
-      <w:proofErr w:type="spellStart"/>
-      <w:r>
-        <w:rPr>
-          <w:rFonts w:cs="Calibri"/>
-        </w:rPr>
-        <w:t>Böhnke</w:t>
-      </w:r>
-      <w:proofErr w:type="spellEnd"/>
-      <w:r>
-        <w:rPr>
-          <w:rFonts w:cs="Calibri"/>
-        </w:rPr>
-        <w:t xml:space="preserve">, A., </w:t>
-      </w:r>
-      <w:proofErr w:type="spellStart"/>
-      <w:r>
-        <w:rPr>
-          <w:rFonts w:cs="Calibri"/>
-        </w:rPr>
-        <w:t>Haase</w:t>
-      </w:r>
-      <w:proofErr w:type="spellEnd"/>
-      <w:r>
-        <w:rPr>
-          <w:rFonts w:cs="Calibri"/>
-        </w:rPr>
-        <w:t xml:space="preserve">, S., &amp; Thiel, F. (2024). The development and validation of a video tool for capturing teachers’ noticing in salient and non-salient classroom disruptions. </w:t>
+        <w:t xml:space="preserve">The Big Problem With Little Interruptions to Classroom Learning. </w:t>
       </w:r>
       <w:r>
         <w:rPr>
@@ -21446,7 +21197,7 @@
           <w:i/>
           <w:iCs/>
         </w:rPr>
-        <w:t>Computers in Human Behavior Reports</w:t>
+        <w:t>AERA Open</w:t>
       </w:r>
       <w:r>
         <w:rPr>
@@ -21460,13 +21211,13 @@
           <w:i/>
           <w:iCs/>
         </w:rPr>
-        <w:t>16</w:t>
+        <w:t>7</w:t>
       </w:r>
       <w:r>
         <w:rPr>
           <w:rFonts w:cs="Calibri"/>
         </w:rPr>
-        <w:t>, 100481. https://doi.org/10.1016/j.chbr.2024.100481</w:t>
+        <w:t>, 23328584211028856. https://doi.org/10.1177/23328584211028856</w:t>
       </w:r>
     </w:p>
     <w:p>
@@ -21480,9 +21231,8 @@
       <w:r>
         <w:rPr>
           <w:rFonts w:cs="Calibri"/>
-          <w:lang w:val="de-DE"/>
-        </w:rPr>
-        <w:t xml:space="preserve">Kirchhof, S. (2007). </w:t>
+        </w:rPr>
+        <w:t xml:space="preserve">Kunter, M., Baumert, J., &amp; Blum, W. (2011). </w:t>
       </w:r>
       <w:r>
         <w:rPr>
@@ -21491,7 +21241,7 @@
           <w:iCs/>
           <w:lang w:val="de-DE"/>
         </w:rPr>
-        <w:t>Informelles Lernen und Kompetenzentwicklung für und in beruflichen Werdegängen</w:t>
+        <w:t>Professionelle Kompetenz von Lehrkräften: Ergebnisse des Forschungsprogramms COACTIV</w:t>
       </w:r>
       <w:r>
         <w:rPr>
@@ -21506,7 +21256,6 @@
         <w:pStyle w:val="Literaturverzeichnis"/>
         <w:rPr>
           <w:rFonts w:cs="Calibri"/>
-          <w:lang w:val="de-DE"/>
         </w:rPr>
       </w:pPr>
       <w:r>
@@ -21514,7 +21263,98 @@
           <w:rFonts w:cs="Calibri"/>
           <w:lang w:val="de-DE"/>
         </w:rPr>
-        <w:t xml:space="preserve">Kounin, J. S. (2006). </w:t>
+        <w:t xml:space="preserve">Lachner, A., Jarodzka, H., &amp; Nückles, M. (2016). What makes an expert teacher? </w:t>
+      </w:r>
+      <w:r>
+        <w:rPr>
+          <w:rFonts w:cs="Calibri"/>
+        </w:rPr>
+        <w:t xml:space="preserve">Investigating teachers’ professional vision and discourse abilities. </w:t>
+      </w:r>
+      <w:r>
+        <w:rPr>
+          <w:rFonts w:cs="Calibri"/>
+          <w:i/>
+          <w:iCs/>
+        </w:rPr>
+        <w:t>Instructional Science</w:t>
+      </w:r>
+      <w:r>
+        <w:rPr>
+          <w:rFonts w:cs="Calibri"/>
+        </w:rPr>
+        <w:t xml:space="preserve">, </w:t>
+      </w:r>
+      <w:r>
+        <w:rPr>
+          <w:rFonts w:cs="Calibri"/>
+          <w:i/>
+          <w:iCs/>
+        </w:rPr>
+        <w:t>44</w:t>
+      </w:r>
+      <w:r>
+        <w:rPr>
+          <w:rFonts w:cs="Calibri"/>
+        </w:rPr>
+        <w:t>(3), 197–203. https://doi.org/10.1007/s11251-016-9376-y</w:t>
+      </w:r>
+    </w:p>
+    <w:p>
+      <w:pPr>
+        <w:pStyle w:val="Literaturverzeichnis"/>
+        <w:rPr>
+          <w:rFonts w:cs="Calibri"/>
+        </w:rPr>
+      </w:pPr>
+      <w:r>
+        <w:rPr>
+          <w:rFonts w:cs="Calibri"/>
+        </w:rPr>
+        <w:t xml:space="preserve">Livingston, C., &amp; Borko, H. (1989). Expert-Novice Differences in Teaching: A Cognitive Analysis and Implications for Teacher Education. </w:t>
+      </w:r>
+      <w:r>
+        <w:rPr>
+          <w:rFonts w:cs="Calibri"/>
+          <w:i/>
+          <w:iCs/>
+        </w:rPr>
+        <w:t>Journal of Teacher Education</w:t>
+      </w:r>
+      <w:r>
+        <w:rPr>
+          <w:rFonts w:cs="Calibri"/>
+        </w:rPr>
+        <w:t xml:space="preserve">, </w:t>
+      </w:r>
+      <w:r>
+        <w:rPr>
+          <w:rFonts w:cs="Calibri"/>
+          <w:i/>
+          <w:iCs/>
+        </w:rPr>
+        <w:t>40</w:t>
+      </w:r>
+      <w:r>
+        <w:rPr>
+          <w:rFonts w:cs="Calibri"/>
+        </w:rPr>
+        <w:t>(4), 36–42. https://doi.org/10.1177/002248718904000407</w:t>
+      </w:r>
+    </w:p>
+    <w:p>
+      <w:pPr>
+        <w:pStyle w:val="Literaturverzeichnis"/>
+        <w:rPr>
+          <w:rFonts w:cs="Calibri"/>
+        </w:rPr>
+      </w:pPr>
+      <w:r>
+        <w:rPr>
+          <w:rFonts w:cs="Calibri"/>
+        </w:rPr>
+        <w:lastRenderedPageBreak/>
+        <w:t xml:space="preserve">Lohmann, G., &amp; Meyer, H. (2003). </w:t>
       </w:r>
       <w:r>
         <w:rPr>
@@ -21523,14 +21363,20 @@
           <w:iCs/>
           <w:lang w:val="de-DE"/>
         </w:rPr>
-        <w:t>Techniken der Klassenführung</w:t>
+        <w:t>Mit Schülern klarkommen: Professioneller Umgang mit Unterrichtsstörungen und Disziplinkonflikten</w:t>
       </w:r>
       <w:r>
         <w:rPr>
           <w:rFonts w:cs="Calibri"/>
           <w:lang w:val="de-DE"/>
         </w:rPr>
-        <w:t>. Waxmann Verlag.</w:t>
+        <w:t xml:space="preserve">. </w:t>
+      </w:r>
+      <w:r>
+        <w:rPr>
+          <w:rFonts w:cs="Calibri"/>
+        </w:rPr>
+        <w:t>Cornelsen-Scriptor.</w:t>
       </w:r>
     </w:p>
     <w:p>
@@ -21543,29 +21389,8 @@
       <w:r>
         <w:rPr>
           <w:rFonts w:cs="Calibri"/>
-          <w:lang w:val="de-DE"/>
-        </w:rPr>
-        <w:t xml:space="preserve">Kraft, M. A., &amp; Monti-Nussbaum, M. (2021). </w:t>
-      </w:r>
-      <w:r>
-        <w:rPr>
-          <w:rFonts w:cs="Calibri"/>
-        </w:rPr>
-        <w:t xml:space="preserve">The Big Problem </w:t>
-      </w:r>
-      <w:proofErr w:type="gramStart"/>
-      <w:r>
-        <w:rPr>
-          <w:rFonts w:cs="Calibri"/>
-        </w:rPr>
-        <w:t>With</w:t>
-      </w:r>
-      <w:proofErr w:type="gramEnd"/>
-      <w:r>
-        <w:rPr>
-          <w:rFonts w:cs="Calibri"/>
-        </w:rPr>
-        <w:t xml:space="preserve"> Little Interruptions to Classroom Learning. </w:t>
+        </w:rPr>
+        <w:t xml:space="preserve">Marder, J., Thiel, F., &amp; Göllner, R. (2023). Classroom management and students’ mathematics achievement: The role of students’ disruptive behavior and teacher classroom management. </w:t>
       </w:r>
       <w:r>
         <w:rPr>
@@ -21573,7 +21398,7 @@
           <w:i/>
           <w:iCs/>
         </w:rPr>
-        <w:t>AERA Open</w:t>
+        <w:t>Learning and Instruction</w:t>
       </w:r>
       <w:r>
         <w:rPr>
@@ -21587,13 +21412,13 @@
           <w:i/>
           <w:iCs/>
         </w:rPr>
-        <w:t>7</w:t>
+        <w:t>86</w:t>
       </w:r>
       <w:r>
         <w:rPr>
           <w:rFonts w:cs="Calibri"/>
         </w:rPr>
-        <w:t>, 23328584211028856. https://doi.org/10.1177/23328584211028856</w:t>
+        <w:t>, 101746. https://doi.org/10.1016/j.learninstruc.2023.101746</w:t>
       </w:r>
     </w:p>
     <w:p>
@@ -21601,22 +21426,84 @@
         <w:pStyle w:val="Literaturverzeichnis"/>
         <w:rPr>
           <w:rFonts w:cs="Calibri"/>
+        </w:rPr>
+      </w:pPr>
+      <w:r>
+        <w:rPr>
+          <w:rFonts w:cs="Calibri"/>
+        </w:rPr>
+        <w:t xml:space="preserve">Marzano, R. J. (2007). </w:t>
+      </w:r>
+      <w:r>
+        <w:rPr>
+          <w:rFonts w:cs="Calibri"/>
+          <w:i/>
+          <w:iCs/>
+        </w:rPr>
+        <w:t>The Art and Science of Teaching: A Comprehensive Framework for Effective Instruction</w:t>
+      </w:r>
+      <w:r>
+        <w:rPr>
+          <w:rFonts w:cs="Calibri"/>
+        </w:rPr>
+        <w:t>. ASCD.</w:t>
+      </w:r>
+    </w:p>
+    <w:p>
+      <w:pPr>
+        <w:pStyle w:val="Literaturverzeichnis"/>
+        <w:rPr>
+          <w:rFonts w:cs="Calibri"/>
+        </w:rPr>
+      </w:pPr>
+      <w:r>
+        <w:rPr>
+          <w:rFonts w:cs="Calibri"/>
+        </w:rPr>
+        <w:t xml:space="preserve">Onkhar, V., Dodou, D., &amp; de Winter, J. C. F. (2024). Evaluating the Tobii Pro Glasses 2 and 3 in static and dynamic conditions. </w:t>
+      </w:r>
+      <w:r>
+        <w:rPr>
+          <w:rFonts w:cs="Calibri"/>
+          <w:i/>
+          <w:iCs/>
+        </w:rPr>
+        <w:t>Behavior Research Methods</w:t>
+      </w:r>
+      <w:r>
+        <w:rPr>
+          <w:rFonts w:cs="Calibri"/>
+        </w:rPr>
+        <w:t xml:space="preserve">, </w:t>
+      </w:r>
+      <w:r>
+        <w:rPr>
+          <w:rFonts w:cs="Calibri"/>
+          <w:i/>
+          <w:iCs/>
+        </w:rPr>
+        <w:t>56</w:t>
+      </w:r>
+      <w:r>
+        <w:rPr>
+          <w:rFonts w:cs="Calibri"/>
+        </w:rPr>
+        <w:t>(5), 4221–4238. https://doi.org/10.3758/s13428-023-02173-7</w:t>
+      </w:r>
+    </w:p>
+    <w:p>
+      <w:pPr>
+        <w:pStyle w:val="Literaturverzeichnis"/>
+        <w:rPr>
+          <w:rFonts w:cs="Calibri"/>
           <w:lang w:val="de-DE"/>
         </w:rPr>
       </w:pPr>
-      <w:proofErr w:type="spellStart"/>
       <w:r>
         <w:rPr>
           <w:rFonts w:cs="Calibri"/>
         </w:rPr>
-        <w:t>Kunter</w:t>
-      </w:r>
-      <w:proofErr w:type="spellEnd"/>
-      <w:r>
-        <w:rPr>
-          <w:rFonts w:cs="Calibri"/>
-        </w:rPr>
-        <w:t xml:space="preserve">, M., Baumert, J., &amp; Blum, W. (2011). </w:t>
+        <w:t xml:space="preserve">Ophardt, D., &amp; Thiel, F. (2013). </w:t>
       </w:r>
       <w:r>
         <w:rPr>
@@ -21625,14 +21512,14 @@
           <w:iCs/>
           <w:lang w:val="de-DE"/>
         </w:rPr>
-        <w:t>Professionelle Kompetenz von Lehrkräften: Ergebnisse des Forschungsprogramms COACTIV</w:t>
+        <w:t>Klassenmanagement: Ein Handbuch für Studium und Praxis</w:t>
       </w:r>
       <w:r>
         <w:rPr>
           <w:rFonts w:cs="Calibri"/>
           <w:lang w:val="de-DE"/>
         </w:rPr>
-        <w:t>. Waxmann Verlag.</w:t>
+        <w:t>. Kohlhammer Verlag.</w:t>
       </w:r>
     </w:p>
     <w:p>
@@ -21640,6 +21527,7 @@
         <w:pStyle w:val="Literaturverzeichnis"/>
         <w:rPr>
           <w:rFonts w:cs="Calibri"/>
+          <w:lang w:val="de-DE"/>
         </w:rPr>
       </w:pPr>
       <w:r>
@@ -21647,192 +21535,7 @@
           <w:rFonts w:cs="Calibri"/>
           <w:lang w:val="de-DE"/>
         </w:rPr>
-        <w:t xml:space="preserve">Lachner, A., </w:t>
-      </w:r>
-      <w:proofErr w:type="spellStart"/>
-      <w:r>
-        <w:rPr>
-          <w:rFonts w:cs="Calibri"/>
-          <w:lang w:val="de-DE"/>
-        </w:rPr>
-        <w:t>Jarodzka</w:t>
-      </w:r>
-      <w:proofErr w:type="spellEnd"/>
-      <w:r>
-        <w:rPr>
-          <w:rFonts w:cs="Calibri"/>
-          <w:lang w:val="de-DE"/>
-        </w:rPr>
-        <w:t xml:space="preserve">, H., &amp; </w:t>
-      </w:r>
-      <w:proofErr w:type="spellStart"/>
-      <w:r>
-        <w:rPr>
-          <w:rFonts w:cs="Calibri"/>
-          <w:lang w:val="de-DE"/>
-        </w:rPr>
-        <w:t>Nückles</w:t>
-      </w:r>
-      <w:proofErr w:type="spellEnd"/>
-      <w:r>
-        <w:rPr>
-          <w:rFonts w:cs="Calibri"/>
-          <w:lang w:val="de-DE"/>
-        </w:rPr>
-        <w:t xml:space="preserve">, M. (2016). </w:t>
-      </w:r>
-      <w:proofErr w:type="spellStart"/>
-      <w:r>
-        <w:rPr>
-          <w:rFonts w:cs="Calibri"/>
-          <w:lang w:val="de-DE"/>
-        </w:rPr>
-        <w:t>What</w:t>
-      </w:r>
-      <w:proofErr w:type="spellEnd"/>
-      <w:r>
-        <w:rPr>
-          <w:rFonts w:cs="Calibri"/>
-          <w:lang w:val="de-DE"/>
-        </w:rPr>
-        <w:t xml:space="preserve"> </w:t>
-      </w:r>
-      <w:proofErr w:type="spellStart"/>
-      <w:r>
-        <w:rPr>
-          <w:rFonts w:cs="Calibri"/>
-          <w:lang w:val="de-DE"/>
-        </w:rPr>
-        <w:t>makes</w:t>
-      </w:r>
-      <w:proofErr w:type="spellEnd"/>
-      <w:r>
-        <w:rPr>
-          <w:rFonts w:cs="Calibri"/>
-          <w:lang w:val="de-DE"/>
-        </w:rPr>
-        <w:t xml:space="preserve"> an expert </w:t>
-      </w:r>
-      <w:proofErr w:type="spellStart"/>
-      <w:r>
-        <w:rPr>
-          <w:rFonts w:cs="Calibri"/>
-          <w:lang w:val="de-DE"/>
-        </w:rPr>
-        <w:t>teacher</w:t>
-      </w:r>
-      <w:proofErr w:type="spellEnd"/>
-      <w:r>
-        <w:rPr>
-          <w:rFonts w:cs="Calibri"/>
-          <w:lang w:val="de-DE"/>
-        </w:rPr>
-        <w:t xml:space="preserve">? </w:t>
-      </w:r>
-      <w:r>
-        <w:rPr>
-          <w:rFonts w:cs="Calibri"/>
-        </w:rPr>
-        <w:t xml:space="preserve">Investigating teachers’ professional vision and discourse abilities. </w:t>
-      </w:r>
-      <w:r>
-        <w:rPr>
-          <w:rFonts w:cs="Calibri"/>
-          <w:i/>
-          <w:iCs/>
-        </w:rPr>
-        <w:t>Instructional Science</w:t>
-      </w:r>
-      <w:r>
-        <w:rPr>
-          <w:rFonts w:cs="Calibri"/>
-        </w:rPr>
-        <w:t xml:space="preserve">, </w:t>
-      </w:r>
-      <w:r>
-        <w:rPr>
-          <w:rFonts w:cs="Calibri"/>
-          <w:i/>
-          <w:iCs/>
-        </w:rPr>
-        <w:t>44</w:t>
-      </w:r>
-      <w:r>
-        <w:rPr>
-          <w:rFonts w:cs="Calibri"/>
-        </w:rPr>
-        <w:t>(3), 197–203. https://doi.org/10.1007/s11251-016-9376-y</w:t>
-      </w:r>
-    </w:p>
-    <w:p>
-      <w:pPr>
-        <w:pStyle w:val="Literaturverzeichnis"/>
-        <w:rPr>
-          <w:rFonts w:cs="Calibri"/>
-        </w:rPr>
-      </w:pPr>
-      <w:r>
-        <w:rPr>
-          <w:rFonts w:cs="Calibri"/>
-        </w:rPr>
-        <w:t xml:space="preserve">Livingston, C., &amp; </w:t>
-      </w:r>
-      <w:proofErr w:type="spellStart"/>
-      <w:r>
-        <w:rPr>
-          <w:rFonts w:cs="Calibri"/>
-        </w:rPr>
-        <w:t>Borko</w:t>
-      </w:r>
-      <w:proofErr w:type="spellEnd"/>
-      <w:r>
-        <w:rPr>
-          <w:rFonts w:cs="Calibri"/>
-        </w:rPr>
-        <w:t xml:space="preserve">, H. (1989). Expert-Novice Differences in Teaching: A Cognitive Analysis and Implications for Teacher Education. </w:t>
-      </w:r>
-      <w:r>
-        <w:rPr>
-          <w:rFonts w:cs="Calibri"/>
-          <w:i/>
-          <w:iCs/>
-        </w:rPr>
-        <w:t>Journal of Teacher Education</w:t>
-      </w:r>
-      <w:r>
-        <w:rPr>
-          <w:rFonts w:cs="Calibri"/>
-        </w:rPr>
-        <w:t xml:space="preserve">, </w:t>
-      </w:r>
-      <w:r>
-        <w:rPr>
-          <w:rFonts w:cs="Calibri"/>
-          <w:i/>
-          <w:iCs/>
-        </w:rPr>
-        <w:t>40</w:t>
-      </w:r>
-      <w:r>
-        <w:rPr>
-          <w:rFonts w:cs="Calibri"/>
-        </w:rPr>
-        <w:t>(4), 36–42. https://doi.org/10.1177/002248718904000407</w:t>
-      </w:r>
-    </w:p>
-    <w:p>
-      <w:pPr>
-        <w:pStyle w:val="Literaturverzeichnis"/>
-        <w:rPr>
-          <w:rFonts w:cs="Calibri"/>
-        </w:rPr>
-      </w:pPr>
-      <w:r>
-        <w:rPr>
-          <w:rFonts w:cs="Calibri"/>
-        </w:rPr>
-        <w:lastRenderedPageBreak/>
-        <w:t xml:space="preserve">Lohmann, G., &amp; Meyer, H. (2003). </w:t>
+        <w:t xml:space="preserve">Rauner, F. (Ed.). (2005). </w:t>
       </w:r>
       <w:r>
         <w:rPr>
@@ -21841,34 +21544,14 @@
           <w:iCs/>
           <w:lang w:val="de-DE"/>
         </w:rPr>
-        <w:t>Mit Schülern klarkommen: Professioneller Umgang mit Unterrichtsstörungen und Disziplinkonflikten</w:t>
+        <w:t>Handbuch Berufsbildungsforschung.</w:t>
       </w:r>
       <w:r>
         <w:rPr>
           <w:rFonts w:cs="Calibri"/>
           <w:lang w:val="de-DE"/>
         </w:rPr>
-        <w:t xml:space="preserve">. </w:t>
-      </w:r>
-      <w:r>
-        <w:rPr>
-          <w:rFonts w:cs="Calibri"/>
-        </w:rPr>
-        <w:t>Cornelsen-</w:t>
-      </w:r>
-      <w:proofErr w:type="spellStart"/>
-      <w:r>
-        <w:rPr>
-          <w:rFonts w:cs="Calibri"/>
-        </w:rPr>
-        <w:t>Scriptor</w:t>
-      </w:r>
-      <w:proofErr w:type="spellEnd"/>
-      <w:r>
-        <w:rPr>
-          <w:rFonts w:cs="Calibri"/>
-        </w:rPr>
-        <w:t>.</w:t>
+        <w:t xml:space="preserve"> Bertelsmann.</w:t>
       </w:r>
     </w:p>
     <w:p>
@@ -21881,22 +21564,15 @@
       <w:r>
         <w:rPr>
           <w:rFonts w:cs="Calibri"/>
-        </w:rPr>
-        <w:t xml:space="preserve">Marder, J., Thiel, F., &amp; </w:t>
-      </w:r>
-      <w:proofErr w:type="spellStart"/>
+          <w:lang w:val="de-DE"/>
+        </w:rPr>
+        <w:t xml:space="preserve">RStudio Team. </w:t>
+      </w:r>
       <w:r>
         <w:rPr>
           <w:rFonts w:cs="Calibri"/>
         </w:rPr>
-        <w:t>Göllner</w:t>
-      </w:r>
-      <w:proofErr w:type="spellEnd"/>
-      <w:r>
-        <w:rPr>
-          <w:rFonts w:cs="Calibri"/>
-        </w:rPr>
-        <w:t xml:space="preserve">, R. (2023). Classroom management and students’ mathematics achievement: The role of students’ disruptive behavior and teacher classroom management. </w:t>
+        <w:t xml:space="preserve">(2020). </w:t>
       </w:r>
       <w:r>
         <w:rPr>
@@ -21904,13 +21580,28 @@
           <w:i/>
           <w:iCs/>
         </w:rPr>
-        <w:t>Learning and Instruction</w:t>
+        <w:t>RStudio: Integrated Development Environment for R</w:t>
       </w:r>
       <w:r>
         <w:rPr>
           <w:rFonts w:cs="Calibri"/>
         </w:rPr>
-        <w:t xml:space="preserve">, </w:t>
+        <w:t>. RStudio, PBC.</w:t>
+      </w:r>
+    </w:p>
+    <w:p>
+      <w:pPr>
+        <w:pStyle w:val="Literaturverzeichnis"/>
+        <w:rPr>
+          <w:rFonts w:cs="Calibri"/>
+        </w:rPr>
+      </w:pPr>
+      <w:r>
+        <w:rPr>
+          <w:rFonts w:cs="Calibri"/>
+          <w:lang w:val="de-DE"/>
+        </w:rPr>
+        <w:t xml:space="preserve">Rüedi, J. (2014). Zur Bedeutung positive Beziehungen für die Klassenführung und den Umgang mit Unterrichtsstörungen. </w:t>
       </w:r>
       <w:r>
         <w:rPr>
@@ -21918,27 +21609,13 @@
           <w:i/>
           <w:iCs/>
         </w:rPr>
-        <w:t>86</w:t>
+        <w:t>Beziehungen in Schule Und Unterricht. Teil</w:t>
       </w:r>
       <w:r>
         <w:rPr>
           <w:rFonts w:cs="Calibri"/>
         </w:rPr>
-        <w:t>, 101746. https://doi.org/10.1016/j.learninstruc.2023.101746</w:t>
-      </w:r>
-    </w:p>
-    <w:p>
-      <w:pPr>
-        <w:pStyle w:val="Literaturverzeichnis"/>
-        <w:rPr>
-          <w:rFonts w:cs="Calibri"/>
-        </w:rPr>
-      </w:pPr>
-      <w:r>
-        <w:rPr>
-          <w:rFonts w:cs="Calibri"/>
-        </w:rPr>
-        <w:t xml:space="preserve">Marzano, R. J. (2007). </w:t>
+        <w:t xml:space="preserve">, </w:t>
       </w:r>
       <w:r>
         <w:rPr>
@@ -21946,13 +21623,13 @@
           <w:i/>
           <w:iCs/>
         </w:rPr>
-        <w:t>The Art and Science of Teaching: A Comprehensive Framework for Effective Instruction</w:t>
+        <w:t>3</w:t>
       </w:r>
       <w:r>
         <w:rPr>
           <w:rFonts w:cs="Calibri"/>
         </w:rPr>
-        <w:t>. ASCD.</w:t>
+        <w:t>, 105–126.</w:t>
       </w:r>
     </w:p>
     <w:p>
@@ -21962,47 +21639,11 @@
           <w:rFonts w:cs="Calibri"/>
         </w:rPr>
       </w:pPr>
-      <w:proofErr w:type="spellStart"/>
       <w:r>
         <w:rPr>
           <w:rFonts w:cs="Calibri"/>
         </w:rPr>
-        <w:t>Onkhar</w:t>
-      </w:r>
-      <w:proofErr w:type="spellEnd"/>
-      <w:r>
-        <w:rPr>
-          <w:rFonts w:cs="Calibri"/>
-        </w:rPr>
-        <w:t xml:space="preserve">, V., </w:t>
-      </w:r>
-      <w:proofErr w:type="spellStart"/>
-      <w:r>
-        <w:rPr>
-          <w:rFonts w:cs="Calibri"/>
-        </w:rPr>
-        <w:t>Dodou</w:t>
-      </w:r>
-      <w:proofErr w:type="spellEnd"/>
-      <w:r>
-        <w:rPr>
-          <w:rFonts w:cs="Calibri"/>
-        </w:rPr>
-        <w:t xml:space="preserve">, D., &amp; de Winter, J. C. F. (2024). Evaluating the </w:t>
-      </w:r>
-      <w:proofErr w:type="spellStart"/>
-      <w:r>
-        <w:rPr>
-          <w:rFonts w:cs="Calibri"/>
-        </w:rPr>
-        <w:t>Tobii</w:t>
-      </w:r>
-      <w:proofErr w:type="spellEnd"/>
-      <w:r>
-        <w:rPr>
-          <w:rFonts w:cs="Calibri"/>
-        </w:rPr>
-        <w:t xml:space="preserve"> Pro Glasses 2 and 3 in static and dynamic conditions. </w:t>
+        <w:t xml:space="preserve">Shulman, L. (1987). Knowledge and Teaching:Foundations of the New Reform. </w:t>
       </w:r>
       <w:r>
         <w:rPr>
@@ -22010,7 +21651,7 @@
           <w:i/>
           <w:iCs/>
         </w:rPr>
-        <w:t>Behavior Research Methods</w:t>
+        <w:t>Harvard Educational Review</w:t>
       </w:r>
       <w:r>
         <w:rPr>
@@ -22024,13 +21665,13 @@
           <w:i/>
           <w:iCs/>
         </w:rPr>
-        <w:t>56</w:t>
+        <w:t>57</w:t>
       </w:r>
       <w:r>
         <w:rPr>
           <w:rFonts w:cs="Calibri"/>
         </w:rPr>
-        <w:t>(5), 4221–4238. https://doi.org/10.3758/s13428-023-02173-7</w:t>
+        <w:t>(1), 1–23. https://doi.org/10.17763/haer.57.1.j463w79r56455411</w:t>
       </w:r>
     </w:p>
     <w:p>
@@ -22038,22 +21679,49 @@
         <w:pStyle w:val="Literaturverzeichnis"/>
         <w:rPr>
           <w:rFonts w:cs="Calibri"/>
+        </w:rPr>
+      </w:pPr>
+      <w:r>
+        <w:rPr>
+          <w:rFonts w:cs="Calibri"/>
+        </w:rPr>
+        <w:t xml:space="preserve">Tobii AB. (2024). </w:t>
+      </w:r>
+      <w:r>
+        <w:rPr>
+          <w:rFonts w:cs="Calibri"/>
+          <w:i/>
+          <w:iCs/>
+        </w:rPr>
+        <w:t>Tobii Pro Lab User Manual v 24.21</w:t>
+      </w:r>
+      <w:r>
+        <w:rPr>
+          <w:rFonts w:cs="Calibri"/>
+        </w:rPr>
+        <w:t>. https://go.tobii.com/tobii_pro_lab_user_manual</w:t>
+      </w:r>
+    </w:p>
+    <w:p>
+      <w:pPr>
+        <w:pStyle w:val="Literaturverzeichnis"/>
+        <w:rPr>
+          <w:rFonts w:cs="Calibri"/>
           <w:lang w:val="de-DE"/>
         </w:rPr>
       </w:pPr>
-      <w:proofErr w:type="spellStart"/>
       <w:r>
         <w:rPr>
           <w:rFonts w:cs="Calibri"/>
-        </w:rPr>
-        <w:t>Ophardt</w:t>
-      </w:r>
-      <w:proofErr w:type="spellEnd"/>
+          <w:lang w:val="de-DE"/>
+        </w:rPr>
+        <w:t xml:space="preserve">Van Den Bogert, N., Van Bruggen, J., Kostons, D., &amp; Jochems, W. (2014). </w:t>
+      </w:r>
       <w:r>
         <w:rPr>
           <w:rFonts w:cs="Calibri"/>
         </w:rPr>
-        <w:t xml:space="preserve">, D., &amp; Thiel, F. (2013). </w:t>
+        <w:t xml:space="preserve">First steps into understanding teachers’ visual perception of classroom events. </w:t>
       </w:r>
       <w:r>
         <w:rPr>
@@ -22062,30 +21730,14 @@
           <w:iCs/>
           <w:lang w:val="de-DE"/>
         </w:rPr>
-        <w:t>Klassenmanagement: Ein Handbuch für Studium und Praxis</w:t>
+        <w:t>Teaching and Teacher Education</w:t>
       </w:r>
       <w:r>
         <w:rPr>
           <w:rFonts w:cs="Calibri"/>
           <w:lang w:val="de-DE"/>
         </w:rPr>
-        <w:t>. Kohlhammer Verlag.</w:t>
-      </w:r>
-    </w:p>
-    <w:p>
-      <w:pPr>
-        <w:pStyle w:val="Literaturverzeichnis"/>
-        <w:rPr>
-          <w:rFonts w:cs="Calibri"/>
-          <w:lang w:val="de-DE"/>
-        </w:rPr>
-      </w:pPr>
-      <w:r>
-        <w:rPr>
-          <w:rFonts w:cs="Calibri"/>
-          <w:lang w:val="de-DE"/>
-        </w:rPr>
-        <w:t xml:space="preserve">Rauner, F. (Ed.). (2005). </w:t>
+        <w:t xml:space="preserve">, </w:t>
       </w:r>
       <w:r>
         <w:rPr>
@@ -22094,14 +21746,14 @@
           <w:iCs/>
           <w:lang w:val="de-DE"/>
         </w:rPr>
-        <w:t>Handbuch Berufsbildungsforschung.</w:t>
+        <w:t>37</w:t>
       </w:r>
       <w:r>
         <w:rPr>
           <w:rFonts w:cs="Calibri"/>
           <w:lang w:val="de-DE"/>
         </w:rPr>
-        <w:t xml:space="preserve"> Bertelsmann.</w:t>
+        <w:t>, 208–216. https://doi.org/10.1016/j.tate.2013.09.001</w:t>
       </w:r>
     </w:p>
     <w:p>
@@ -22109,272 +21761,16 @@
         <w:pStyle w:val="Literaturverzeichnis"/>
         <w:rPr>
           <w:rFonts w:cs="Calibri"/>
-        </w:rPr>
-      </w:pPr>
-      <w:proofErr w:type="spellStart"/>
+          <w:lang w:val="de-DE"/>
+        </w:rPr>
+      </w:pPr>
       <w:r>
         <w:rPr>
           <w:rFonts w:cs="Calibri"/>
           <w:lang w:val="de-DE"/>
         </w:rPr>
-        <w:t>RStudio</w:t>
-      </w:r>
-      <w:proofErr w:type="spellEnd"/>
-      <w:r>
-        <w:rPr>
-          <w:rFonts w:cs="Calibri"/>
-          <w:lang w:val="de-DE"/>
-        </w:rPr>
-        <w:t xml:space="preserve"> Team. </w:t>
-      </w:r>
-      <w:r>
-        <w:rPr>
-          <w:rFonts w:cs="Calibri"/>
-        </w:rPr>
-        <w:t xml:space="preserve">(2020). </w:t>
-      </w:r>
-      <w:r>
-        <w:rPr>
-          <w:rFonts w:cs="Calibri"/>
-          <w:i/>
-          <w:iCs/>
-        </w:rPr>
-        <w:t>RStudio: Integrated Development Environment for R</w:t>
-      </w:r>
-      <w:r>
-        <w:rPr>
-          <w:rFonts w:cs="Calibri"/>
-        </w:rPr>
-        <w:t>. RStudio, PBC.</w:t>
-      </w:r>
-    </w:p>
-    <w:p>
-      <w:pPr>
-        <w:pStyle w:val="Literaturverzeichnis"/>
-        <w:rPr>
-          <w:rFonts w:cs="Calibri"/>
-        </w:rPr>
-      </w:pPr>
-      <w:r>
-        <w:rPr>
-          <w:rFonts w:cs="Calibri"/>
-          <w:lang w:val="de-DE"/>
-        </w:rPr>
-        <w:t xml:space="preserve">Rüedi, J. (2014). Zur Bedeutung positive Beziehungen für die Klassenführung und den Umgang mit Unterrichtsstörungen. </w:t>
-      </w:r>
-      <w:proofErr w:type="spellStart"/>
-      <w:r>
-        <w:rPr>
-          <w:rFonts w:cs="Calibri"/>
-          <w:i/>
-          <w:iCs/>
-        </w:rPr>
-        <w:t>Beziehungen</w:t>
-      </w:r>
-      <w:proofErr w:type="spellEnd"/>
-      <w:r>
-        <w:rPr>
-          <w:rFonts w:cs="Calibri"/>
-          <w:i/>
-          <w:iCs/>
-        </w:rPr>
-        <w:t xml:space="preserve"> in Schule Und </w:t>
-      </w:r>
-      <w:proofErr w:type="spellStart"/>
-      <w:r>
-        <w:rPr>
-          <w:rFonts w:cs="Calibri"/>
-          <w:i/>
-          <w:iCs/>
-        </w:rPr>
-        <w:t>Unterricht</w:t>
-      </w:r>
-      <w:proofErr w:type="spellEnd"/>
-      <w:r>
-        <w:rPr>
-          <w:rFonts w:cs="Calibri"/>
-          <w:i/>
-          <w:iCs/>
-        </w:rPr>
-        <w:t>. Teil</w:t>
-      </w:r>
-      <w:r>
-        <w:rPr>
-          <w:rFonts w:cs="Calibri"/>
-        </w:rPr>
-        <w:t xml:space="preserve">, </w:t>
-      </w:r>
-      <w:r>
-        <w:rPr>
-          <w:rFonts w:cs="Calibri"/>
-          <w:i/>
-          <w:iCs/>
-        </w:rPr>
-        <w:t>3</w:t>
-      </w:r>
-      <w:r>
-        <w:rPr>
-          <w:rFonts w:cs="Calibri"/>
-        </w:rPr>
-        <w:t>, 105–126.</w:t>
-      </w:r>
-    </w:p>
-    <w:p>
-      <w:pPr>
-        <w:pStyle w:val="Literaturverzeichnis"/>
-        <w:rPr>
-          <w:rFonts w:cs="Calibri"/>
-        </w:rPr>
-      </w:pPr>
-      <w:r>
-        <w:rPr>
-          <w:rFonts w:cs="Calibri"/>
-        </w:rPr>
-        <w:t xml:space="preserve">Shulman, L. (1987). Knowledge and </w:t>
-      </w:r>
-      <w:proofErr w:type="spellStart"/>
-      <w:proofErr w:type="gramStart"/>
-      <w:r>
-        <w:rPr>
-          <w:rFonts w:cs="Calibri"/>
-        </w:rPr>
-        <w:t>Teaching:Foundations</w:t>
-      </w:r>
-      <w:proofErr w:type="spellEnd"/>
-      <w:proofErr w:type="gramEnd"/>
-      <w:r>
-        <w:rPr>
-          <w:rFonts w:cs="Calibri"/>
-        </w:rPr>
-        <w:t xml:space="preserve"> of the New Reform. </w:t>
-      </w:r>
-      <w:r>
-        <w:rPr>
-          <w:rFonts w:cs="Calibri"/>
-          <w:i/>
-          <w:iCs/>
-        </w:rPr>
-        <w:t>Harvard Educational Review</w:t>
-      </w:r>
-      <w:r>
-        <w:rPr>
-          <w:rFonts w:cs="Calibri"/>
-        </w:rPr>
-        <w:t xml:space="preserve">, </w:t>
-      </w:r>
-      <w:r>
-        <w:rPr>
-          <w:rFonts w:cs="Calibri"/>
-          <w:i/>
-          <w:iCs/>
-        </w:rPr>
-        <w:t>57</w:t>
-      </w:r>
-      <w:r>
-        <w:rPr>
-          <w:rFonts w:cs="Calibri"/>
-        </w:rPr>
-        <w:t>(1), 1–23. https://doi.org/10.17763/haer.57.1.j463w79r56455411</w:t>
-      </w:r>
-    </w:p>
-    <w:p>
-      <w:pPr>
-        <w:pStyle w:val="Literaturverzeichnis"/>
-        <w:rPr>
-          <w:rFonts w:cs="Calibri"/>
-        </w:rPr>
-      </w:pPr>
-      <w:proofErr w:type="spellStart"/>
-      <w:r>
-        <w:rPr>
-          <w:rFonts w:cs="Calibri"/>
-        </w:rPr>
-        <w:t>Tobii</w:t>
-      </w:r>
-      <w:proofErr w:type="spellEnd"/>
-      <w:r>
-        <w:rPr>
-          <w:rFonts w:cs="Calibri"/>
-        </w:rPr>
-        <w:t xml:space="preserve"> AB. (2024). </w:t>
-      </w:r>
-      <w:proofErr w:type="spellStart"/>
-      <w:r>
-        <w:rPr>
-          <w:rFonts w:cs="Calibri"/>
-          <w:i/>
-          <w:iCs/>
-        </w:rPr>
-        <w:t>Tobii</w:t>
-      </w:r>
-      <w:proofErr w:type="spellEnd"/>
-      <w:r>
-        <w:rPr>
-          <w:rFonts w:cs="Calibri"/>
-          <w:i/>
-          <w:iCs/>
-        </w:rPr>
-        <w:t xml:space="preserve"> Pro Lab User Manual v 24.21</w:t>
-      </w:r>
-      <w:r>
-        <w:rPr>
-          <w:rFonts w:cs="Calibri"/>
-        </w:rPr>
-        <w:t>. https://go.tobii.com/tobii_pro_lab_user_manual</w:t>
-      </w:r>
-    </w:p>
-    <w:p>
-      <w:pPr>
-        <w:pStyle w:val="Literaturverzeichnis"/>
-        <w:rPr>
-          <w:rFonts w:cs="Calibri"/>
-          <w:lang w:val="de-DE"/>
-        </w:rPr>
-      </w:pPr>
-      <w:r>
-        <w:rPr>
-          <w:rFonts w:cs="Calibri"/>
-          <w:lang w:val="de-DE"/>
-        </w:rPr>
-        <w:t xml:space="preserve">Van Den </w:t>
-      </w:r>
-      <w:proofErr w:type="spellStart"/>
-      <w:r>
-        <w:rPr>
-          <w:rFonts w:cs="Calibri"/>
-          <w:lang w:val="de-DE"/>
-        </w:rPr>
-        <w:t>Bogert</w:t>
-      </w:r>
-      <w:proofErr w:type="spellEnd"/>
-      <w:r>
-        <w:rPr>
-          <w:rFonts w:cs="Calibri"/>
-          <w:lang w:val="de-DE"/>
-        </w:rPr>
-        <w:t xml:space="preserve">, N., Van Bruggen, J., </w:t>
-      </w:r>
-      <w:proofErr w:type="spellStart"/>
-      <w:r>
-        <w:rPr>
-          <w:rFonts w:cs="Calibri"/>
-          <w:lang w:val="de-DE"/>
-        </w:rPr>
-        <w:t>Kostons</w:t>
-      </w:r>
-      <w:proofErr w:type="spellEnd"/>
-      <w:r>
-        <w:rPr>
-          <w:rFonts w:cs="Calibri"/>
-          <w:lang w:val="de-DE"/>
-        </w:rPr>
-        <w:t xml:space="preserve">, D., &amp; Jochems, W. (2014). </w:t>
-      </w:r>
-      <w:r>
-        <w:rPr>
-          <w:rFonts w:cs="Calibri"/>
-        </w:rPr>
-        <w:t xml:space="preserve">First steps into understanding teachers’ visual perception of classroom events. </w:t>
+        <w:lastRenderedPageBreak/>
+        <w:t xml:space="preserve">Voss, T., Kunter, M., Seiz, J., Hoehne, V., &amp; Baumert, J. (2014). Die Bedeutung des pädagogisch-psychologischen Wissens von angehenden Lehrkräften für die Unterrichtsqualität. </w:t>
       </w:r>
       <w:r>
         <w:rPr>
@@ -22383,7 +21779,7 @@
           <w:iCs/>
           <w:lang w:val="de-DE"/>
         </w:rPr>
-        <w:t>Teaching and Teacher Education</w:t>
+        <w:t>Zeitschrift für Pädagogik</w:t>
       </w:r>
       <w:r>
         <w:rPr>
@@ -22399,14 +21795,14 @@
           <w:iCs/>
           <w:lang w:val="de-DE"/>
         </w:rPr>
-        <w:t>37</w:t>
+        <w:t>60</w:t>
       </w:r>
       <w:r>
         <w:rPr>
           <w:rFonts w:cs="Calibri"/>
           <w:lang w:val="de-DE"/>
         </w:rPr>
-        <w:t>, 208–216. https://doi.org/10.1016/j.tate.2013.09.001</w:t>
+        <w:t>(2), 184–201.</w:t>
       </w:r>
     </w:p>
     <w:p>
@@ -22414,7 +21810,6 @@
         <w:pStyle w:val="Literaturverzeichnis"/>
         <w:rPr>
           <w:rFonts w:cs="Calibri"/>
-          <w:lang w:val="de-DE"/>
         </w:rPr>
       </w:pPr>
       <w:r>
@@ -22422,24 +21817,7 @@
           <w:rFonts w:cs="Calibri"/>
           <w:lang w:val="de-DE"/>
         </w:rPr>
-        <w:lastRenderedPageBreak/>
-        <w:t xml:space="preserve">Voss, T., Kunter, M., Seiz, J., </w:t>
-      </w:r>
-      <w:proofErr w:type="spellStart"/>
-      <w:r>
-        <w:rPr>
-          <w:rFonts w:cs="Calibri"/>
-          <w:lang w:val="de-DE"/>
-        </w:rPr>
-        <w:t>Hoehne</w:t>
-      </w:r>
-      <w:proofErr w:type="spellEnd"/>
-      <w:r>
-        <w:rPr>
-          <w:rFonts w:cs="Calibri"/>
-          <w:lang w:val="de-DE"/>
-        </w:rPr>
-        <w:t xml:space="preserve">, V., &amp; Baumert, J. (2014). Die Bedeutung des pädagogisch-psychologischen Wissens von angehenden Lehrkräften für die Unterrichtsqualität. </w:t>
+        <w:t xml:space="preserve">Wickham, H. (2016). </w:t>
       </w:r>
       <w:r>
         <w:rPr>
@@ -22448,14 +21826,77 @@
           <w:iCs/>
           <w:lang w:val="de-DE"/>
         </w:rPr>
-        <w:t>Zeitschrift für Pädagogik</w:t>
+        <w:t>ggplot2: Elegant Graphics for Data Analysis</w:t>
       </w:r>
       <w:r>
         <w:rPr>
           <w:rFonts w:cs="Calibri"/>
           <w:lang w:val="de-DE"/>
         </w:rPr>
+        <w:t xml:space="preserve">. </w:t>
+      </w:r>
+      <w:r>
+        <w:rPr>
+          <w:rFonts w:cs="Calibri"/>
+        </w:rPr>
+        <w:t>Springer-Verlag New York. https://doi.org/10.1007/978-0-387-98141-3</w:t>
+      </w:r>
+    </w:p>
+    <w:p>
+      <w:pPr>
+        <w:pStyle w:val="Literaturverzeichnis"/>
+        <w:rPr>
+          <w:rFonts w:cs="Calibri"/>
+        </w:rPr>
+      </w:pPr>
+      <w:r>
+        <w:rPr>
+          <w:rFonts w:cs="Calibri"/>
+        </w:rPr>
+        <w:t xml:space="preserve">Wolff, C. E., Jarodzka, H., &amp; Boshuizen, H. P. A. (2017). See and tell: Differences between expert and novice teachers’ interpretations of problematic classroom management events. </w:t>
+      </w:r>
+      <w:r>
+        <w:rPr>
+          <w:rFonts w:cs="Calibri"/>
+          <w:i/>
+          <w:iCs/>
+        </w:rPr>
+        <w:t>Teaching and Teacher Education</w:t>
+      </w:r>
+      <w:r>
+        <w:rPr>
+          <w:rFonts w:cs="Calibri"/>
+        </w:rPr>
         <w:t xml:space="preserve">, </w:t>
+      </w:r>
+      <w:r>
+        <w:rPr>
+          <w:rFonts w:cs="Calibri"/>
+          <w:i/>
+          <w:iCs/>
+        </w:rPr>
+        <w:t>66</w:t>
+      </w:r>
+      <w:r>
+        <w:rPr>
+          <w:rFonts w:cs="Calibri"/>
+        </w:rPr>
+        <w:t>, 295–308. https://doi.org/10.1016/j.tate.2017.04.015</w:t>
+      </w:r>
+    </w:p>
+    <w:p>
+      <w:pPr>
+        <w:pStyle w:val="Literaturverzeichnis"/>
+        <w:rPr>
+          <w:rFonts w:cs="Calibri"/>
+          <w:lang w:val="de-DE"/>
+        </w:rPr>
+      </w:pPr>
+      <w:r>
+        <w:rPr>
+          <w:rFonts w:cs="Calibri"/>
+        </w:rPr>
+        <w:t xml:space="preserve">Wolff, C. E., Jarodzka, H., &amp; Boshuizen, H. P. A. (2021). Classroom management scripts: A theoretical model contrasting expert and novice teachers’ knowledge and awareness of classroom events. </w:t>
       </w:r>
       <w:r>
         <w:rPr>
@@ -22464,38 +21905,14 @@
           <w:iCs/>
           <w:lang w:val="de-DE"/>
         </w:rPr>
-        <w:t>60</w:t>
+        <w:t>Educational Psychology Review</w:t>
       </w:r>
       <w:r>
         <w:rPr>
           <w:rFonts w:cs="Calibri"/>
           <w:lang w:val="de-DE"/>
         </w:rPr>
-        <w:t>(2), 184–201.</w:t>
-      </w:r>
-    </w:p>
-    <w:p>
-      <w:pPr>
-        <w:pStyle w:val="Literaturverzeichnis"/>
-        <w:rPr>
-          <w:rFonts w:cs="Calibri"/>
-        </w:rPr>
-      </w:pPr>
-      <w:proofErr w:type="spellStart"/>
-      <w:r>
-        <w:rPr>
-          <w:rFonts w:cs="Calibri"/>
-          <w:lang w:val="de-DE"/>
-        </w:rPr>
-        <w:t>Wickham</w:t>
-      </w:r>
-      <w:proofErr w:type="spellEnd"/>
-      <w:r>
-        <w:rPr>
-          <w:rFonts w:cs="Calibri"/>
-          <w:lang w:val="de-DE"/>
-        </w:rPr>
-        <w:t xml:space="preserve">, H. (2016). </w:t>
+        <w:t xml:space="preserve">, </w:t>
       </w:r>
       <w:r>
         <w:rPr>
@@ -22504,9 +21921,31 @@
           <w:iCs/>
           <w:lang w:val="de-DE"/>
         </w:rPr>
-        <w:t xml:space="preserve">ggplot2: Elegant Graphics </w:t>
-      </w:r>
-      <w:proofErr w:type="spellStart"/>
+        <w:t>33</w:t>
+      </w:r>
+      <w:r>
+        <w:rPr>
+          <w:rFonts w:cs="Calibri"/>
+          <w:lang w:val="de-DE"/>
+        </w:rPr>
+        <w:t>(1), 131–148. https://doi.org/10.1007/s10648-020-09542-0</w:t>
+      </w:r>
+    </w:p>
+    <w:p>
+      <w:pPr>
+        <w:pStyle w:val="Literaturverzeichnis"/>
+        <w:rPr>
+          <w:rFonts w:cs="Calibri"/>
+          <w:lang w:val="de-DE"/>
+        </w:rPr>
+      </w:pPr>
+      <w:r>
+        <w:rPr>
+          <w:rFonts w:cs="Calibri"/>
+          <w:lang w:val="de-DE"/>
+        </w:rPr>
+        <w:t xml:space="preserve">Zierer, K. (2015). </w:t>
+      </w:r>
       <w:r>
         <w:rPr>
           <w:rFonts w:cs="Calibri"/>
@@ -22514,243 +21953,14 @@
           <w:iCs/>
           <w:lang w:val="de-DE"/>
         </w:rPr>
-        <w:t>for</w:t>
-      </w:r>
-      <w:proofErr w:type="spellEnd"/>
-      <w:r>
-        <w:rPr>
-          <w:rFonts w:cs="Calibri"/>
-          <w:i/>
-          <w:iCs/>
-          <w:lang w:val="de-DE"/>
-        </w:rPr>
-        <w:t xml:space="preserve"> Data Analysis</w:t>
+        <w:t>Jahrbuch für Allgemeine Didaktik 2015: Thementeil: Klassenmanagement / Klassenführung - Perspektiven, Befunde, Kontroversen</w:t>
       </w:r>
       <w:r>
         <w:rPr>
           <w:rFonts w:cs="Calibri"/>
           <w:lang w:val="de-DE"/>
         </w:rPr>
-        <w:t xml:space="preserve">. </w:t>
-      </w:r>
-      <w:r>
-        <w:rPr>
-          <w:rFonts w:cs="Calibri"/>
-        </w:rPr>
-        <w:t>Springer-Verlag New York. https://doi.org/10.1007/978-0-387-98141-3</w:t>
-      </w:r>
-    </w:p>
-    <w:p>
-      <w:pPr>
-        <w:pStyle w:val="Literaturverzeichnis"/>
-        <w:rPr>
-          <w:rFonts w:cs="Calibri"/>
-        </w:rPr>
-      </w:pPr>
-      <w:r>
-        <w:rPr>
-          <w:rFonts w:cs="Calibri"/>
-        </w:rPr>
-        <w:t xml:space="preserve">Wolff, C. E., </w:t>
-      </w:r>
-      <w:proofErr w:type="spellStart"/>
-      <w:r>
-        <w:rPr>
-          <w:rFonts w:cs="Calibri"/>
-        </w:rPr>
-        <w:t>Jarodzka</w:t>
-      </w:r>
-      <w:proofErr w:type="spellEnd"/>
-      <w:r>
-        <w:rPr>
-          <w:rFonts w:cs="Calibri"/>
-        </w:rPr>
-        <w:t xml:space="preserve">, H., &amp; </w:t>
-      </w:r>
-      <w:proofErr w:type="spellStart"/>
-      <w:r>
-        <w:rPr>
-          <w:rFonts w:cs="Calibri"/>
-        </w:rPr>
-        <w:t>Boshuizen</w:t>
-      </w:r>
-      <w:proofErr w:type="spellEnd"/>
-      <w:r>
-        <w:rPr>
-          <w:rFonts w:cs="Calibri"/>
-        </w:rPr>
-        <w:t xml:space="preserve">, H. P. A. (2017). See and tell: Differences between expert and novice teachers’ interpretations of problematic classroom management events. </w:t>
-      </w:r>
-      <w:r>
-        <w:rPr>
-          <w:rFonts w:cs="Calibri"/>
-          <w:i/>
-          <w:iCs/>
-        </w:rPr>
-        <w:t>Teaching and Teacher Education</w:t>
-      </w:r>
-      <w:r>
-        <w:rPr>
-          <w:rFonts w:cs="Calibri"/>
-        </w:rPr>
-        <w:t xml:space="preserve">, </w:t>
-      </w:r>
-      <w:r>
-        <w:rPr>
-          <w:rFonts w:cs="Calibri"/>
-          <w:i/>
-          <w:iCs/>
-        </w:rPr>
-        <w:t>66</w:t>
-      </w:r>
-      <w:r>
-        <w:rPr>
-          <w:rFonts w:cs="Calibri"/>
-        </w:rPr>
-        <w:t>, 295–308. https://doi.org/10.1016/j.tate.2017.04.015</w:t>
-      </w:r>
-    </w:p>
-    <w:p>
-      <w:pPr>
-        <w:pStyle w:val="Literaturverzeichnis"/>
-        <w:rPr>
-          <w:rFonts w:cs="Calibri"/>
-          <w:lang w:val="de-DE"/>
-        </w:rPr>
-      </w:pPr>
-      <w:r>
-        <w:rPr>
-          <w:rFonts w:cs="Calibri"/>
-        </w:rPr>
-        <w:t xml:space="preserve">Wolff, C. E., </w:t>
-      </w:r>
-      <w:proofErr w:type="spellStart"/>
-      <w:r>
-        <w:rPr>
-          <w:rFonts w:cs="Calibri"/>
-        </w:rPr>
-        <w:t>Jarodzka</w:t>
-      </w:r>
-      <w:proofErr w:type="spellEnd"/>
-      <w:r>
-        <w:rPr>
-          <w:rFonts w:cs="Calibri"/>
-        </w:rPr>
-        <w:t xml:space="preserve">, H., &amp; </w:t>
-      </w:r>
-      <w:proofErr w:type="spellStart"/>
-      <w:r>
-        <w:rPr>
-          <w:rFonts w:cs="Calibri"/>
-        </w:rPr>
-        <w:t>Boshuizen</w:t>
-      </w:r>
-      <w:proofErr w:type="spellEnd"/>
-      <w:r>
-        <w:rPr>
-          <w:rFonts w:cs="Calibri"/>
-        </w:rPr>
-        <w:t xml:space="preserve">, H. P. A. (2021). Classroom management scripts: A theoretical model contrasting expert and novice teachers’ knowledge and awareness of classroom events. </w:t>
-      </w:r>
-      <w:r>
-        <w:rPr>
-          <w:rFonts w:cs="Calibri"/>
-          <w:i/>
-          <w:iCs/>
-          <w:lang w:val="de-DE"/>
-        </w:rPr>
-        <w:t xml:space="preserve">Educational </w:t>
-      </w:r>
-      <w:proofErr w:type="spellStart"/>
-      <w:r>
-        <w:rPr>
-          <w:rFonts w:cs="Calibri"/>
-          <w:i/>
-          <w:iCs/>
-          <w:lang w:val="de-DE"/>
-        </w:rPr>
-        <w:t>Psychology</w:t>
-      </w:r>
-      <w:proofErr w:type="spellEnd"/>
-      <w:r>
-        <w:rPr>
-          <w:rFonts w:cs="Calibri"/>
-          <w:i/>
-          <w:iCs/>
-          <w:lang w:val="de-DE"/>
-        </w:rPr>
-        <w:t xml:space="preserve"> Review</w:t>
-      </w:r>
-      <w:r>
-        <w:rPr>
-          <w:rFonts w:cs="Calibri"/>
-          <w:lang w:val="de-DE"/>
-        </w:rPr>
-        <w:t xml:space="preserve">, </w:t>
-      </w:r>
-      <w:r>
-        <w:rPr>
-          <w:rFonts w:cs="Calibri"/>
-          <w:i/>
-          <w:iCs/>
-          <w:lang w:val="de-DE"/>
-        </w:rPr>
-        <w:t>33</w:t>
-      </w:r>
-      <w:r>
-        <w:rPr>
-          <w:rFonts w:cs="Calibri"/>
-          <w:lang w:val="de-DE"/>
-        </w:rPr>
-        <w:t>(1), 131–148. https://doi.org/10.1007/s10648-020-09542-0</w:t>
-      </w:r>
-    </w:p>
-    <w:p>
-      <w:pPr>
-        <w:pStyle w:val="Literaturverzeichnis"/>
-        <w:rPr>
-          <w:rFonts w:cs="Calibri"/>
-          <w:lang w:val="de-DE"/>
-        </w:rPr>
-      </w:pPr>
-      <w:r>
-        <w:rPr>
-          <w:rFonts w:cs="Calibri"/>
-          <w:lang w:val="de-DE"/>
-        </w:rPr>
-        <w:t xml:space="preserve">Zierer, K. (2015). </w:t>
-      </w:r>
-      <w:r>
-        <w:rPr>
-          <w:rFonts w:cs="Calibri"/>
-          <w:i/>
-          <w:iCs/>
-          <w:lang w:val="de-DE"/>
-        </w:rPr>
-        <w:t>Jahrbuch für Allgemeine Didaktik 2015: Thementeil: Klassenmanagement / Klassenführung - Perspektiven, Befunde, Kontroversen</w:t>
-      </w:r>
-      <w:r>
-        <w:rPr>
-          <w:rFonts w:cs="Calibri"/>
-          <w:lang w:val="de-DE"/>
-        </w:rPr>
-        <w:t xml:space="preserve">. </w:t>
-      </w:r>
-      <w:proofErr w:type="spellStart"/>
-      <w:r>
-        <w:rPr>
-          <w:rFonts w:cs="Calibri"/>
-          <w:lang w:val="de-DE"/>
-        </w:rPr>
-        <w:t>wbv</w:t>
-      </w:r>
-      <w:proofErr w:type="spellEnd"/>
-      <w:r>
-        <w:rPr>
-          <w:rFonts w:cs="Calibri"/>
-          <w:lang w:val="de-DE"/>
-        </w:rPr>
-        <w:t xml:space="preserve"> Media GmbH &amp; Company KG.</w:t>
+        <w:t>. wbv Media GmbH &amp; Company KG.</w:t>
       </w:r>
     </w:p>
     <w:p>
@@ -31818,21 +31028,7 @@
         <w:rPr>
           <w:rFonts w:ascii="Times New Roman" w:hAnsi="Times New Roman" w:cs="Times New Roman"/>
         </w:rPr>
-        <w:t>(</w:t>
-      </w:r>
-      <w:proofErr w:type="spellStart"/>
-      <w:r>
-        <w:rPr>
-          <w:rFonts w:ascii="Times New Roman" w:hAnsi="Times New Roman" w:cs="Times New Roman"/>
-        </w:rPr>
-        <w:t>Tobii</w:t>
-      </w:r>
-      <w:proofErr w:type="spellEnd"/>
-      <w:r>
-        <w:rPr>
-          <w:rFonts w:ascii="Times New Roman" w:hAnsi="Times New Roman" w:cs="Times New Roman"/>
-        </w:rPr>
-        <w:t xml:space="preserve"> AB, 2024)</w:t>
+        <w:t>(Tobii AB, 2024)</w:t>
       </w:r>
       <w:r>
         <w:rPr>

</xml_diff>